<commit_message>
updated plan with objectives
</commit_message>
<xml_diff>
--- a/01-planning/Admin/msc_project_proposal_20022024.docx
+++ b/01-planning/Admin/msc_project_proposal_20022024.docx
@@ -336,8 +336,18 @@
                 <w:b/>
                 <w:bCs/>
               </w:rPr>
-              <w:t>Chandrasekhar Kambhampati</w:t>
-            </w:r>
+              <w:t xml:space="preserve">Chandrasekhar </w:t>
+            </w:r>
+            <w:proofErr w:type="spellStart"/>
+            <w:r>
+              <w:rPr>
+                <w:rFonts w:cstheme="minorHAnsi"/>
+                <w:b/>
+                <w:bCs/>
+              </w:rPr>
+              <w:t>Kambhampati</w:t>
+            </w:r>
+            <w:proofErr w:type="spellEnd"/>
           </w:p>
         </w:tc>
       </w:tr>
@@ -405,7 +415,7 @@
                 <w:b/>
                 <w:bCs/>
               </w:rPr>
-              <w:t>Enabling Sample Efficient Design Space Exploration through Machine Learning Methods</w:t>
+              <w:t xml:space="preserve">Enabling Sample Efficient Design Space Exploration through Machine Learning </w:t>
             </w:r>
           </w:p>
         </w:tc>
@@ -519,20 +529,104 @@
                 <w:rFonts w:cstheme="minorHAnsi"/>
               </w:rPr>
               <w:lastRenderedPageBreak/>
-              <w:t>Engineering is propelled by effective design space exploration and optimisation. As is common, numerical tools are used to substitute expensive physical testing; for example, computational fluid dynamics can, by solving physical numerical equations, provide engineers with flow field information such as surface pressure fields and velocity profiles. Such simulations are computationally expensive and not optimised for fast, iterative design exploration, which can be partly attributed to the input geometry complexities (unstructured mesh files, point clouds, etc.) inhibiting simple parameterisation that would enable an interpretable representation of complex features and geometries. In the absence of such a concise description of how shapes are related, design space exploration and optimisation is constrained to a high-dimensional landscape, inheriting computational challenges and falling victim to the curse of dimensionality, which suppresses efficient design exploration. Complex shapes, such as those found in typical aerodynamic applications, can be composed of millions of elements described by vertices, edges, and faces, and therefore exploring all combinations is computationally infeasible. Having a low-dimensional representation of complex shapes that concisely represents the defining features and nuances enables optimisation methods such as grid search, Monte-Carlo methods, or gradient-based optimisation to be performed more efficiently. This research aims to identify, investigate, and compare different approaches to addressing this high-dimensional challenge.</w:t>
-            </w:r>
-          </w:p>
-          <w:p>
-            <w:pPr>
-              <w:rPr>
-                <w:rFonts w:cstheme="minorHAnsi"/>
-              </w:rPr>
-            </w:pPr>
-            <w:r>
-              <w:rPr>
-                <w:rFonts w:cstheme="minorHAnsi"/>
-              </w:rPr>
-              <w:t>Despite industry application mainly residing in the 3D space, the computational burden and data availability introduce unnecessary challenges that detract from the underlying concepts proposed in this research, and that for that reason, we will focus on 2D geometries and optimisation problems.</w:t>
+              <w:t xml:space="preserve">Engineering is propelled by effective design space exploration and optimisation. As is common, numerical tools are used to substitute expensive physical testing; for example, computational fluid dynamics can, by solving physical numerical equations, provide engineers with flow field information such as surface pressure fields and velocity </w:t>
+            </w:r>
+            <w:r>
+              <w:rPr>
+                <w:rFonts w:cstheme="minorHAnsi"/>
+              </w:rPr>
+              <w:t>fields</w:t>
+            </w:r>
+            <w:r>
+              <w:rPr>
+                <w:rFonts w:cstheme="minorHAnsi"/>
+              </w:rPr>
+              <w:t>. Such simulations are computationally expensive and not optimised for fast, iterative design exploration, which can be partly attributed to the input geometry complexities (unstructured mesh files, point clouds, etc.) inhibiting simple parameterisation that would enable an interpretable representation of complex features and geometries. In the absence of such a concise description of how shapes are related, design space exploration and optimisation is constrained to a high-dimensional landscape, inheriting computational challenges and falling victim to the curse of dimensionality, which suppresses efficient design exploration. Complex shapes, such as those found in typical aerodynamic applications, can be composed of millions of elements described by vertices, edges, and faces, and therefore exploring all combinations is computationally infeasible. Having a low-dimensional representation of complex shapes that concisely represents the defining features and nuances enables optimisation methods such as grid search, Monte-Carlo methods, or gradient-based optimisation to be performed more efficiently. This research aims to identify, investigate, and compare different approaches to addressing this high-dimensional challenge.</w:t>
+            </w:r>
+          </w:p>
+          <w:p>
+            <w:pPr>
+              <w:rPr>
+                <w:rFonts w:cstheme="minorHAnsi"/>
+              </w:rPr>
+            </w:pPr>
+            <w:r>
+              <w:rPr>
+                <w:rFonts w:cstheme="minorHAnsi"/>
+              </w:rPr>
+              <w:t>Despite</w:t>
+            </w:r>
+            <w:r>
+              <w:rPr>
+                <w:rFonts w:cstheme="minorHAnsi"/>
+              </w:rPr>
+              <w:t xml:space="preserve"> many </w:t>
+            </w:r>
+            <w:r>
+              <w:rPr>
+                <w:rFonts w:cstheme="minorHAnsi"/>
+              </w:rPr>
+              <w:t xml:space="preserve">industry </w:t>
+            </w:r>
+            <w:r>
+              <w:rPr>
+                <w:rFonts w:cstheme="minorHAnsi"/>
+              </w:rPr>
+              <w:t>problems</w:t>
+            </w:r>
+            <w:r>
+              <w:rPr>
+                <w:rFonts w:cstheme="minorHAnsi"/>
+              </w:rPr>
+              <w:t xml:space="preserve"> residing in the 3D space, the computational burden and data availability introduce unnecessary challenges that detract from the underlying concepts</w:t>
+            </w:r>
+            <w:r>
+              <w:rPr>
+                <w:rFonts w:cstheme="minorHAnsi"/>
+              </w:rPr>
+              <w:t xml:space="preserve"> to be investigated in this</w:t>
+            </w:r>
+            <w:r>
+              <w:rPr>
+                <w:rFonts w:cstheme="minorHAnsi"/>
+              </w:rPr>
+              <w:t xml:space="preserve"> research, and for that reason, </w:t>
+            </w:r>
+            <w:r>
+              <w:rPr>
+                <w:rFonts w:cstheme="minorHAnsi"/>
+              </w:rPr>
+              <w:t>this research</w:t>
+            </w:r>
+            <w:r>
+              <w:rPr>
+                <w:rFonts w:cstheme="minorHAnsi"/>
+              </w:rPr>
+              <w:t xml:space="preserve"> will focus on 2D geometries and </w:t>
+            </w:r>
+            <w:r>
+              <w:rPr>
+                <w:rFonts w:cstheme="minorHAnsi"/>
+              </w:rPr>
+              <w:t xml:space="preserve">a simplified </w:t>
+            </w:r>
+            <w:r>
+              <w:rPr>
+                <w:rFonts w:cstheme="minorHAnsi"/>
+              </w:rPr>
+              <w:t xml:space="preserve">optimisation </w:t>
+            </w:r>
+            <w:r>
+              <w:rPr>
+                <w:rFonts w:cstheme="minorHAnsi"/>
+              </w:rPr>
+              <w:t>problem</w:t>
+            </w:r>
+            <w:r>
+              <w:rPr>
+                <w:rFonts w:cstheme="minorHAnsi"/>
+              </w:rPr>
+              <w:t>.</w:t>
             </w:r>
           </w:p>
           <w:p>
@@ -570,7 +664,170 @@
               <w:rPr>
                 <w:rFonts w:cstheme="minorHAnsi"/>
               </w:rPr>
-              <w:t>Generative models, such as auto-encoders, encoder-decoders, and generative adversarial networks, are finding use cases across engineering. Despite auto-encoders emerging in the 1980s, their applications across engineering are increasing to enable conventionally high-complexity and compute-resource-hungry processes to be approached in an intermediary low-dimensional search space. Additionally, design space exploration and optimisation are a critical enabler to design innovation, and doing so in a cost-efficient manner is sought in industry whereby conventional numerical simulations are intractably resource-hungry for such highly complex components and systems. In addition to investigating methods for compressing the high-dimensional complexity of geometries, we will deploy the learned representations to a simple 2D optimisation problem, area to perimeter ratio – which may be perceived as the 2D equivalent of surface area to volume ratio, which is often used as a parameter to control heat loss; however, this approach could be extended to other industry problems, such as optimising the lift to drag coefficient for an airfoil.</w:t>
+              <w:t>Objectives:</w:t>
+            </w:r>
+          </w:p>
+          <w:p>
+            <w:pPr>
+              <w:pStyle w:val="ListParagraph"/>
+              <w:numPr>
+                <w:ilvl w:val="0"/>
+                <w:numId w:val="9"/>
+              </w:numPr>
+              <w:rPr>
+                <w:rFonts w:cstheme="minorHAnsi"/>
+              </w:rPr>
+            </w:pPr>
+            <w:r>
+              <w:rPr>
+                <w:rFonts w:cstheme="minorHAnsi"/>
+              </w:rPr>
+              <w:t>Investigate techniques and approaches for representing geometry in a low dimensional form to enable sample efficient design space exploration and optimisation and carry out a literature review collating state of the art and existing approaches.</w:t>
+            </w:r>
+          </w:p>
+          <w:p>
+            <w:pPr>
+              <w:pStyle w:val="ListParagraph"/>
+              <w:numPr>
+                <w:ilvl w:val="0"/>
+                <w:numId w:val="9"/>
+              </w:numPr>
+              <w:rPr>
+                <w:rFonts w:cstheme="minorHAnsi"/>
+              </w:rPr>
+            </w:pPr>
+            <w:r>
+              <w:rPr>
+                <w:rFonts w:cstheme="minorHAnsi"/>
+              </w:rPr>
+              <w:t>Assess how different methods facilitate efficient optimisation of the compactness of 2D shapes and develop a workflow that demonstrates sample efficient design space exploration and optimisation using the low-dimensional representation.</w:t>
+            </w:r>
+          </w:p>
+          <w:p>
+            <w:pPr>
+              <w:pStyle w:val="ListParagraph"/>
+              <w:numPr>
+                <w:ilvl w:val="0"/>
+                <w:numId w:val="9"/>
+              </w:numPr>
+              <w:rPr>
+                <w:rFonts w:cstheme="minorHAnsi"/>
+              </w:rPr>
+            </w:pPr>
+            <w:r>
+              <w:rPr>
+                <w:rFonts w:cstheme="minorHAnsi"/>
+              </w:rPr>
+              <w:t>Assess the interpretability of low-dimensional representations and their suitability for guiding targeted 2D shape design modification/optimisation.</w:t>
+            </w:r>
+          </w:p>
+          <w:p>
+            <w:pPr>
+              <w:pStyle w:val="ListParagraph"/>
+              <w:numPr>
+                <w:ilvl w:val="0"/>
+                <w:numId w:val="9"/>
+              </w:numPr>
+              <w:rPr>
+                <w:rFonts w:cstheme="minorHAnsi"/>
+              </w:rPr>
+            </w:pPr>
+            <w:r>
+              <w:rPr>
+                <w:rFonts w:cstheme="minorHAnsi"/>
+              </w:rPr>
+              <w:t>Develop Python scripts that take as input 2D shapes, provide an appropriate low-</w:t>
+            </w:r>
+            <w:r>
+              <w:rPr>
+                <w:rFonts w:cstheme="minorHAnsi"/>
+              </w:rPr>
+              <w:t>dimensional</w:t>
+            </w:r>
+            <w:r>
+              <w:rPr>
+                <w:rFonts w:cstheme="minorHAnsi"/>
+              </w:rPr>
+              <w:t xml:space="preserve"> representation and performs design optimisation in this low dimensional space.</w:t>
+            </w:r>
+          </w:p>
+          <w:p>
+            <w:pPr>
+              <w:rPr>
+                <w:rFonts w:cstheme="minorHAnsi"/>
+              </w:rPr>
+            </w:pPr>
+            <w:r>
+              <w:rPr>
+                <w:rFonts w:cstheme="minorHAnsi"/>
+                <w:highlight w:val="yellow"/>
+              </w:rPr>
+              <w:t>Add 3 bullet points for objectives (use to populate task sheet/project management). (</w:t>
+            </w:r>
+            <w:proofErr w:type="gramStart"/>
+            <w:r>
+              <w:rPr>
+                <w:rFonts w:cstheme="minorHAnsi"/>
+                <w:highlight w:val="yellow"/>
+              </w:rPr>
+              <w:t>key</w:t>
+            </w:r>
+            <w:proofErr w:type="gramEnd"/>
+            <w:r>
+              <w:rPr>
+                <w:rFonts w:cstheme="minorHAnsi"/>
+                <w:highlight w:val="yellow"/>
+              </w:rPr>
+              <w:t xml:space="preserve"> </w:t>
+            </w:r>
+            <w:r>
+              <w:rPr>
+                <w:rFonts w:cstheme="minorHAnsi"/>
+                <w:highlight w:val="yellow"/>
+              </w:rPr>
+              <w:t>words: investigate/develop/assess/carry out</w:t>
+            </w:r>
+            <w:r>
+              <w:rPr>
+                <w:rFonts w:cstheme="minorHAnsi"/>
+                <w:highlight w:val="yellow"/>
+              </w:rPr>
+              <w:t xml:space="preserve"> – not focus on tech, but science behind.</w:t>
+            </w:r>
+            <w:r>
+              <w:rPr>
+                <w:rFonts w:cstheme="minorHAnsi"/>
+                <w:highlight w:val="yellow"/>
+              </w:rPr>
+              <w:t>)</w:t>
+            </w:r>
+          </w:p>
+          <w:p>
+            <w:pPr>
+              <w:rPr>
+                <w:rFonts w:cstheme="minorHAnsi"/>
+              </w:rPr>
+            </w:pPr>
+            <w:r>
+              <w:rPr>
+                <w:rFonts w:cstheme="minorHAnsi"/>
+              </w:rPr>
+              <w:lastRenderedPageBreak/>
+              <w:t xml:space="preserve">Generative models, such as auto-encoders, encoder-decoders, and generative adversarial networks, are finding use cases across engineering. Despite auto-encoders emerging in the 1980s, their applications across engineering are increasing to enable conventionally high-complexity and compute-resource-hungry processes to be approached in an intermediary low-dimensional search space. Additionally, design space exploration and optimisation are a critical enabler to design innovation, and doing so in a cost-efficient manner is sought in industry whereby conventional numerical simulations are intractably resource-hungry for such highly complex components and systems. In addition to investigating methods for compressing the high-dimensional complexity of geometries, we will deploy the learned representations to a simple 2D optimisation problem, area to perimeter ratio – which may be perceived as the 2D equivalent of surface area to volume ratio, which is often used as a parameter to control heat loss; however, this approach could be extended to other industry problems, such as optimising the lift to drag coefficient for an </w:t>
+            </w:r>
+            <w:proofErr w:type="spellStart"/>
+            <w:r>
+              <w:rPr>
+                <w:rFonts w:cstheme="minorHAnsi"/>
+              </w:rPr>
+              <w:t>airfoil</w:t>
+            </w:r>
+            <w:proofErr w:type="spellEnd"/>
+            <w:r>
+              <w:rPr>
+                <w:rFonts w:cstheme="minorHAnsi"/>
+              </w:rPr>
+              <w:t>.</w:t>
             </w:r>
             <w:r>
               <w:rPr>
@@ -836,6 +1093,21 @@
               </w:rPr>
               <w:t>, the representation of original data can be structured as pixels like in images – the sparse connectivity of such data makes the project appropriately tractable vs. computationally intensive structures such as point clouds, mesh and voxels.</w:t>
             </w:r>
+            <w:r>
+              <w:rPr>
+                <w:rFonts w:cstheme="minorHAnsi"/>
+                <w:bCs/>
+              </w:rPr>
+              <w:t xml:space="preserve"> </w:t>
+            </w:r>
+            <w:r>
+              <w:rPr>
+                <w:rFonts w:cstheme="minorHAnsi"/>
+                <w:bCs/>
+                <w:highlight w:val="yellow"/>
+              </w:rPr>
+              <w:t>Add sources of potential data sources.</w:t>
+            </w:r>
           </w:p>
           <w:p>
             <w:pPr>
@@ -856,7 +1128,23 @@
                 <w:rFonts w:cstheme="minorHAnsi"/>
                 <w:bCs/>
               </w:rPr>
-              <w:t>.h5 files for efficient storage and access. Any neural network models will be built using Metas’ PyTorch architecture, and training using the CUDA implementation for efficient, parallelised model training.</w:t>
+              <w:t xml:space="preserve">.h5 files for efficient storage and access. Any neural network models will be built using Metas’ </w:t>
+            </w:r>
+            <w:proofErr w:type="spellStart"/>
+            <w:r>
+              <w:rPr>
+                <w:rFonts w:cstheme="minorHAnsi"/>
+                <w:bCs/>
+              </w:rPr>
+              <w:t>PyTorch</w:t>
+            </w:r>
+            <w:proofErr w:type="spellEnd"/>
+            <w:r>
+              <w:rPr>
+                <w:rFonts w:cstheme="minorHAnsi"/>
+                <w:bCs/>
+              </w:rPr>
+              <w:t xml:space="preserve"> architecture, and training using the CUDA implementation for efficient, parallelised model training.</w:t>
             </w:r>
           </w:p>
           <w:p>
@@ -878,7 +1166,14 @@
                 <w:rFonts w:cstheme="minorHAnsi"/>
                 <w:bCs/>
               </w:rPr>
-              <w:t xml:space="preserve">representation high dimensionality data into a low dimensional space, </w:t>
+              <w:t>representation</w:t>
+            </w:r>
+            <w:r>
+              <w:rPr>
+                <w:rFonts w:cstheme="minorHAnsi"/>
+                <w:bCs/>
+              </w:rPr>
+              <w:t xml:space="preserve"> high dimensionality data into a low dimensional space, </w:t>
             </w:r>
             <w:r>
               <w:rPr>
@@ -987,6 +1282,7 @@
                 <w:rFonts w:cstheme="minorHAnsi"/>
                 <w:bCs/>
               </w:rPr>
+              <w:lastRenderedPageBreak/>
               <w:t xml:space="preserve">Generative models may </w:t>
             </w:r>
             <w:r>
@@ -1008,22 +1304,142 @@
                 <w:rFonts w:cstheme="minorHAnsi"/>
                 <w:bCs/>
               </w:rPr>
-              <w:t>. Implicit Neural Representations.</w:t>
-            </w:r>
-          </w:p>
-          <w:p>
-            <w:pPr>
-              <w:rPr>
-                <w:rFonts w:cstheme="minorHAnsi"/>
-                <w:bCs/>
-              </w:rPr>
-            </w:pPr>
-            <w:r>
-              <w:rPr>
-                <w:rFonts w:cstheme="minorHAnsi"/>
-                <w:bCs/>
-              </w:rPr>
-              <w:t xml:space="preserve">The optimisation of the quantity of interest may include a search the design space via methods such as: grid search, monte Carlo methods, Markov chain monte Carlo with optimisation techniques such as gradient-based optimisation and genetic algorithms </w:t>
+              <w:t>. Implicit Neural Representations</w:t>
+            </w:r>
+            <w:r>
+              <w:rPr>
+                <w:rFonts w:cstheme="minorHAnsi"/>
+                <w:bCs/>
+              </w:rPr>
+              <w:t>, Diffusion models.</w:t>
+            </w:r>
+          </w:p>
+          <w:p>
+            <w:pPr>
+              <w:rPr>
+                <w:rFonts w:cstheme="minorHAnsi"/>
+                <w:bCs/>
+              </w:rPr>
+            </w:pPr>
+            <w:r>
+              <w:rPr>
+                <w:rFonts w:cstheme="minorHAnsi"/>
+                <w:bCs/>
+              </w:rPr>
+              <w:t>The optimisation of the quantity of interest may include a search the design space via methods such as: grid search, monte Carlo methods, Markov chain monte Carlo with optimisation techniques such as gradient-based optimisation and genetic algorithms</w:t>
+            </w:r>
+            <w:r>
+              <w:rPr>
+                <w:rFonts w:cstheme="minorHAnsi"/>
+                <w:bCs/>
+              </w:rPr>
+              <w:t>.</w:t>
+            </w:r>
+            <w:r>
+              <w:rPr>
+                <w:rFonts w:cstheme="minorHAnsi"/>
+                <w:bCs/>
+              </w:rPr>
+              <w:t xml:space="preserve"> </w:t>
+            </w:r>
+            <w:r>
+              <w:rPr>
+                <w:rFonts w:cstheme="minorHAnsi"/>
+                <w:bCs/>
+                <w:highlight w:val="yellow"/>
+              </w:rPr>
+              <w:t>Include references to this</w:t>
+            </w:r>
+            <w:r>
+              <w:rPr>
+                <w:rFonts w:cstheme="minorHAnsi"/>
+                <w:bCs/>
+              </w:rPr>
+              <w:t xml:space="preserve"> </w:t>
+            </w:r>
+            <w:r>
+              <w:rPr>
+                <w:rFonts w:cstheme="minorHAnsi"/>
+                <w:bCs/>
+                <w:highlight w:val="yellow"/>
+              </w:rPr>
+              <w:t>here and in list below</w:t>
+            </w:r>
+          </w:p>
+          <w:p>
+            <w:pPr>
+              <w:rPr>
+                <w:rFonts w:cstheme="minorHAnsi"/>
+                <w:bCs/>
+              </w:rPr>
+            </w:pPr>
+            <w:r>
+              <w:rPr>
+                <w:rFonts w:cstheme="minorHAnsi"/>
+                <w:bCs/>
+              </w:rPr>
+              <w:t xml:space="preserve">Python, </w:t>
+            </w:r>
+            <w:proofErr w:type="spellStart"/>
+            <w:proofErr w:type="gramStart"/>
+            <w:r>
+              <w:rPr>
+                <w:rFonts w:cstheme="minorHAnsi"/>
+                <w:bCs/>
+              </w:rPr>
+              <w:t>PyTorch</w:t>
+            </w:r>
+            <w:proofErr w:type="spellEnd"/>
+            <w:r>
+              <w:rPr>
+                <w:rFonts w:cstheme="minorHAnsi"/>
+                <w:bCs/>
+              </w:rPr>
+              <w:t xml:space="preserve">, </w:t>
+            </w:r>
+            <w:r>
+              <w:rPr>
+                <w:rFonts w:cstheme="minorHAnsi"/>
+                <w:bCs/>
+              </w:rPr>
+              <w:t xml:space="preserve"> Cuda</w:t>
+            </w:r>
+            <w:proofErr w:type="gramEnd"/>
+            <w:r>
+              <w:rPr>
+                <w:rFonts w:cstheme="minorHAnsi"/>
+                <w:bCs/>
+              </w:rPr>
+              <w:t xml:space="preserve">, JAX, NVIDIA GPU, </w:t>
+            </w:r>
+            <w:r>
+              <w:rPr>
+                <w:rFonts w:cstheme="minorHAnsi"/>
+                <w:bCs/>
+              </w:rPr>
+              <w:t>Viper HPC</w:t>
+            </w:r>
+            <w:r>
+              <w:rPr>
+                <w:rFonts w:cstheme="minorHAnsi"/>
+                <w:bCs/>
+              </w:rPr>
+              <w:t xml:space="preserve"> </w:t>
+            </w:r>
+            <w:r>
+              <w:rPr>
+                <w:rFonts w:cstheme="minorHAnsi"/>
+                <w:bCs/>
+                <w:highlight w:val="yellow"/>
+              </w:rPr>
+              <w:t>(get account)</w:t>
+            </w:r>
+            <w:r>
+              <w:rPr>
+                <w:rFonts w:cstheme="minorHAnsi"/>
+                <w:bCs/>
+              </w:rPr>
+              <w:t xml:space="preserve"> </w:t>
             </w:r>
           </w:p>
         </w:tc>
@@ -1147,7 +1563,21 @@
                 <w:color w:val="000000"/>
               </w:rPr>
               <w:lastRenderedPageBreak/>
-              <w:t>Park, J. J., Florence, P., Straub, J., Newcombe, R., &amp; Lovegrove, S. (2019). Deepsdf: Learning continuous signed distance functions for shape representation.</w:t>
+              <w:t xml:space="preserve">Park, J. J., Florence, P., Straub, J., Newcombe, R., &amp; Lovegrove, S. (2019). </w:t>
+            </w:r>
+            <w:proofErr w:type="spellStart"/>
+            <w:r>
+              <w:rPr>
+                <w:color w:val="000000"/>
+              </w:rPr>
+              <w:t>Deepsdf</w:t>
+            </w:r>
+            <w:proofErr w:type="spellEnd"/>
+            <w:r>
+              <w:rPr>
+                <w:color w:val="000000"/>
+              </w:rPr>
+              <w:t>: Learning continuous signed distance functions for shape representation.</w:t>
             </w:r>
             <w:r>
               <w:rPr>
@@ -1306,7 +1736,21 @@
               <w:rPr>
                 <w:color w:val="000000"/>
               </w:rPr>
-              <w:t xml:space="preserve">Sun, JM., Wu, T. &amp; Gao, L. Recent advances in implicit representation-based 3D shape generation. Vis. Intell. 2, 9 (2024). </w:t>
+              <w:t xml:space="preserve">Sun, JM., Wu, T. &amp; Gao, L. Recent advances in implicit representation-based 3D shape generation. Vis. </w:t>
+            </w:r>
+            <w:proofErr w:type="spellStart"/>
+            <w:r>
+              <w:rPr>
+                <w:color w:val="000000"/>
+              </w:rPr>
+              <w:t>Intell</w:t>
+            </w:r>
+            <w:proofErr w:type="spellEnd"/>
+            <w:r>
+              <w:rPr>
+                <w:color w:val="000000"/>
+              </w:rPr>
+              <w:t xml:space="preserve">. 2, 9 (2024). </w:t>
             </w:r>
             <w:hyperlink r:id="rId11" w:history="1">
               <w:r>
@@ -1327,7 +1771,49 @@
               <w:rPr>
                 <w:color w:val="000000"/>
               </w:rPr>
-              <w:t>Sharp, N., Attaiki, S., Crane, K., &amp; Ovsjanikov, M. (2022). DiffusionNet: Discretization Agnostic Learning on Surfaces.</w:t>
+              <w:t xml:space="preserve">Sharp, N., </w:t>
+            </w:r>
+            <w:proofErr w:type="spellStart"/>
+            <w:r>
+              <w:rPr>
+                <w:color w:val="000000"/>
+              </w:rPr>
+              <w:t>Attaiki</w:t>
+            </w:r>
+            <w:proofErr w:type="spellEnd"/>
+            <w:r>
+              <w:rPr>
+                <w:color w:val="000000"/>
+              </w:rPr>
+              <w:t xml:space="preserve">, S., Crane, K., &amp; </w:t>
+            </w:r>
+            <w:proofErr w:type="spellStart"/>
+            <w:r>
+              <w:rPr>
+                <w:color w:val="000000"/>
+              </w:rPr>
+              <w:t>Ovsjanikov</w:t>
+            </w:r>
+            <w:proofErr w:type="spellEnd"/>
+            <w:r>
+              <w:rPr>
+                <w:color w:val="000000"/>
+              </w:rPr>
+              <w:t xml:space="preserve">, M. (2022). </w:t>
+            </w:r>
+            <w:proofErr w:type="spellStart"/>
+            <w:r>
+              <w:rPr>
+                <w:color w:val="000000"/>
+              </w:rPr>
+              <w:t>DiffusionNet</w:t>
+            </w:r>
+            <w:proofErr w:type="spellEnd"/>
+            <w:r>
+              <w:rPr>
+                <w:color w:val="000000"/>
+              </w:rPr>
+              <w:t>: Discretization Agnostic Learning on Surfaces.</w:t>
             </w:r>
             <w:r>
               <w:rPr>
@@ -1382,7 +1868,21 @@
               <w:rPr>
                 <w:color w:val="000000"/>
               </w:rPr>
-              <w:t>Wu, Z., Song, S., Khosla, A., Yu, F., Zhang, L., Tang, X., &amp; Xiao, J. (2015). 3D ShapeNets: A deep representation for volumetric shapes.</w:t>
+              <w:t xml:space="preserve">Wu, Z., Song, S., Khosla, A., Yu, F., Zhang, L., Tang, X., &amp; Xiao, J. (2015). 3D </w:t>
+            </w:r>
+            <w:proofErr w:type="spellStart"/>
+            <w:r>
+              <w:rPr>
+                <w:color w:val="000000"/>
+              </w:rPr>
+              <w:t>ShapeNets</w:t>
+            </w:r>
+            <w:proofErr w:type="spellEnd"/>
+            <w:r>
+              <w:rPr>
+                <w:color w:val="000000"/>
+              </w:rPr>
+              <w:t>: A deep representation for volumetric shapes.</w:t>
             </w:r>
             <w:r>
               <w:rPr>
@@ -1437,7 +1937,21 @@
               <w:rPr>
                 <w:color w:val="000000"/>
               </w:rPr>
-              <w:t>Qi, C. R., Su, H., Mo, K., &amp; Guibas, L. J. (2017). PointNet: Deep learning on point sets for 3D classification and segmentation.</w:t>
+              <w:t xml:space="preserve">Qi, C. R., Su, H., Mo, K., &amp; Guibas, L. J. (2017). </w:t>
+            </w:r>
+            <w:proofErr w:type="spellStart"/>
+            <w:r>
+              <w:rPr>
+                <w:color w:val="000000"/>
+              </w:rPr>
+              <w:t>PointNet</w:t>
+            </w:r>
+            <w:proofErr w:type="spellEnd"/>
+            <w:r>
+              <w:rPr>
+                <w:color w:val="000000"/>
+              </w:rPr>
+              <w:t>: Deep learning on point sets for 3D classification and segmentation.</w:t>
             </w:r>
             <w:r>
               <w:rPr>
@@ -1492,7 +2006,21 @@
               <w:rPr>
                 <w:color w:val="000000"/>
               </w:rPr>
-              <w:t>Tripp, A., Daxberger, E., &amp; Hernández-Lobato, J. M. (2020). Sample-efficient optimization in the latent space of deep generative models via weighted retraining.</w:t>
+              <w:t xml:space="preserve">Tripp, A., </w:t>
+            </w:r>
+            <w:proofErr w:type="spellStart"/>
+            <w:r>
+              <w:rPr>
+                <w:color w:val="000000"/>
+              </w:rPr>
+              <w:t>Daxberger</w:t>
+            </w:r>
+            <w:proofErr w:type="spellEnd"/>
+            <w:r>
+              <w:rPr>
+                <w:color w:val="000000"/>
+              </w:rPr>
+              <w:t>, E., &amp; Hernández-Lobato, J. M. (2020). Sample-efficient optimization in the latent space of deep generative models via weighted retraining.</w:t>
             </w:r>
             <w:r>
               <w:rPr>
@@ -1547,19 +2075,63 @@
               <w:rPr>
                 <w:color w:val="000000"/>
               </w:rPr>
-              <w:t>Zhen Wei, Edouard R. Dufour, Colin Pelletier, Pascal Fua and Michaël Bauerheim</w:t>
-            </w:r>
+              <w:t xml:space="preserve">Zhen Wei, Edouard R. Dufour, Colin Pelletier, Pascal </w:t>
+            </w:r>
+            <w:proofErr w:type="spellStart"/>
+            <w:r>
+              <w:rPr>
+                <w:color w:val="000000"/>
+              </w:rPr>
+              <w:t>Fua</w:t>
+            </w:r>
+            <w:proofErr w:type="spellEnd"/>
+            <w:r>
+              <w:rPr>
+                <w:color w:val="000000"/>
+              </w:rPr>
+              <w:t xml:space="preserve"> and Michaël </w:t>
+            </w:r>
+            <w:proofErr w:type="spellStart"/>
+            <w:r>
+              <w:rPr>
+                <w:color w:val="000000"/>
+              </w:rPr>
+              <w:t>Bauerheim</w:t>
+            </w:r>
+            <w:proofErr w:type="spellEnd"/>
             <w:r>
               <w:rPr>
                 <w:color w:val="000000"/>
               </w:rPr>
               <w:t xml:space="preserve"> (2024). </w:t>
             </w:r>
-            <w:r>
-              <w:rPr>
-                <w:color w:val="000000"/>
-              </w:rPr>
-              <w:t>Diffairfoil: An efficient novel airfoil sampler based on latent space diffusion model for aerodynamic shape optimization</w:t>
+            <w:proofErr w:type="spellStart"/>
+            <w:r>
+              <w:rPr>
+                <w:color w:val="000000"/>
+              </w:rPr>
+              <w:t>Diffairfoil</w:t>
+            </w:r>
+            <w:proofErr w:type="spellEnd"/>
+            <w:r>
+              <w:rPr>
+                <w:color w:val="000000"/>
+              </w:rPr>
+              <w:t xml:space="preserve">: An efficient novel </w:t>
+            </w:r>
+            <w:proofErr w:type="spellStart"/>
+            <w:r>
+              <w:rPr>
+                <w:color w:val="000000"/>
+              </w:rPr>
+              <w:t>airfoil</w:t>
+            </w:r>
+            <w:proofErr w:type="spellEnd"/>
+            <w:r>
+              <w:rPr>
+                <w:color w:val="000000"/>
+              </w:rPr>
+              <w:t xml:space="preserve"> sampler based on latent space diffusion model for aerodynamic shape optimization</w:t>
             </w:r>
             <w:r>
               <w:rPr>
@@ -1600,7 +2172,49 @@
               <w:rPr>
                 <w:color w:val="000000"/>
               </w:rPr>
-              <w:t>Zheng, L., Karapiperis, K., Kumar, S., &amp; Kochmann, D. M. (2023). Unifying the design space and optimizing linear and nonlinear truss metamaterials by generative modeling.</w:t>
+              <w:t xml:space="preserve">Zheng, L., </w:t>
+            </w:r>
+            <w:proofErr w:type="spellStart"/>
+            <w:r>
+              <w:rPr>
+                <w:color w:val="000000"/>
+              </w:rPr>
+              <w:t>Karapiperis</w:t>
+            </w:r>
+            <w:proofErr w:type="spellEnd"/>
+            <w:r>
+              <w:rPr>
+                <w:color w:val="000000"/>
+              </w:rPr>
+              <w:t xml:space="preserve">, K., Kumar, S., &amp; </w:t>
+            </w:r>
+            <w:proofErr w:type="spellStart"/>
+            <w:r>
+              <w:rPr>
+                <w:color w:val="000000"/>
+              </w:rPr>
+              <w:t>Kochmann</w:t>
+            </w:r>
+            <w:proofErr w:type="spellEnd"/>
+            <w:r>
+              <w:rPr>
+                <w:color w:val="000000"/>
+              </w:rPr>
+              <w:t xml:space="preserve">, D. M. (2023). Unifying the design space and optimizing linear and nonlinear truss metamaterials by generative </w:t>
+            </w:r>
+            <w:proofErr w:type="spellStart"/>
+            <w:r>
+              <w:rPr>
+                <w:color w:val="000000"/>
+              </w:rPr>
+              <w:t>modeling</w:t>
+            </w:r>
+            <w:proofErr w:type="spellEnd"/>
+            <w:r>
+              <w:rPr>
+                <w:color w:val="000000"/>
+              </w:rPr>
+              <w:t>.</w:t>
             </w:r>
             <w:r>
               <w:rPr>
@@ -1663,20 +2277,76 @@
               <w:rPr>
                 <w:color w:val="000000"/>
               </w:rPr>
-              <w:t>Long, L., Cartis, C., &amp; Shustin, P. F. (2024). Dimensionality Reduction Techniques for Global Bayesian Optimisation. arXiv preprint arXiv:2412.09183.</w:t>
-            </w:r>
-          </w:p>
-          <w:p>
-            <w:pPr>
-              <w:rPr>
-                <w:color w:val="000000"/>
-              </w:rPr>
-            </w:pPr>
-            <w:r>
-              <w:rPr>
-                <w:color w:val="000000"/>
-              </w:rPr>
-              <w:t>Wu, J., Zhang, C., Xue, T., Freeman, W. T., &amp; Tenenbaum, J. B. (2016). Learning a probabilistic latent space of object shapes via 3D generative-adversarial modeling.</w:t>
+              <w:t xml:space="preserve">Long, L., </w:t>
+            </w:r>
+            <w:proofErr w:type="spellStart"/>
+            <w:r>
+              <w:rPr>
+                <w:color w:val="000000"/>
+              </w:rPr>
+              <w:t>Cartis</w:t>
+            </w:r>
+            <w:proofErr w:type="spellEnd"/>
+            <w:r>
+              <w:rPr>
+                <w:color w:val="000000"/>
+              </w:rPr>
+              <w:t xml:space="preserve">, C., &amp; </w:t>
+            </w:r>
+            <w:proofErr w:type="spellStart"/>
+            <w:r>
+              <w:rPr>
+                <w:color w:val="000000"/>
+              </w:rPr>
+              <w:t>Shustin</w:t>
+            </w:r>
+            <w:proofErr w:type="spellEnd"/>
+            <w:r>
+              <w:rPr>
+                <w:color w:val="000000"/>
+              </w:rPr>
+              <w:t xml:space="preserve">, P. F. (2024). Dimensionality Reduction Techniques for Global Bayesian Optimisation. </w:t>
+            </w:r>
+            <w:proofErr w:type="spellStart"/>
+            <w:r>
+              <w:rPr>
+                <w:color w:val="000000"/>
+              </w:rPr>
+              <w:t>arXiv</w:t>
+            </w:r>
+            <w:proofErr w:type="spellEnd"/>
+            <w:r>
+              <w:rPr>
+                <w:color w:val="000000"/>
+              </w:rPr>
+              <w:t xml:space="preserve"> preprint arXiv:2412.09183.</w:t>
+            </w:r>
+          </w:p>
+          <w:p>
+            <w:pPr>
+              <w:rPr>
+                <w:color w:val="000000"/>
+              </w:rPr>
+            </w:pPr>
+            <w:r>
+              <w:rPr>
+                <w:color w:val="000000"/>
+              </w:rPr>
+              <w:t xml:space="preserve">Wu, J., Zhang, C., Xue, T., Freeman, W. T., &amp; Tenenbaum, J. B. (2016). Learning a probabilistic latent space of object shapes via 3D generative-adversarial </w:t>
+            </w:r>
+            <w:proofErr w:type="spellStart"/>
+            <w:r>
+              <w:rPr>
+                <w:color w:val="000000"/>
+              </w:rPr>
+              <w:t>modeling</w:t>
+            </w:r>
+            <w:proofErr w:type="spellEnd"/>
+            <w:r>
+              <w:rPr>
+                <w:color w:val="000000"/>
+              </w:rPr>
+              <w:t>.</w:t>
             </w:r>
             <w:r>
               <w:rPr>
@@ -1706,11 +2376,47 @@
                 <w:color w:val="000000"/>
               </w:rPr>
             </w:pPr>
-            <w:r>
-              <w:rPr>
-                <w:color w:val="000000"/>
-              </w:rPr>
-              <w:t>Siivola, E., Paleyes, A., González, J., &amp; Vehtari, A. (2021). Good practices for Bayesian optimization of high dimensional structured spaces. In</w:t>
+            <w:proofErr w:type="spellStart"/>
+            <w:r>
+              <w:rPr>
+                <w:color w:val="000000"/>
+              </w:rPr>
+              <w:t>Siivola</w:t>
+            </w:r>
+            <w:proofErr w:type="spellEnd"/>
+            <w:r>
+              <w:rPr>
+                <w:color w:val="000000"/>
+              </w:rPr>
+              <w:t xml:space="preserve">, E., </w:t>
+            </w:r>
+            <w:proofErr w:type="spellStart"/>
+            <w:r>
+              <w:rPr>
+                <w:color w:val="000000"/>
+              </w:rPr>
+              <w:t>Paleyes</w:t>
+            </w:r>
+            <w:proofErr w:type="spellEnd"/>
+            <w:r>
+              <w:rPr>
+                <w:color w:val="000000"/>
+              </w:rPr>
+              <w:t xml:space="preserve">, A., González, J., &amp; </w:t>
+            </w:r>
+            <w:proofErr w:type="spellStart"/>
+            <w:r>
+              <w:rPr>
+                <w:color w:val="000000"/>
+              </w:rPr>
+              <w:t>Vehtari</w:t>
+            </w:r>
+            <w:proofErr w:type="spellEnd"/>
+            <w:r>
+              <w:rPr>
+                <w:color w:val="000000"/>
+              </w:rPr>
+              <w:t>, A. (2021). Good practices for Bayesian optimization of high dimensional structured spaces. In</w:t>
             </w:r>
             <w:r>
               <w:rPr>
@@ -1747,11 +2453,33 @@
                 <w:color w:val="000000"/>
               </w:rPr>
             </w:pPr>
-            <w:r>
-              <w:rPr>
-                <w:color w:val="000000"/>
-              </w:rPr>
-              <w:t>Danhaive, R., &amp; Mueller, C. T. (2021). Design subspace learning: Structural design space exploration using performance-conditioned generative modeling.</w:t>
+            <w:proofErr w:type="spellStart"/>
+            <w:r>
+              <w:rPr>
+                <w:color w:val="000000"/>
+              </w:rPr>
+              <w:t>Danhaive</w:t>
+            </w:r>
+            <w:proofErr w:type="spellEnd"/>
+            <w:r>
+              <w:rPr>
+                <w:color w:val="000000"/>
+              </w:rPr>
+              <w:t xml:space="preserve">, R., &amp; Mueller, C. T. (2021). Design subspace learning: Structural design space exploration using performance-conditioned generative </w:t>
+            </w:r>
+            <w:proofErr w:type="spellStart"/>
+            <w:r>
+              <w:rPr>
+                <w:color w:val="000000"/>
+              </w:rPr>
+              <w:t>modeling</w:t>
+            </w:r>
+            <w:proofErr w:type="spellEnd"/>
+            <w:r>
+              <w:rPr>
+                <w:color w:val="000000"/>
+              </w:rPr>
+              <w:t>.</w:t>
             </w:r>
             <w:r>
               <w:rPr>
@@ -2542,7 +3270,34 @@
               <w:rPr>
                 <w:rFonts w:cstheme="minorHAnsi"/>
               </w:rPr>
-              <w:t>Many industry-relevant problems exhibit complex failure behaviour influenced by multiple factors that may not be apparent or comprehensible. Consequently, to avoid distracting from the underlying principles, the data will be simplified to two-dimensional geometric shapes. Adding additional complexity cannot be reasonably justified in accordance with the objectives of this research and risks obscuring the predictive accuracy and performance of selected models in isolation of challenge-problem induced error sources. This approach is often commonly referred to as “toy problems,” more accurately representing a landscape for benchmarking and building fundamental understanding at an appropriate complexity before proceeding through a hierarchy of validation levels.</w:t>
+              <w:t xml:space="preserve">Many industry-relevant problems exhibit complex failure behaviour influenced by multiple factors that may not be apparent or comprehensible. Consequently, to avoid distracting from the underlying principles, the data will be simplified to two-dimensional geometric shapes. Adding additional complexity cannot be reasonably justified in accordance with the objectives of this research and risks obscuring the predictive accuracy and performance of selected models in isolation of challenge-problem induced error sources. </w:t>
+            </w:r>
+            <w:r>
+              <w:rPr>
+                <w:rFonts w:cstheme="minorHAnsi"/>
+                <w:highlight w:val="yellow"/>
+              </w:rPr>
+              <w:t>‘Simplified to see what can be achieved</w:t>
+            </w:r>
+            <w:r>
+              <w:rPr>
+                <w:rFonts w:cstheme="minorHAnsi"/>
+                <w:highlight w:val="yellow"/>
+              </w:rPr>
+              <w:t xml:space="preserve"> in the space</w:t>
+            </w:r>
+            <w:r>
+              <w:rPr>
+                <w:rFonts w:cstheme="minorHAnsi"/>
+                <w:highlight w:val="yellow"/>
+              </w:rPr>
+              <w:t>’</w:t>
+            </w:r>
+            <w:r>
+              <w:rPr>
+                <w:rFonts w:cstheme="minorHAnsi"/>
+              </w:rPr>
+              <w:t xml:space="preserve"> – change this.</w:t>
             </w:r>
           </w:p>
           <w:p>
@@ -2585,7 +3340,6 @@
                 <w:rFonts w:cstheme="minorHAnsi"/>
                 <w:b/>
               </w:rPr>
-              <w:lastRenderedPageBreak/>
               <w:t xml:space="preserve">Planned outputs/publications/research datasets/impact/dissemination </w:t>
             </w:r>
           </w:p>
@@ -2619,6 +3373,7 @@
                 <w:rFonts w:cstheme="minorHAnsi"/>
                 <w:bCs/>
               </w:rPr>
+              <w:lastRenderedPageBreak/>
               <w:t xml:space="preserve">The output from this research will be a comprehensive study of methods that </w:t>
             </w:r>
             <w:r>
@@ -3175,6 +3930,119 @@
     </w:lvl>
   </w:abstractNum>
   <w:abstractNum w:abstractNumId="1" w15:restartNumberingAfterBreak="0">
+    <w:nsid w:val="1B6062F2"/>
+    <w:multiLevelType w:val="hybridMultilevel"/>
+    <w:tmpl w:val="45CAC924"/>
+    <w:lvl w:ilvl="0" w:tplc="08090001">
+      <w:start w:val="1"/>
+      <w:numFmt w:val="bullet"/>
+      <w:lvlText w:val=""/>
+      <w:lvlJc w:val="left"/>
+      <w:pPr>
+        <w:ind w:left="720" w:hanging="360"/>
+      </w:pPr>
+      <w:rPr>
+        <w:rFonts w:ascii="Symbol" w:hAnsi="Symbol" w:hint="default"/>
+      </w:rPr>
+    </w:lvl>
+    <w:lvl w:ilvl="1" w:tplc="08090003" w:tentative="1">
+      <w:start w:val="1"/>
+      <w:numFmt w:val="bullet"/>
+      <w:lvlText w:val="o"/>
+      <w:lvlJc w:val="left"/>
+      <w:pPr>
+        <w:ind w:left="1440" w:hanging="360"/>
+      </w:pPr>
+      <w:rPr>
+        <w:rFonts w:ascii="Courier New" w:hAnsi="Courier New" w:cs="Courier New" w:hint="default"/>
+      </w:rPr>
+    </w:lvl>
+    <w:lvl w:ilvl="2" w:tplc="08090005" w:tentative="1">
+      <w:start w:val="1"/>
+      <w:numFmt w:val="bullet"/>
+      <w:lvlText w:val=""/>
+      <w:lvlJc w:val="left"/>
+      <w:pPr>
+        <w:ind w:left="2160" w:hanging="360"/>
+      </w:pPr>
+      <w:rPr>
+        <w:rFonts w:ascii="Wingdings" w:hAnsi="Wingdings" w:hint="default"/>
+      </w:rPr>
+    </w:lvl>
+    <w:lvl w:ilvl="3" w:tplc="08090001" w:tentative="1">
+      <w:start w:val="1"/>
+      <w:numFmt w:val="bullet"/>
+      <w:lvlText w:val=""/>
+      <w:lvlJc w:val="left"/>
+      <w:pPr>
+        <w:ind w:left="2880" w:hanging="360"/>
+      </w:pPr>
+      <w:rPr>
+        <w:rFonts w:ascii="Symbol" w:hAnsi="Symbol" w:hint="default"/>
+      </w:rPr>
+    </w:lvl>
+    <w:lvl w:ilvl="4" w:tplc="08090003" w:tentative="1">
+      <w:start w:val="1"/>
+      <w:numFmt w:val="bullet"/>
+      <w:lvlText w:val="o"/>
+      <w:lvlJc w:val="left"/>
+      <w:pPr>
+        <w:ind w:left="3600" w:hanging="360"/>
+      </w:pPr>
+      <w:rPr>
+        <w:rFonts w:ascii="Courier New" w:hAnsi="Courier New" w:cs="Courier New" w:hint="default"/>
+      </w:rPr>
+    </w:lvl>
+    <w:lvl w:ilvl="5" w:tplc="08090005" w:tentative="1">
+      <w:start w:val="1"/>
+      <w:numFmt w:val="bullet"/>
+      <w:lvlText w:val=""/>
+      <w:lvlJc w:val="left"/>
+      <w:pPr>
+        <w:ind w:left="4320" w:hanging="360"/>
+      </w:pPr>
+      <w:rPr>
+        <w:rFonts w:ascii="Wingdings" w:hAnsi="Wingdings" w:hint="default"/>
+      </w:rPr>
+    </w:lvl>
+    <w:lvl w:ilvl="6" w:tplc="08090001" w:tentative="1">
+      <w:start w:val="1"/>
+      <w:numFmt w:val="bullet"/>
+      <w:lvlText w:val=""/>
+      <w:lvlJc w:val="left"/>
+      <w:pPr>
+        <w:ind w:left="5040" w:hanging="360"/>
+      </w:pPr>
+      <w:rPr>
+        <w:rFonts w:ascii="Symbol" w:hAnsi="Symbol" w:hint="default"/>
+      </w:rPr>
+    </w:lvl>
+    <w:lvl w:ilvl="7" w:tplc="08090003" w:tentative="1">
+      <w:start w:val="1"/>
+      <w:numFmt w:val="bullet"/>
+      <w:lvlText w:val="o"/>
+      <w:lvlJc w:val="left"/>
+      <w:pPr>
+        <w:ind w:left="5760" w:hanging="360"/>
+      </w:pPr>
+      <w:rPr>
+        <w:rFonts w:ascii="Courier New" w:hAnsi="Courier New" w:cs="Courier New" w:hint="default"/>
+      </w:rPr>
+    </w:lvl>
+    <w:lvl w:ilvl="8" w:tplc="08090005" w:tentative="1">
+      <w:start w:val="1"/>
+      <w:numFmt w:val="bullet"/>
+      <w:lvlText w:val=""/>
+      <w:lvlJc w:val="left"/>
+      <w:pPr>
+        <w:ind w:left="6480" w:hanging="360"/>
+      </w:pPr>
+      <w:rPr>
+        <w:rFonts w:ascii="Wingdings" w:hAnsi="Wingdings" w:hint="default"/>
+      </w:rPr>
+    </w:lvl>
+  </w:abstractNum>
+  <w:abstractNum w:abstractNumId="2" w15:restartNumberingAfterBreak="0">
     <w:nsid w:val="1D59166D"/>
     <w:multiLevelType w:val="hybridMultilevel"/>
     <w:tmpl w:val="151E6DEA"/>
@@ -3287,7 +4155,7 @@
       </w:rPr>
     </w:lvl>
   </w:abstractNum>
-  <w:abstractNum w:abstractNumId="2" w15:restartNumberingAfterBreak="0">
+  <w:abstractNum w:abstractNumId="3" w15:restartNumberingAfterBreak="0">
     <w:nsid w:val="2F6B475D"/>
     <w:multiLevelType w:val="hybridMultilevel"/>
     <w:tmpl w:val="5038DD2A"/>
@@ -3373,7 +4241,7 @@
       </w:pPr>
     </w:lvl>
   </w:abstractNum>
-  <w:abstractNum w:abstractNumId="3" w15:restartNumberingAfterBreak="0">
+  <w:abstractNum w:abstractNumId="4" w15:restartNumberingAfterBreak="0">
     <w:nsid w:val="332D7A23"/>
     <w:multiLevelType w:val="hybridMultilevel"/>
     <w:tmpl w:val="AC9EAA1A"/>
@@ -3485,7 +4353,7 @@
       </w:rPr>
     </w:lvl>
   </w:abstractNum>
-  <w:abstractNum w:abstractNumId="4" w15:restartNumberingAfterBreak="0">
+  <w:abstractNum w:abstractNumId="5" w15:restartNumberingAfterBreak="0">
     <w:nsid w:val="34543B01"/>
     <w:multiLevelType w:val="hybridMultilevel"/>
     <w:tmpl w:val="84C61866"/>
@@ -3598,7 +4466,7 @@
       </w:rPr>
     </w:lvl>
   </w:abstractNum>
-  <w:abstractNum w:abstractNumId="5" w15:restartNumberingAfterBreak="0">
+  <w:abstractNum w:abstractNumId="6" w15:restartNumberingAfterBreak="0">
     <w:nsid w:val="5098236D"/>
     <w:multiLevelType w:val="hybridMultilevel"/>
     <w:tmpl w:val="5038DD2A"/>
@@ -3684,7 +4552,7 @@
       </w:pPr>
     </w:lvl>
   </w:abstractNum>
-  <w:abstractNum w:abstractNumId="6" w15:restartNumberingAfterBreak="0">
+  <w:abstractNum w:abstractNumId="7" w15:restartNumberingAfterBreak="0">
     <w:nsid w:val="5B6448E5"/>
     <w:multiLevelType w:val="hybridMultilevel"/>
     <w:tmpl w:val="85EC1DB4"/>
@@ -3797,7 +4665,7 @@
       </w:rPr>
     </w:lvl>
   </w:abstractNum>
-  <w:abstractNum w:abstractNumId="7" w15:restartNumberingAfterBreak="0">
+  <w:abstractNum w:abstractNumId="8" w15:restartNumberingAfterBreak="0">
     <w:nsid w:val="7A2075AF"/>
     <w:multiLevelType w:val="hybridMultilevel"/>
     <w:tmpl w:val="27CAE45A"/>
@@ -3910,28 +4778,31 @@
     </w:lvl>
   </w:abstractNum>
   <w:num w:numId="1" w16cid:durableId="250352486">
+    <w:abstractNumId w:val="7"/>
+  </w:num>
+  <w:num w:numId="2" w16cid:durableId="829518666">
+    <w:abstractNumId w:val="2"/>
+  </w:num>
+  <w:num w:numId="3" w16cid:durableId="669411793">
+    <w:abstractNumId w:val="5"/>
+  </w:num>
+  <w:num w:numId="4" w16cid:durableId="2134789810">
     <w:abstractNumId w:val="6"/>
   </w:num>
-  <w:num w:numId="2" w16cid:durableId="829518666">
-    <w:abstractNumId w:val="1"/>
-  </w:num>
-  <w:num w:numId="3" w16cid:durableId="669411793">
-    <w:abstractNumId w:val="4"/>
-  </w:num>
-  <w:num w:numId="4" w16cid:durableId="2134789810">
-    <w:abstractNumId w:val="5"/>
-  </w:num>
   <w:num w:numId="5" w16cid:durableId="429353136">
-    <w:abstractNumId w:val="2"/>
+    <w:abstractNumId w:val="3"/>
   </w:num>
   <w:num w:numId="6" w16cid:durableId="177239206">
     <w:abstractNumId w:val="0"/>
   </w:num>
   <w:num w:numId="7" w16cid:durableId="1240946259">
-    <w:abstractNumId w:val="7"/>
+    <w:abstractNumId w:val="8"/>
   </w:num>
   <w:num w:numId="8" w16cid:durableId="1712656186">
-    <w:abstractNumId w:val="3"/>
+    <w:abstractNumId w:val="4"/>
+  </w:num>
+  <w:num w:numId="9" w16cid:durableId="2054453059">
+    <w:abstractNumId w:val="1"/>
   </w:num>
 </w:numbering>
 </file>
@@ -4784,6 +5655,18 @@
       <w:color w:val="666666"/>
     </w:rPr>
   </w:style>
+  <w:style w:type="character" w:styleId="FollowedHyperlink">
+    <w:name w:val="FollowedHyperlink"/>
+    <w:basedOn w:val="DefaultParagraphFont"/>
+    <w:uiPriority w:val="99"/>
+    <w:semiHidden/>
+    <w:unhideWhenUsed/>
+    <w:rsid w:val="00D15FD6"/>
+    <w:rPr>
+      <w:color w:val="954F72" w:themeColor="followedHyperlink"/>
+      <w:u w:val="single"/>
+    </w:rPr>
+  </w:style>
 </w:styles>
 </file>
 

</xml_diff>

<commit_message>
added objectives to proposal
</commit_message>
<xml_diff>
--- a/01-planning/Admin/msc_project_proposal_20022024.docx
+++ b/01-planning/Admin/msc_project_proposal_20022024.docx
@@ -336,18 +336,8 @@
                 <w:b/>
                 <w:bCs/>
               </w:rPr>
-              <w:t xml:space="preserve">Chandrasekhar </w:t>
-            </w:r>
-            <w:proofErr w:type="spellStart"/>
-            <w:r>
-              <w:rPr>
-                <w:rFonts w:cstheme="minorHAnsi"/>
-                <w:b/>
-                <w:bCs/>
-              </w:rPr>
-              <w:t>Kambhampati</w:t>
-            </w:r>
-            <w:proofErr w:type="spellEnd"/>
+              <w:t>Chandrasekhar Kambhampati</w:t>
+            </w:r>
           </w:p>
         </w:tc>
       </w:tr>
@@ -639,31 +629,6 @@
               <w:rPr>
                 <w:rFonts w:cstheme="minorHAnsi"/>
               </w:rPr>
-              <w:t xml:space="preserve">The objectives of this project will be to research and compare different AI models for encoding geometries into low-dimensional spaces and to assess how such representations facilitate design space exploration for optimising geometric quantities of interest, analogous to real optimisation problems in complex engineering design. The project will also analyse the structure and smoothness of the learned geometry representations and their suitability for use in different optimisation approaches such as gradient-based, genetic algorithms, and Bayesian optimisation. Finally, we aim to identify which </w:t>
-            </w:r>
-            <w:r>
-              <w:rPr>
-                <w:rFonts w:cstheme="minorHAnsi"/>
-              </w:rPr>
-              <w:t xml:space="preserve">approaches to geometry representation </w:t>
-            </w:r>
-            <w:r>
-              <w:rPr>
-                <w:rFonts w:cstheme="minorHAnsi"/>
-              </w:rPr>
-              <w:t>provide the most interpretable and controllable representation that can be harnessed to conduct targeted design modification and optimisation.</w:t>
-            </w:r>
-          </w:p>
-          <w:p>
-            <w:pPr>
-              <w:rPr>
-                <w:rFonts w:cstheme="minorHAnsi"/>
-              </w:rPr>
-            </w:pPr>
-            <w:r>
-              <w:rPr>
-                <w:rFonts w:cstheme="minorHAnsi"/>
-              </w:rPr>
               <w:t>Objectives:</w:t>
             </w:r>
           </w:p>
@@ -682,7 +647,13 @@
               <w:rPr>
                 <w:rFonts w:cstheme="minorHAnsi"/>
               </w:rPr>
-              <w:t>Investigate techniques and approaches for representing geometry in a low dimensional form to enable sample efficient design space exploration and optimisation and carry out a literature review collating state of the art and existing approaches.</w:t>
+              <w:t xml:space="preserve">Investigate techniques and approaches for representing geometry in a low dimensional form to enable sample efficient design space exploration and optimisation and carry out a literature review </w:t>
+            </w:r>
+            <w:r>
+              <w:rPr>
+                <w:rFonts w:cstheme="minorHAnsi"/>
+              </w:rPr>
+              <w:t>collating existing methods for geometry representation, and design space exploration.</w:t>
             </w:r>
           </w:p>
           <w:p>
@@ -700,7 +671,25 @@
               <w:rPr>
                 <w:rFonts w:cstheme="minorHAnsi"/>
               </w:rPr>
-              <w:t>Assess how different methods facilitate efficient optimisation of the compactness of 2D shapes and develop a workflow that demonstrates sample efficient design space exploration and optimisation using the low-dimensional representation.</w:t>
+              <w:t>Develop approaches for representing a 2D geometries in in a lower dimensional space that can be used directly as part of a geometric shape optimisation problem</w:t>
+            </w:r>
+            <w:r>
+              <w:rPr>
+                <w:rFonts w:cstheme="minorHAnsi"/>
+              </w:rPr>
+              <w:t xml:space="preserve"> and investigate </w:t>
+            </w:r>
+            <w:r>
+              <w:rPr>
+                <w:rFonts w:cstheme="minorHAnsi"/>
+              </w:rPr>
+              <w:t xml:space="preserve">the structure and smoothness of the learned geometry representations and their suitability for use in different optimisation approaches, for example gradient-based, genetic algorithms, and Bayesian optimisation. </w:t>
+            </w:r>
+            <w:r>
+              <w:rPr>
+                <w:rFonts w:cstheme="minorHAnsi"/>
+              </w:rPr>
+              <w:t xml:space="preserve"> </w:t>
             </w:r>
           </w:p>
           <w:p>
@@ -718,116 +707,87 @@
               <w:rPr>
                 <w:rFonts w:cstheme="minorHAnsi"/>
               </w:rPr>
-              <w:t>Assess the interpretability of low-dimensional representations and their suitability for guiding targeted 2D shape design modification/optimisation.</w:t>
-            </w:r>
-          </w:p>
-          <w:p>
-            <w:pPr>
-              <w:pStyle w:val="ListParagraph"/>
-              <w:numPr>
-                <w:ilvl w:val="0"/>
-                <w:numId w:val="9"/>
-              </w:numPr>
-              <w:rPr>
-                <w:rFonts w:cstheme="minorHAnsi"/>
-              </w:rPr>
-            </w:pPr>
-            <w:r>
-              <w:rPr>
-                <w:rFonts w:cstheme="minorHAnsi"/>
-              </w:rPr>
-              <w:t>Develop Python scripts that take as input 2D shapes, provide an appropriate low-</w:t>
-            </w:r>
-            <w:r>
-              <w:rPr>
-                <w:rFonts w:cstheme="minorHAnsi"/>
-              </w:rPr>
-              <w:t>dimensional</w:t>
-            </w:r>
-            <w:r>
-              <w:rPr>
-                <w:rFonts w:cstheme="minorHAnsi"/>
-              </w:rPr>
-              <w:t xml:space="preserve"> representation and performs design optimisation in this low dimensional space.</w:t>
-            </w:r>
-          </w:p>
-          <w:p>
-            <w:pPr>
-              <w:rPr>
-                <w:rFonts w:cstheme="minorHAnsi"/>
-              </w:rPr>
-            </w:pPr>
-            <w:r>
-              <w:rPr>
-                <w:rFonts w:cstheme="minorHAnsi"/>
-                <w:highlight w:val="yellow"/>
-              </w:rPr>
-              <w:t>Add 3 bullet points for objectives (use to populate task sheet/project management). (</w:t>
-            </w:r>
-            <w:proofErr w:type="gramStart"/>
-            <w:r>
-              <w:rPr>
-                <w:rFonts w:cstheme="minorHAnsi"/>
-                <w:highlight w:val="yellow"/>
-              </w:rPr>
-              <w:t>key</w:t>
-            </w:r>
-            <w:proofErr w:type="gramEnd"/>
-            <w:r>
-              <w:rPr>
-                <w:rFonts w:cstheme="minorHAnsi"/>
-                <w:highlight w:val="yellow"/>
-              </w:rPr>
-              <w:t xml:space="preserve"> </w:t>
-            </w:r>
-            <w:r>
-              <w:rPr>
-                <w:rFonts w:cstheme="minorHAnsi"/>
-                <w:highlight w:val="yellow"/>
-              </w:rPr>
-              <w:t>words: investigate/develop/assess/carry out</w:t>
-            </w:r>
-            <w:r>
-              <w:rPr>
-                <w:rFonts w:cstheme="minorHAnsi"/>
-                <w:highlight w:val="yellow"/>
-              </w:rPr>
-              <w:t xml:space="preserve"> – not focus on tech, but science behind.</w:t>
-            </w:r>
-            <w:r>
-              <w:rPr>
-                <w:rFonts w:cstheme="minorHAnsi"/>
-                <w:highlight w:val="yellow"/>
-              </w:rPr>
-              <w:t>)</w:t>
-            </w:r>
-          </w:p>
-          <w:p>
-            <w:pPr>
-              <w:rPr>
-                <w:rFonts w:cstheme="minorHAnsi"/>
-              </w:rPr>
-            </w:pPr>
+              <w:t>T</w:t>
+            </w:r>
+            <w:r>
+              <w:rPr>
+                <w:rFonts w:cstheme="minorHAnsi"/>
+              </w:rPr>
+              <w:t>he research will assess which approaches to geometry representation provide the most interpretable and controllable representation that can be harnessed to conduct targeted design modification and optimisation</w:t>
+            </w:r>
+            <w:r>
+              <w:rPr>
+                <w:rFonts w:cstheme="minorHAnsi"/>
+              </w:rPr>
+              <w:t xml:space="preserve"> for the selected optimisation problem.</w:t>
+            </w:r>
+          </w:p>
+          <w:p>
+            <w:pPr>
+              <w:rPr>
+                <w:rFonts w:cstheme="minorHAnsi"/>
+              </w:rPr>
+            </w:pPr>
+            <w:r>
+              <w:rPr>
+                <w:rFonts w:cstheme="minorHAnsi"/>
+              </w:rPr>
+              <w:t>Generative models, such as encoder-decoders</w:t>
+            </w:r>
+            <w:r>
+              <w:rPr>
+                <w:rFonts w:cstheme="minorHAnsi"/>
+              </w:rPr>
+              <w:t xml:space="preserve"> networks</w:t>
+            </w:r>
+            <w:r>
+              <w:rPr>
+                <w:rFonts w:cstheme="minorHAnsi"/>
+              </w:rPr>
+              <w:t xml:space="preserve"> and generative adversarial networks, are finding use cases across engineering. Despite auto-encoders emerging in the 1980s, their applications across engineering are increasing to enable conventionally high-complexity and compute-resource-hungry processes to be approached in an intermediary low-dimensional search space. Additionally, design space exploration and optimisation are a critical enabler to design innovation, and doing so in a cost-efficient manner is sought in industry whereby conventional numerical simulations are intractably </w:t>
+            </w:r>
+            <w:r>
+              <w:rPr>
+                <w:rFonts w:cstheme="minorHAnsi"/>
+              </w:rPr>
+              <w:t xml:space="preserve">resource hungry. </w:t>
+            </w:r>
+            <w:r>
+              <w:rPr>
+                <w:rFonts w:cstheme="minorHAnsi"/>
+              </w:rPr>
+              <w:t xml:space="preserve">In addition to investigating methods for compressing the high-dimensional complexity of geometries, we will deploy the learned representations to a simple 2D optimisation problem, area to perimeter ratio – which may be perceived as the 2D equivalent of surface area to volume ratio, which is often used as a parameter to </w:t>
+            </w:r>
+            <w:r>
+              <w:rPr>
+                <w:rFonts w:cstheme="minorHAnsi"/>
+              </w:rPr>
+              <w:t xml:space="preserve">indicate </w:t>
+            </w:r>
+            <w:r>
+              <w:rPr>
+                <w:rFonts w:cstheme="minorHAnsi"/>
+              </w:rPr>
+              <w:t>heat loss</w:t>
+            </w:r>
+            <w:r>
+              <w:rPr>
+                <w:rFonts w:cstheme="minorHAnsi"/>
+              </w:rPr>
+              <w:t>es</w:t>
+            </w:r>
+            <w:r>
+              <w:rPr>
+                <w:rFonts w:cstheme="minorHAnsi"/>
+              </w:rPr>
+              <w:t xml:space="preserve">; however, this approach could be extended to other industry problems, </w:t>
+            </w:r>
             <w:r>
               <w:rPr>
                 <w:rFonts w:cstheme="minorHAnsi"/>
               </w:rPr>
               <w:lastRenderedPageBreak/>
-              <w:t xml:space="preserve">Generative models, such as auto-encoders, encoder-decoders, and generative adversarial networks, are finding use cases across engineering. Despite auto-encoders emerging in the 1980s, their applications across engineering are increasing to enable conventionally high-complexity and compute-resource-hungry processes to be approached in an intermediary low-dimensional search space. Additionally, design space exploration and optimisation are a critical enabler to design innovation, and doing so in a cost-efficient manner is sought in industry whereby conventional numerical simulations are intractably resource-hungry for such highly complex components and systems. In addition to investigating methods for compressing the high-dimensional complexity of geometries, we will deploy the learned representations to a simple 2D optimisation problem, area to perimeter ratio – which may be perceived as the 2D equivalent of surface area to volume ratio, which is often used as a parameter to control heat loss; however, this approach could be extended to other industry problems, such as optimising the lift to drag coefficient for an </w:t>
-            </w:r>
-            <w:proofErr w:type="spellStart"/>
-            <w:r>
-              <w:rPr>
-                <w:rFonts w:cstheme="minorHAnsi"/>
-              </w:rPr>
-              <w:t>airfoil</w:t>
-            </w:r>
-            <w:proofErr w:type="spellEnd"/>
-            <w:r>
-              <w:rPr>
-                <w:rFonts w:cstheme="minorHAnsi"/>
-              </w:rPr>
-              <w:t>.</w:t>
+              <w:t>such as optimising the lift to drag coefficient for an airfoil.</w:t>
             </w:r>
             <w:r>
               <w:rPr>
@@ -839,7 +799,7 @@
           <w:p>
             <w:pPr>
               <w:rPr>
-                <w:rFonts w:cstheme="minorHAnsi"/>
+                <w:rFonts w:eastAsiaTheme="minorEastAsia" w:cstheme="minorHAnsi"/>
               </w:rPr>
             </w:pPr>
             <m:oMathPara>
@@ -882,9 +842,269 @@
           <w:p>
             <w:pPr>
               <w:rPr>
-                <w:rFonts w:cstheme="minorHAnsi"/>
-              </w:rPr>
-            </w:pPr>
+                <w:rFonts w:eastAsiaTheme="minorEastAsia" w:cstheme="minorHAnsi"/>
+              </w:rPr>
+            </w:pPr>
+            <w:r>
+              <w:rPr>
+                <w:rFonts w:eastAsiaTheme="minorEastAsia" w:cstheme="minorHAnsi"/>
+              </w:rPr>
+              <w:t xml:space="preserve">For example, for a circle, this is trivial as a circle can be described by a single parameter </w:t>
+            </w:r>
+            <m:oMath>
+              <m:r>
+                <w:rPr>
+                  <w:rFonts w:ascii="Cambria Math" w:eastAsiaTheme="minorEastAsia" w:hAnsi="Cambria Math" w:cstheme="minorHAnsi"/>
+                </w:rPr>
+                <m:t>r</m:t>
+              </m:r>
+            </m:oMath>
+            <w:r>
+              <w:rPr>
+                <w:rFonts w:eastAsiaTheme="minorEastAsia" w:cstheme="minorHAnsi"/>
+              </w:rPr>
+              <w:t xml:space="preserve"> – therefore the ‘design space’ is a single variable over </w:t>
+            </w:r>
+            <m:oMath>
+              <m:r>
+                <w:rPr>
+                  <w:rFonts w:ascii="Cambria Math" w:eastAsiaTheme="minorEastAsia" w:hAnsi="Cambria Math" w:cstheme="minorHAnsi"/>
+                </w:rPr>
+                <m:t>r</m:t>
+              </m:r>
+            </m:oMath>
+            <w:r>
+              <w:rPr>
+                <w:rFonts w:eastAsiaTheme="minorEastAsia" w:cstheme="minorHAnsi"/>
+              </w:rPr>
+              <w:t xml:space="preserve"> . The below </w:t>
+            </w:r>
+            <w:r>
+              <w:rPr>
+                <w:rFonts w:eastAsiaTheme="minorEastAsia" w:cstheme="minorHAnsi"/>
+              </w:rPr>
+              <w:t>equation for compactness of a circle allows us to</w:t>
+            </w:r>
+            <w:r>
+              <w:rPr>
+                <w:rFonts w:eastAsiaTheme="minorEastAsia" w:cstheme="minorHAnsi"/>
+              </w:rPr>
+              <w:t xml:space="preserve"> </w:t>
+            </w:r>
+            <w:r>
+              <w:rPr>
+                <w:rFonts w:eastAsiaTheme="minorEastAsia" w:cstheme="minorHAnsi"/>
+              </w:rPr>
+              <w:t xml:space="preserve">make statements such as ‘if we increase radius, </w:t>
+            </w:r>
+            <m:oMath>
+              <m:r>
+                <w:rPr>
+                  <w:rFonts w:ascii="Cambria Math" w:eastAsiaTheme="minorEastAsia" w:hAnsi="Cambria Math" w:cstheme="minorHAnsi"/>
+                </w:rPr>
+                <m:t>r</m:t>
+              </m:r>
+            </m:oMath>
+            <w:r>
+              <w:rPr>
+                <w:rFonts w:eastAsiaTheme="minorEastAsia" w:cstheme="minorHAnsi"/>
+              </w:rPr>
+              <w:t xml:space="preserve">, the compactness will decrease’. This allows a targeted modification of the design by adjusting just </w:t>
+            </w:r>
+            <m:oMath>
+              <m:r>
+                <w:rPr>
+                  <w:rFonts w:ascii="Cambria Math" w:eastAsiaTheme="minorEastAsia" w:hAnsi="Cambria Math" w:cstheme="minorHAnsi"/>
+                </w:rPr>
+                <m:t>r</m:t>
+              </m:r>
+            </m:oMath>
+            <w:r>
+              <w:rPr>
+                <w:rFonts w:eastAsiaTheme="minorEastAsia" w:cstheme="minorHAnsi"/>
+              </w:rPr>
+              <w:t xml:space="preserve"> (assuming we constrain ourselves to circles).</w:t>
+            </w:r>
+          </w:p>
+          <w:p>
+            <w:pPr>
+              <w:rPr>
+                <w:rFonts w:cstheme="minorHAnsi"/>
+              </w:rPr>
+            </w:pPr>
+            <m:oMathPara>
+              <m:oMath>
+                <m:r>
+                  <w:rPr>
+                    <w:rFonts w:ascii="Cambria Math" w:hAnsi="Cambria Math" w:cstheme="minorHAnsi"/>
+                  </w:rPr>
+                  <m:t>Compactness=</m:t>
+                </m:r>
+                <m:f>
+                  <m:fPr>
+                    <m:ctrlPr>
+                      <w:rPr>
+                        <w:rFonts w:ascii="Cambria Math" w:hAnsi="Cambria Math" w:cstheme="minorHAnsi"/>
+                        <w:i/>
+                      </w:rPr>
+                    </m:ctrlPr>
+                  </m:fPr>
+                  <m:num>
+                    <m:r>
+                      <w:rPr>
+                        <w:rFonts w:ascii="Cambria Math" w:hAnsi="Cambria Math" w:cstheme="minorHAnsi"/>
+                      </w:rPr>
+                      <m:t>2 π r</m:t>
+                    </m:r>
+                  </m:num>
+                  <m:den>
+                    <m:r>
+                      <w:rPr>
+                        <w:rFonts w:ascii="Cambria Math" w:hAnsi="Cambria Math" w:cstheme="minorHAnsi"/>
+                      </w:rPr>
+                      <m:t>π</m:t>
+                    </m:r>
+                    <m:sSup>
+                      <m:sSupPr>
+                        <m:ctrlPr>
+                          <w:rPr>
+                            <w:rFonts w:ascii="Cambria Math" w:hAnsi="Cambria Math" w:cstheme="minorHAnsi"/>
+                            <w:i/>
+                          </w:rPr>
+                        </m:ctrlPr>
+                      </m:sSupPr>
+                      <m:e>
+                        <m:r>
+                          <w:rPr>
+                            <w:rFonts w:ascii="Cambria Math" w:hAnsi="Cambria Math" w:cstheme="minorHAnsi"/>
+                          </w:rPr>
+                          <m:t>r</m:t>
+                        </m:r>
+                      </m:e>
+                      <m:sup>
+                        <m:r>
+                          <w:rPr>
+                            <w:rFonts w:ascii="Cambria Math" w:hAnsi="Cambria Math" w:cstheme="minorHAnsi"/>
+                          </w:rPr>
+                          <m:t>2</m:t>
+                        </m:r>
+                      </m:sup>
+                    </m:sSup>
+                  </m:den>
+                </m:f>
+                <m:r>
+                  <w:rPr>
+                    <w:rFonts w:ascii="Cambria Math" w:hAnsi="Cambria Math" w:cstheme="minorHAnsi"/>
+                  </w:rPr>
+                  <m:t>=2</m:t>
+                </m:r>
+                <m:f>
+                  <m:fPr>
+                    <m:ctrlPr>
+                      <w:rPr>
+                        <w:rFonts w:ascii="Cambria Math" w:hAnsi="Cambria Math" w:cstheme="minorHAnsi"/>
+                        <w:i/>
+                      </w:rPr>
+                    </m:ctrlPr>
+                  </m:fPr>
+                  <m:num>
+                    <m:r>
+                      <w:rPr>
+                        <w:rFonts w:ascii="Cambria Math" w:hAnsi="Cambria Math" w:cstheme="minorHAnsi"/>
+                      </w:rPr>
+                      <m:t>π</m:t>
+                    </m:r>
+                  </m:num>
+                  <m:den>
+                    <m:r>
+                      <w:rPr>
+                        <w:rFonts w:ascii="Cambria Math" w:hAnsi="Cambria Math" w:cstheme="minorHAnsi"/>
+                      </w:rPr>
+                      <m:t>r</m:t>
+                    </m:r>
+                  </m:den>
+                </m:f>
+                <m:r>
+                  <w:rPr>
+                    <w:rFonts w:ascii="Cambria Math" w:hAnsi="Cambria Math" w:cstheme="minorHAnsi"/>
+                  </w:rPr>
+                  <m:t xml:space="preserve"> </m:t>
+                </m:r>
+              </m:oMath>
+            </m:oMathPara>
+          </w:p>
+          <w:p>
+            <w:pPr>
+              <w:rPr>
+                <w:rFonts w:cstheme="minorHAnsi"/>
+              </w:rPr>
+            </w:pPr>
+            <w:r>
+              <w:rPr>
+                <w:rFonts w:cstheme="minorHAnsi"/>
+              </w:rPr>
+              <w:t>In contrast, some arbitrarily complex shape with a combination of smooth edges and straight sides</w:t>
+            </w:r>
+            <w:r>
+              <w:rPr>
+                <w:rFonts w:cstheme="minorHAnsi"/>
+              </w:rPr>
+              <w:t xml:space="preserve"> with no constraint on being a specific shape group (quadrilateral, triangle etc)</w:t>
+            </w:r>
+            <w:r>
+              <w:rPr>
+                <w:rFonts w:cstheme="minorHAnsi"/>
+              </w:rPr>
+              <w:t xml:space="preserve"> is not easily parameterised by a small </w:t>
+            </w:r>
+            <w:r>
+              <w:rPr>
+                <w:rFonts w:cstheme="minorHAnsi"/>
+              </w:rPr>
+              <w:t>number</w:t>
+            </w:r>
+            <w:r>
+              <w:rPr>
+                <w:rFonts w:cstheme="minorHAnsi"/>
+              </w:rPr>
+              <w:t xml:space="preserve"> of variables and without significant constraints, the design space is</w:t>
+            </w:r>
+            <w:r>
+              <w:rPr>
+                <w:rFonts w:cstheme="minorHAnsi"/>
+              </w:rPr>
+              <w:t xml:space="preserve"> highly complex</w:t>
+            </w:r>
+            <w:r>
+              <w:rPr>
+                <w:rFonts w:cstheme="minorHAnsi"/>
+              </w:rPr>
+              <w:t xml:space="preserve">. </w:t>
+            </w:r>
+            <w:r>
+              <w:rPr>
+                <w:rFonts w:cstheme="minorHAnsi"/>
+              </w:rPr>
+              <w:t xml:space="preserve">For this reason, the above ‘compactness’ </w:t>
+            </w:r>
+            <w:r>
+              <w:rPr>
+                <w:rFonts w:cstheme="minorHAnsi"/>
+              </w:rPr>
+              <w:t>cannot be easily interpreted in the same way as the circle statement.</w:t>
+            </w:r>
+            <w:r>
+              <w:rPr>
+                <w:rFonts w:cstheme="minorHAnsi"/>
+              </w:rPr>
+              <w:t xml:space="preserve"> The motivation of this research is to enable a concise descriptor of the way in which arbitrary shapes relate to each other by realisation of an intermediatory, low-dimensional representation learned from data</w:t>
+            </w:r>
+            <w:r>
+              <w:rPr>
+                <w:rFonts w:cstheme="minorHAnsi"/>
+              </w:rPr>
+              <w:t xml:space="preserve"> that provides latent variables, i.e., tuneable variables, that describe a smooth transition between arbitrarily complex and different shapes. In doing so, we provide a means to reduce the high-dimensional design space which better lends itself to optimisation approaches.</w:t>
+            </w:r>
           </w:p>
           <w:p>
             <w:pPr>
@@ -1007,6 +1227,7 @@
                 <w:rFonts w:cstheme="minorHAnsi"/>
                 <w:bCs/>
               </w:rPr>
+              <w:lastRenderedPageBreak/>
               <w:t xml:space="preserve">The project will be conducted by firstly </w:t>
             </w:r>
             <w:r>
@@ -1128,45 +1349,50 @@
                 <w:rFonts w:cstheme="minorHAnsi"/>
                 <w:bCs/>
               </w:rPr>
-              <w:t xml:space="preserve">.h5 files for efficient storage and access. Any neural network models will be built using Metas’ </w:t>
-            </w:r>
-            <w:proofErr w:type="spellStart"/>
-            <w:r>
-              <w:rPr>
-                <w:rFonts w:cstheme="minorHAnsi"/>
-                <w:bCs/>
-              </w:rPr>
-              <w:t>PyTorch</w:t>
-            </w:r>
-            <w:proofErr w:type="spellEnd"/>
-            <w:r>
-              <w:rPr>
-                <w:rFonts w:cstheme="minorHAnsi"/>
-                <w:bCs/>
-              </w:rPr>
-              <w:t xml:space="preserve"> architecture, and training using the CUDA implementation for efficient, parallelised model training.</w:t>
-            </w:r>
-          </w:p>
-          <w:p>
-            <w:pPr>
-              <w:rPr>
-                <w:rFonts w:cstheme="minorHAnsi"/>
-                <w:bCs/>
-              </w:rPr>
-            </w:pPr>
-            <w:r>
-              <w:rPr>
-                <w:rFonts w:cstheme="minorHAnsi"/>
-                <w:bCs/>
-              </w:rPr>
-              <w:t xml:space="preserve">A literature review will be conducted that will identify techniques for </w:t>
-            </w:r>
-            <w:r>
-              <w:rPr>
-                <w:rFonts w:cstheme="minorHAnsi"/>
-                <w:bCs/>
-              </w:rPr>
-              <w:t>representation</w:t>
+              <w:t>.h5 files for efficient storage and access. Any neural network models will be built using Metas’ PyTorch architecture, and training using the CUDA implementation for efficient, parallelised model training.</w:t>
+            </w:r>
+          </w:p>
+          <w:p>
+            <w:pPr>
+              <w:rPr>
+                <w:rFonts w:cstheme="minorHAnsi"/>
+                <w:bCs/>
+              </w:rPr>
+            </w:pPr>
+            <w:r>
+              <w:rPr>
+                <w:rFonts w:cstheme="minorHAnsi"/>
+                <w:bCs/>
+              </w:rPr>
+              <w:t xml:space="preserve">A literature review will be </w:t>
+            </w:r>
+            <w:r>
+              <w:rPr>
+                <w:rFonts w:cstheme="minorHAnsi"/>
+                <w:bCs/>
+              </w:rPr>
+              <w:t>carried out</w:t>
+            </w:r>
+            <w:r>
+              <w:rPr>
+                <w:rFonts w:cstheme="minorHAnsi"/>
+                <w:bCs/>
+              </w:rPr>
+              <w:t xml:space="preserve"> that will identify techniques for </w:t>
+            </w:r>
+            <w:r>
+              <w:rPr>
+                <w:rFonts w:cstheme="minorHAnsi"/>
+                <w:bCs/>
+              </w:rPr>
+              <w:t>represent</w:t>
+            </w:r>
+            <w:r>
+              <w:rPr>
+                <w:rFonts w:cstheme="minorHAnsi"/>
+                <w:bCs/>
+              </w:rPr>
+              <w:t>ing</w:t>
             </w:r>
             <w:r>
               <w:rPr>
@@ -1282,7 +1508,6 @@
                 <w:rFonts w:cstheme="minorHAnsi"/>
                 <w:bCs/>
               </w:rPr>
-              <w:lastRenderedPageBreak/>
               <w:t xml:space="preserve">Generative models may </w:t>
             </w:r>
             <w:r>
@@ -1378,18 +1603,8 @@
                 <w:rFonts w:cstheme="minorHAnsi"/>
                 <w:bCs/>
               </w:rPr>
-              <w:t xml:space="preserve">Python, </w:t>
-            </w:r>
-            <w:proofErr w:type="spellStart"/>
-            <w:proofErr w:type="gramStart"/>
-            <w:r>
-              <w:rPr>
-                <w:rFonts w:cstheme="minorHAnsi"/>
-                <w:bCs/>
-              </w:rPr>
-              <w:t>PyTorch</w:t>
-            </w:r>
-            <w:proofErr w:type="spellEnd"/>
+              <w:t>Python, PyTorch</w:t>
+            </w:r>
             <w:r>
               <w:rPr>
                 <w:rFonts w:cstheme="minorHAnsi"/>
@@ -1402,15 +1617,7 @@
                 <w:rFonts w:cstheme="minorHAnsi"/>
                 <w:bCs/>
               </w:rPr>
-              <w:t xml:space="preserve"> Cuda</w:t>
-            </w:r>
-            <w:proofErr w:type="gramEnd"/>
-            <w:r>
-              <w:rPr>
-                <w:rFonts w:cstheme="minorHAnsi"/>
-                <w:bCs/>
-              </w:rPr>
-              <w:t xml:space="preserve">, JAX, NVIDIA GPU, </w:t>
+              <w:t xml:space="preserve"> Cuda, JAX, NVIDIA GPU, </w:t>
             </w:r>
             <w:r>
               <w:rPr>
@@ -1563,21 +1770,7 @@
                 <w:color w:val="000000"/>
               </w:rPr>
               <w:lastRenderedPageBreak/>
-              <w:t xml:space="preserve">Park, J. J., Florence, P., Straub, J., Newcombe, R., &amp; Lovegrove, S. (2019). </w:t>
-            </w:r>
-            <w:proofErr w:type="spellStart"/>
-            <w:r>
-              <w:rPr>
-                <w:color w:val="000000"/>
-              </w:rPr>
-              <w:t>Deepsdf</w:t>
-            </w:r>
-            <w:proofErr w:type="spellEnd"/>
-            <w:r>
-              <w:rPr>
-                <w:color w:val="000000"/>
-              </w:rPr>
-              <w:t>: Learning continuous signed distance functions for shape representation.</w:t>
+              <w:t>Park, J. J., Florence, P., Straub, J., Newcombe, R., &amp; Lovegrove, S. (2019). Deepsdf: Learning continuous signed distance functions for shape representation.</w:t>
             </w:r>
             <w:r>
               <w:rPr>
@@ -1736,21 +1929,7 @@
               <w:rPr>
                 <w:color w:val="000000"/>
               </w:rPr>
-              <w:t xml:space="preserve">Sun, JM., Wu, T. &amp; Gao, L. Recent advances in implicit representation-based 3D shape generation. Vis. </w:t>
-            </w:r>
-            <w:proofErr w:type="spellStart"/>
-            <w:r>
-              <w:rPr>
-                <w:color w:val="000000"/>
-              </w:rPr>
-              <w:t>Intell</w:t>
-            </w:r>
-            <w:proofErr w:type="spellEnd"/>
-            <w:r>
-              <w:rPr>
-                <w:color w:val="000000"/>
-              </w:rPr>
-              <w:t xml:space="preserve">. 2, 9 (2024). </w:t>
+              <w:t xml:space="preserve">Sun, JM., Wu, T. &amp; Gao, L. Recent advances in implicit representation-based 3D shape generation. Vis. Intell. 2, 9 (2024). </w:t>
             </w:r>
             <w:hyperlink r:id="rId11" w:history="1">
               <w:r>
@@ -1771,49 +1950,7 @@
               <w:rPr>
                 <w:color w:val="000000"/>
               </w:rPr>
-              <w:t xml:space="preserve">Sharp, N., </w:t>
-            </w:r>
-            <w:proofErr w:type="spellStart"/>
-            <w:r>
-              <w:rPr>
-                <w:color w:val="000000"/>
-              </w:rPr>
-              <w:t>Attaiki</w:t>
-            </w:r>
-            <w:proofErr w:type="spellEnd"/>
-            <w:r>
-              <w:rPr>
-                <w:color w:val="000000"/>
-              </w:rPr>
-              <w:t xml:space="preserve">, S., Crane, K., &amp; </w:t>
-            </w:r>
-            <w:proofErr w:type="spellStart"/>
-            <w:r>
-              <w:rPr>
-                <w:color w:val="000000"/>
-              </w:rPr>
-              <w:t>Ovsjanikov</w:t>
-            </w:r>
-            <w:proofErr w:type="spellEnd"/>
-            <w:r>
-              <w:rPr>
-                <w:color w:val="000000"/>
-              </w:rPr>
-              <w:t xml:space="preserve">, M. (2022). </w:t>
-            </w:r>
-            <w:proofErr w:type="spellStart"/>
-            <w:r>
-              <w:rPr>
-                <w:color w:val="000000"/>
-              </w:rPr>
-              <w:t>DiffusionNet</w:t>
-            </w:r>
-            <w:proofErr w:type="spellEnd"/>
-            <w:r>
-              <w:rPr>
-                <w:color w:val="000000"/>
-              </w:rPr>
-              <w:t>: Discretization Agnostic Learning on Surfaces.</w:t>
+              <w:t>Sharp, N., Attaiki, S., Crane, K., &amp; Ovsjanikov, M. (2022). DiffusionNet: Discretization Agnostic Learning on Surfaces.</w:t>
             </w:r>
             <w:r>
               <w:rPr>
@@ -1868,21 +2005,7 @@
               <w:rPr>
                 <w:color w:val="000000"/>
               </w:rPr>
-              <w:t xml:space="preserve">Wu, Z., Song, S., Khosla, A., Yu, F., Zhang, L., Tang, X., &amp; Xiao, J. (2015). 3D </w:t>
-            </w:r>
-            <w:proofErr w:type="spellStart"/>
-            <w:r>
-              <w:rPr>
-                <w:color w:val="000000"/>
-              </w:rPr>
-              <w:t>ShapeNets</w:t>
-            </w:r>
-            <w:proofErr w:type="spellEnd"/>
-            <w:r>
-              <w:rPr>
-                <w:color w:val="000000"/>
-              </w:rPr>
-              <w:t>: A deep representation for volumetric shapes.</w:t>
+              <w:t>Wu, Z., Song, S., Khosla, A., Yu, F., Zhang, L., Tang, X., &amp; Xiao, J. (2015). 3D ShapeNets: A deep representation for volumetric shapes.</w:t>
             </w:r>
             <w:r>
               <w:rPr>
@@ -1937,21 +2060,7 @@
               <w:rPr>
                 <w:color w:val="000000"/>
               </w:rPr>
-              <w:t xml:space="preserve">Qi, C. R., Su, H., Mo, K., &amp; Guibas, L. J. (2017). </w:t>
-            </w:r>
-            <w:proofErr w:type="spellStart"/>
-            <w:r>
-              <w:rPr>
-                <w:color w:val="000000"/>
-              </w:rPr>
-              <w:t>PointNet</w:t>
-            </w:r>
-            <w:proofErr w:type="spellEnd"/>
-            <w:r>
-              <w:rPr>
-                <w:color w:val="000000"/>
-              </w:rPr>
-              <w:t>: Deep learning on point sets for 3D classification and segmentation.</w:t>
+              <w:t>Qi, C. R., Su, H., Mo, K., &amp; Guibas, L. J. (2017). PointNet: Deep learning on point sets for 3D classification and segmentation.</w:t>
             </w:r>
             <w:r>
               <w:rPr>
@@ -2006,21 +2115,7 @@
               <w:rPr>
                 <w:color w:val="000000"/>
               </w:rPr>
-              <w:t xml:space="preserve">Tripp, A., </w:t>
-            </w:r>
-            <w:proofErr w:type="spellStart"/>
-            <w:r>
-              <w:rPr>
-                <w:color w:val="000000"/>
-              </w:rPr>
-              <w:t>Daxberger</w:t>
-            </w:r>
-            <w:proofErr w:type="spellEnd"/>
-            <w:r>
-              <w:rPr>
-                <w:color w:val="000000"/>
-              </w:rPr>
-              <w:t>, E., &amp; Hernández-Lobato, J. M. (2020). Sample-efficient optimization in the latent space of deep generative models via weighted retraining.</w:t>
+              <w:t>Tripp, A., Daxberger, E., &amp; Hernández-Lobato, J. M. (2020). Sample-efficient optimization in the latent space of deep generative models via weighted retraining.</w:t>
             </w:r>
             <w:r>
               <w:rPr>
@@ -2075,63 +2170,19 @@
               <w:rPr>
                 <w:color w:val="000000"/>
               </w:rPr>
-              <w:t xml:space="preserve">Zhen Wei, Edouard R. Dufour, Colin Pelletier, Pascal </w:t>
-            </w:r>
-            <w:proofErr w:type="spellStart"/>
-            <w:r>
-              <w:rPr>
-                <w:color w:val="000000"/>
-              </w:rPr>
-              <w:t>Fua</w:t>
-            </w:r>
-            <w:proofErr w:type="spellEnd"/>
-            <w:r>
-              <w:rPr>
-                <w:color w:val="000000"/>
-              </w:rPr>
-              <w:t xml:space="preserve"> and Michaël </w:t>
-            </w:r>
-            <w:proofErr w:type="spellStart"/>
-            <w:r>
-              <w:rPr>
-                <w:color w:val="000000"/>
-              </w:rPr>
-              <w:t>Bauerheim</w:t>
-            </w:r>
-            <w:proofErr w:type="spellEnd"/>
+              <w:t>Zhen Wei, Edouard R. Dufour, Colin Pelletier, Pascal Fua and Michaël Bauerheim</w:t>
+            </w:r>
             <w:r>
               <w:rPr>
                 <w:color w:val="000000"/>
               </w:rPr>
               <w:t xml:space="preserve"> (2024). </w:t>
             </w:r>
-            <w:proofErr w:type="spellStart"/>
-            <w:r>
-              <w:rPr>
-                <w:color w:val="000000"/>
-              </w:rPr>
-              <w:t>Diffairfoil</w:t>
-            </w:r>
-            <w:proofErr w:type="spellEnd"/>
-            <w:r>
-              <w:rPr>
-                <w:color w:val="000000"/>
-              </w:rPr>
-              <w:t xml:space="preserve">: An efficient novel </w:t>
-            </w:r>
-            <w:proofErr w:type="spellStart"/>
-            <w:r>
-              <w:rPr>
-                <w:color w:val="000000"/>
-              </w:rPr>
-              <w:t>airfoil</w:t>
-            </w:r>
-            <w:proofErr w:type="spellEnd"/>
-            <w:r>
-              <w:rPr>
-                <w:color w:val="000000"/>
-              </w:rPr>
-              <w:t xml:space="preserve"> sampler based on latent space diffusion model for aerodynamic shape optimization</w:t>
+            <w:r>
+              <w:rPr>
+                <w:color w:val="000000"/>
+              </w:rPr>
+              <w:t>Diffairfoil: An efficient novel airfoil sampler based on latent space diffusion model for aerodynamic shape optimization</w:t>
             </w:r>
             <w:r>
               <w:rPr>
@@ -2172,49 +2223,7 @@
               <w:rPr>
                 <w:color w:val="000000"/>
               </w:rPr>
-              <w:t xml:space="preserve">Zheng, L., </w:t>
-            </w:r>
-            <w:proofErr w:type="spellStart"/>
-            <w:r>
-              <w:rPr>
-                <w:color w:val="000000"/>
-              </w:rPr>
-              <w:t>Karapiperis</w:t>
-            </w:r>
-            <w:proofErr w:type="spellEnd"/>
-            <w:r>
-              <w:rPr>
-                <w:color w:val="000000"/>
-              </w:rPr>
-              <w:t xml:space="preserve">, K., Kumar, S., &amp; </w:t>
-            </w:r>
-            <w:proofErr w:type="spellStart"/>
-            <w:r>
-              <w:rPr>
-                <w:color w:val="000000"/>
-              </w:rPr>
-              <w:t>Kochmann</w:t>
-            </w:r>
-            <w:proofErr w:type="spellEnd"/>
-            <w:r>
-              <w:rPr>
-                <w:color w:val="000000"/>
-              </w:rPr>
-              <w:t xml:space="preserve">, D. M. (2023). Unifying the design space and optimizing linear and nonlinear truss metamaterials by generative </w:t>
-            </w:r>
-            <w:proofErr w:type="spellStart"/>
-            <w:r>
-              <w:rPr>
-                <w:color w:val="000000"/>
-              </w:rPr>
-              <w:t>modeling</w:t>
-            </w:r>
-            <w:proofErr w:type="spellEnd"/>
-            <w:r>
-              <w:rPr>
-                <w:color w:val="000000"/>
-              </w:rPr>
-              <w:t>.</w:t>
+              <w:t>Zheng, L., Karapiperis, K., Kumar, S., &amp; Kochmann, D. M. (2023). Unifying the design space and optimizing linear and nonlinear truss metamaterials by generative modeling.</w:t>
             </w:r>
             <w:r>
               <w:rPr>
@@ -2277,76 +2286,20 @@
               <w:rPr>
                 <w:color w:val="000000"/>
               </w:rPr>
-              <w:t xml:space="preserve">Long, L., </w:t>
-            </w:r>
-            <w:proofErr w:type="spellStart"/>
-            <w:r>
-              <w:rPr>
-                <w:color w:val="000000"/>
-              </w:rPr>
-              <w:t>Cartis</w:t>
-            </w:r>
-            <w:proofErr w:type="spellEnd"/>
-            <w:r>
-              <w:rPr>
-                <w:color w:val="000000"/>
-              </w:rPr>
-              <w:t xml:space="preserve">, C., &amp; </w:t>
-            </w:r>
-            <w:proofErr w:type="spellStart"/>
-            <w:r>
-              <w:rPr>
-                <w:color w:val="000000"/>
-              </w:rPr>
-              <w:t>Shustin</w:t>
-            </w:r>
-            <w:proofErr w:type="spellEnd"/>
-            <w:r>
-              <w:rPr>
-                <w:color w:val="000000"/>
-              </w:rPr>
-              <w:t xml:space="preserve">, P. F. (2024). Dimensionality Reduction Techniques for Global Bayesian Optimisation. </w:t>
-            </w:r>
-            <w:proofErr w:type="spellStart"/>
-            <w:r>
-              <w:rPr>
-                <w:color w:val="000000"/>
-              </w:rPr>
-              <w:t>arXiv</w:t>
-            </w:r>
-            <w:proofErr w:type="spellEnd"/>
-            <w:r>
-              <w:rPr>
-                <w:color w:val="000000"/>
-              </w:rPr>
-              <w:t xml:space="preserve"> preprint arXiv:2412.09183.</w:t>
-            </w:r>
-          </w:p>
-          <w:p>
-            <w:pPr>
-              <w:rPr>
-                <w:color w:val="000000"/>
-              </w:rPr>
-            </w:pPr>
-            <w:r>
-              <w:rPr>
-                <w:color w:val="000000"/>
-              </w:rPr>
-              <w:t xml:space="preserve">Wu, J., Zhang, C., Xue, T., Freeman, W. T., &amp; Tenenbaum, J. B. (2016). Learning a probabilistic latent space of object shapes via 3D generative-adversarial </w:t>
-            </w:r>
-            <w:proofErr w:type="spellStart"/>
-            <w:r>
-              <w:rPr>
-                <w:color w:val="000000"/>
-              </w:rPr>
-              <w:t>modeling</w:t>
-            </w:r>
-            <w:proofErr w:type="spellEnd"/>
-            <w:r>
-              <w:rPr>
-                <w:color w:val="000000"/>
-              </w:rPr>
-              <w:t>.</w:t>
+              <w:t>Long, L., Cartis, C., &amp; Shustin, P. F. (2024). Dimensionality Reduction Techniques for Global Bayesian Optimisation. arXiv preprint arXiv:2412.09183.</w:t>
+            </w:r>
+          </w:p>
+          <w:p>
+            <w:pPr>
+              <w:rPr>
+                <w:color w:val="000000"/>
+              </w:rPr>
+            </w:pPr>
+            <w:r>
+              <w:rPr>
+                <w:color w:val="000000"/>
+              </w:rPr>
+              <w:t>Wu, J., Zhang, C., Xue, T., Freeman, W. T., &amp; Tenenbaum, J. B. (2016). Learning a probabilistic latent space of object shapes via 3D generative-adversarial modeling.</w:t>
             </w:r>
             <w:r>
               <w:rPr>
@@ -2376,47 +2329,11 @@
                 <w:color w:val="000000"/>
               </w:rPr>
             </w:pPr>
-            <w:proofErr w:type="spellStart"/>
-            <w:r>
-              <w:rPr>
-                <w:color w:val="000000"/>
-              </w:rPr>
-              <w:t>Siivola</w:t>
-            </w:r>
-            <w:proofErr w:type="spellEnd"/>
-            <w:r>
-              <w:rPr>
-                <w:color w:val="000000"/>
-              </w:rPr>
-              <w:t xml:space="preserve">, E., </w:t>
-            </w:r>
-            <w:proofErr w:type="spellStart"/>
-            <w:r>
-              <w:rPr>
-                <w:color w:val="000000"/>
-              </w:rPr>
-              <w:t>Paleyes</w:t>
-            </w:r>
-            <w:proofErr w:type="spellEnd"/>
-            <w:r>
-              <w:rPr>
-                <w:color w:val="000000"/>
-              </w:rPr>
-              <w:t xml:space="preserve">, A., González, J., &amp; </w:t>
-            </w:r>
-            <w:proofErr w:type="spellStart"/>
-            <w:r>
-              <w:rPr>
-                <w:color w:val="000000"/>
-              </w:rPr>
-              <w:t>Vehtari</w:t>
-            </w:r>
-            <w:proofErr w:type="spellEnd"/>
-            <w:r>
-              <w:rPr>
-                <w:color w:val="000000"/>
-              </w:rPr>
-              <w:t>, A. (2021). Good practices for Bayesian optimization of high dimensional structured spaces. In</w:t>
+            <w:r>
+              <w:rPr>
+                <w:color w:val="000000"/>
+              </w:rPr>
+              <w:t>Siivola, E., Paleyes, A., González, J., &amp; Vehtari, A. (2021). Good practices for Bayesian optimization of high dimensional structured spaces. In</w:t>
             </w:r>
             <w:r>
               <w:rPr>
@@ -2453,33 +2370,11 @@
                 <w:color w:val="000000"/>
               </w:rPr>
             </w:pPr>
-            <w:proofErr w:type="spellStart"/>
-            <w:r>
-              <w:rPr>
-                <w:color w:val="000000"/>
-              </w:rPr>
-              <w:t>Danhaive</w:t>
-            </w:r>
-            <w:proofErr w:type="spellEnd"/>
-            <w:r>
-              <w:rPr>
-                <w:color w:val="000000"/>
-              </w:rPr>
-              <w:t xml:space="preserve">, R., &amp; Mueller, C. T. (2021). Design subspace learning: Structural design space exploration using performance-conditioned generative </w:t>
-            </w:r>
-            <w:proofErr w:type="spellStart"/>
-            <w:r>
-              <w:rPr>
-                <w:color w:val="000000"/>
-              </w:rPr>
-              <w:t>modeling</w:t>
-            </w:r>
-            <w:proofErr w:type="spellEnd"/>
-            <w:r>
-              <w:rPr>
-                <w:color w:val="000000"/>
-              </w:rPr>
-              <w:t>.</w:t>
+            <w:r>
+              <w:rPr>
+                <w:color w:val="000000"/>
+              </w:rPr>
+              <w:t>Danhaive, R., &amp; Mueller, C. T. (2021). Design subspace learning: Structural design space exploration using performance-conditioned generative modeling.</w:t>
             </w:r>
             <w:r>
               <w:rPr>

</xml_diff>

<commit_message>
added literature to proposal
</commit_message>
<xml_diff>
--- a/01-planning/Admin/msc_project_proposal_20022024.docx
+++ b/01-planning/Admin/msc_project_proposal_20022024.docx
@@ -336,8 +336,18 @@
                 <w:b/>
                 <w:bCs/>
               </w:rPr>
-              <w:t>Chandrasekhar Kambhampati</w:t>
-            </w:r>
+              <w:t xml:space="preserve">Chandrasekhar </w:t>
+            </w:r>
+            <w:proofErr w:type="spellStart"/>
+            <w:r>
+              <w:rPr>
+                <w:rFonts w:cstheme="minorHAnsi"/>
+                <w:b/>
+                <w:bCs/>
+              </w:rPr>
+              <w:t>Kambhampati</w:t>
+            </w:r>
+            <w:proofErr w:type="spellEnd"/>
           </w:p>
         </w:tc>
       </w:tr>
@@ -787,7 +797,21 @@
                 <w:rFonts w:cstheme="minorHAnsi"/>
               </w:rPr>
               <w:lastRenderedPageBreak/>
-              <w:t>such as optimising the lift to drag coefficient for an airfoil.</w:t>
+              <w:t xml:space="preserve">such as optimising the lift to drag coefficient for an </w:t>
+            </w:r>
+            <w:proofErr w:type="spellStart"/>
+            <w:r>
+              <w:rPr>
+                <w:rFonts w:cstheme="minorHAnsi"/>
+              </w:rPr>
+              <w:t>airfoil</w:t>
+            </w:r>
+            <w:proofErr w:type="spellEnd"/>
+            <w:r>
+              <w:rPr>
+                <w:rFonts w:cstheme="minorHAnsi"/>
+              </w:rPr>
+              <w:t>.</w:t>
             </w:r>
             <w:r>
               <w:rPr>
@@ -1349,7 +1373,23 @@
                 <w:rFonts w:cstheme="minorHAnsi"/>
                 <w:bCs/>
               </w:rPr>
-              <w:t>.h5 files for efficient storage and access. Any neural network models will be built using Metas’ PyTorch architecture, and training using the CUDA implementation for efficient, parallelised model training.</w:t>
+              <w:t xml:space="preserve">.h5 files for efficient storage and access. Any neural network models will be built using Metas’ </w:t>
+            </w:r>
+            <w:proofErr w:type="spellStart"/>
+            <w:r>
+              <w:rPr>
+                <w:rFonts w:cstheme="minorHAnsi"/>
+                <w:bCs/>
+              </w:rPr>
+              <w:t>PyTorch</w:t>
+            </w:r>
+            <w:proofErr w:type="spellEnd"/>
+            <w:r>
+              <w:rPr>
+                <w:rFonts w:cstheme="minorHAnsi"/>
+                <w:bCs/>
+              </w:rPr>
+              <w:t xml:space="preserve"> architecture, and training using the CUDA implementation for efficient, parallelised model training.</w:t>
             </w:r>
           </w:p>
           <w:p>
@@ -1558,6 +1598,13 @@
                 <w:rFonts w:cstheme="minorHAnsi"/>
                 <w:bCs/>
               </w:rPr>
+              <w:t xml:space="preserve"> (Gupta et al, 2007)</w:t>
+            </w:r>
+            <w:r>
+              <w:rPr>
+                <w:rFonts w:cstheme="minorHAnsi"/>
+                <w:bCs/>
+              </w:rPr>
               <w:t>.</w:t>
             </w:r>
             <w:r>
@@ -1603,8 +1650,18 @@
                 <w:rFonts w:cstheme="minorHAnsi"/>
                 <w:bCs/>
               </w:rPr>
-              <w:t>Python, PyTorch</w:t>
-            </w:r>
+              <w:t xml:space="preserve">Python, </w:t>
+            </w:r>
+            <w:proofErr w:type="spellStart"/>
+            <w:proofErr w:type="gramStart"/>
+            <w:r>
+              <w:rPr>
+                <w:rFonts w:cstheme="minorHAnsi"/>
+                <w:bCs/>
+              </w:rPr>
+              <w:t>PyTorch</w:t>
+            </w:r>
+            <w:proofErr w:type="spellEnd"/>
             <w:r>
               <w:rPr>
                 <w:rFonts w:cstheme="minorHAnsi"/>
@@ -1617,7 +1674,15 @@
                 <w:rFonts w:cstheme="minorHAnsi"/>
                 <w:bCs/>
               </w:rPr>
-              <w:t xml:space="preserve"> Cuda, JAX, NVIDIA GPU, </w:t>
+              <w:t xml:space="preserve"> Cuda</w:t>
+            </w:r>
+            <w:proofErr w:type="gramEnd"/>
+            <w:r>
+              <w:rPr>
+                <w:rFonts w:cstheme="minorHAnsi"/>
+                <w:bCs/>
+              </w:rPr>
+              <w:t xml:space="preserve">, JAX, NVIDIA GPU, </w:t>
             </w:r>
             <w:r>
               <w:rPr>
@@ -1770,7 +1835,21 @@
                 <w:color w:val="000000"/>
               </w:rPr>
               <w:lastRenderedPageBreak/>
-              <w:t>Park, J. J., Florence, P., Straub, J., Newcombe, R., &amp; Lovegrove, S. (2019). Deepsdf: Learning continuous signed distance functions for shape representation.</w:t>
+              <w:t xml:space="preserve">Park, J. J., Florence, P., Straub, J., Newcombe, R., &amp; Lovegrove, S. (2019). </w:t>
+            </w:r>
+            <w:proofErr w:type="spellStart"/>
+            <w:r>
+              <w:rPr>
+                <w:color w:val="000000"/>
+              </w:rPr>
+              <w:t>Deepsdf</w:t>
+            </w:r>
+            <w:proofErr w:type="spellEnd"/>
+            <w:r>
+              <w:rPr>
+                <w:color w:val="000000"/>
+              </w:rPr>
+              <w:t>: Learning continuous signed distance functions for shape representation.</w:t>
             </w:r>
             <w:r>
               <w:rPr>
@@ -1929,7 +2008,21 @@
               <w:rPr>
                 <w:color w:val="000000"/>
               </w:rPr>
-              <w:t xml:space="preserve">Sun, JM., Wu, T. &amp; Gao, L. Recent advances in implicit representation-based 3D shape generation. Vis. Intell. 2, 9 (2024). </w:t>
+              <w:t xml:space="preserve">Sun, JM., Wu, T. &amp; Gao, L. Recent advances in implicit representation-based 3D shape generation. Vis. </w:t>
+            </w:r>
+            <w:proofErr w:type="spellStart"/>
+            <w:r>
+              <w:rPr>
+                <w:color w:val="000000"/>
+              </w:rPr>
+              <w:t>Intell</w:t>
+            </w:r>
+            <w:proofErr w:type="spellEnd"/>
+            <w:r>
+              <w:rPr>
+                <w:color w:val="000000"/>
+              </w:rPr>
+              <w:t xml:space="preserve">. 2, 9 (2024). </w:t>
             </w:r>
             <w:hyperlink r:id="rId11" w:history="1">
               <w:r>
@@ -1950,7 +2043,49 @@
               <w:rPr>
                 <w:color w:val="000000"/>
               </w:rPr>
-              <w:t>Sharp, N., Attaiki, S., Crane, K., &amp; Ovsjanikov, M. (2022). DiffusionNet: Discretization Agnostic Learning on Surfaces.</w:t>
+              <w:t xml:space="preserve">Sharp, N., </w:t>
+            </w:r>
+            <w:proofErr w:type="spellStart"/>
+            <w:r>
+              <w:rPr>
+                <w:color w:val="000000"/>
+              </w:rPr>
+              <w:t>Attaiki</w:t>
+            </w:r>
+            <w:proofErr w:type="spellEnd"/>
+            <w:r>
+              <w:rPr>
+                <w:color w:val="000000"/>
+              </w:rPr>
+              <w:t xml:space="preserve">, S., Crane, K., &amp; </w:t>
+            </w:r>
+            <w:proofErr w:type="spellStart"/>
+            <w:r>
+              <w:rPr>
+                <w:color w:val="000000"/>
+              </w:rPr>
+              <w:t>Ovsjanikov</w:t>
+            </w:r>
+            <w:proofErr w:type="spellEnd"/>
+            <w:r>
+              <w:rPr>
+                <w:color w:val="000000"/>
+              </w:rPr>
+              <w:t xml:space="preserve">, M. (2022). </w:t>
+            </w:r>
+            <w:proofErr w:type="spellStart"/>
+            <w:r>
+              <w:rPr>
+                <w:color w:val="000000"/>
+              </w:rPr>
+              <w:t>DiffusionNet</w:t>
+            </w:r>
+            <w:proofErr w:type="spellEnd"/>
+            <w:r>
+              <w:rPr>
+                <w:color w:val="000000"/>
+              </w:rPr>
+              <w:t>: Discretization Agnostic Learning on Surfaces.</w:t>
             </w:r>
             <w:r>
               <w:rPr>
@@ -2005,7 +2140,21 @@
               <w:rPr>
                 <w:color w:val="000000"/>
               </w:rPr>
-              <w:t>Wu, Z., Song, S., Khosla, A., Yu, F., Zhang, L., Tang, X., &amp; Xiao, J. (2015). 3D ShapeNets: A deep representation for volumetric shapes.</w:t>
+              <w:t xml:space="preserve">Wu, Z., Song, S., Khosla, A., Yu, F., Zhang, L., Tang, X., &amp; Xiao, J. (2015). 3D </w:t>
+            </w:r>
+            <w:proofErr w:type="spellStart"/>
+            <w:r>
+              <w:rPr>
+                <w:color w:val="000000"/>
+              </w:rPr>
+              <w:t>ShapeNets</w:t>
+            </w:r>
+            <w:proofErr w:type="spellEnd"/>
+            <w:r>
+              <w:rPr>
+                <w:color w:val="000000"/>
+              </w:rPr>
+              <w:t>: A deep representation for volumetric shapes.</w:t>
             </w:r>
             <w:r>
               <w:rPr>
@@ -2060,7 +2209,21 @@
               <w:rPr>
                 <w:color w:val="000000"/>
               </w:rPr>
-              <w:t>Qi, C. R., Su, H., Mo, K., &amp; Guibas, L. J. (2017). PointNet: Deep learning on point sets for 3D classification and segmentation.</w:t>
+              <w:t xml:space="preserve">Qi, C. R., Su, H., Mo, K., &amp; Guibas, L. J. (2017). </w:t>
+            </w:r>
+            <w:proofErr w:type="spellStart"/>
+            <w:r>
+              <w:rPr>
+                <w:color w:val="000000"/>
+              </w:rPr>
+              <w:t>PointNet</w:t>
+            </w:r>
+            <w:proofErr w:type="spellEnd"/>
+            <w:r>
+              <w:rPr>
+                <w:color w:val="000000"/>
+              </w:rPr>
+              <w:t>: Deep learning on point sets for 3D classification and segmentation.</w:t>
             </w:r>
             <w:r>
               <w:rPr>
@@ -2115,7 +2278,21 @@
               <w:rPr>
                 <w:color w:val="000000"/>
               </w:rPr>
-              <w:t>Tripp, A., Daxberger, E., &amp; Hernández-Lobato, J. M. (2020). Sample-efficient optimization in the latent space of deep generative models via weighted retraining.</w:t>
+              <w:t xml:space="preserve">Tripp, A., </w:t>
+            </w:r>
+            <w:proofErr w:type="spellStart"/>
+            <w:r>
+              <w:rPr>
+                <w:color w:val="000000"/>
+              </w:rPr>
+              <w:t>Daxberger</w:t>
+            </w:r>
+            <w:proofErr w:type="spellEnd"/>
+            <w:r>
+              <w:rPr>
+                <w:color w:val="000000"/>
+              </w:rPr>
+              <w:t>, E., &amp; Hernández-Lobato, J. M. (2020). Sample-efficient optimization in the latent space of deep generative models via weighted retraining.</w:t>
             </w:r>
             <w:r>
               <w:rPr>
@@ -2170,19 +2347,63 @@
               <w:rPr>
                 <w:color w:val="000000"/>
               </w:rPr>
-              <w:t>Zhen Wei, Edouard R. Dufour, Colin Pelletier, Pascal Fua and Michaël Bauerheim</w:t>
-            </w:r>
+              <w:t xml:space="preserve">Zhen Wei, Edouard R. Dufour, Colin Pelletier, Pascal </w:t>
+            </w:r>
+            <w:proofErr w:type="spellStart"/>
+            <w:r>
+              <w:rPr>
+                <w:color w:val="000000"/>
+              </w:rPr>
+              <w:t>Fua</w:t>
+            </w:r>
+            <w:proofErr w:type="spellEnd"/>
+            <w:r>
+              <w:rPr>
+                <w:color w:val="000000"/>
+              </w:rPr>
+              <w:t xml:space="preserve"> and Michaël </w:t>
+            </w:r>
+            <w:proofErr w:type="spellStart"/>
+            <w:r>
+              <w:rPr>
+                <w:color w:val="000000"/>
+              </w:rPr>
+              <w:t>Bauerheim</w:t>
+            </w:r>
+            <w:proofErr w:type="spellEnd"/>
             <w:r>
               <w:rPr>
                 <w:color w:val="000000"/>
               </w:rPr>
               <w:t xml:space="preserve"> (2024). </w:t>
             </w:r>
-            <w:r>
-              <w:rPr>
-                <w:color w:val="000000"/>
-              </w:rPr>
-              <w:t>Diffairfoil: An efficient novel airfoil sampler based on latent space diffusion model for aerodynamic shape optimization</w:t>
+            <w:proofErr w:type="spellStart"/>
+            <w:r>
+              <w:rPr>
+                <w:color w:val="000000"/>
+              </w:rPr>
+              <w:t>Diffairfoil</w:t>
+            </w:r>
+            <w:proofErr w:type="spellEnd"/>
+            <w:r>
+              <w:rPr>
+                <w:color w:val="000000"/>
+              </w:rPr>
+              <w:t xml:space="preserve">: An efficient novel </w:t>
+            </w:r>
+            <w:proofErr w:type="spellStart"/>
+            <w:r>
+              <w:rPr>
+                <w:color w:val="000000"/>
+              </w:rPr>
+              <w:t>airfoil</w:t>
+            </w:r>
+            <w:proofErr w:type="spellEnd"/>
+            <w:r>
+              <w:rPr>
+                <w:color w:val="000000"/>
+              </w:rPr>
+              <w:t xml:space="preserve"> sampler based on latent space diffusion model for aerodynamic shape optimization</w:t>
             </w:r>
             <w:r>
               <w:rPr>
@@ -2223,7 +2444,49 @@
               <w:rPr>
                 <w:color w:val="000000"/>
               </w:rPr>
-              <w:t>Zheng, L., Karapiperis, K., Kumar, S., &amp; Kochmann, D. M. (2023). Unifying the design space and optimizing linear and nonlinear truss metamaterials by generative modeling.</w:t>
+              <w:t xml:space="preserve">Zheng, L., </w:t>
+            </w:r>
+            <w:proofErr w:type="spellStart"/>
+            <w:r>
+              <w:rPr>
+                <w:color w:val="000000"/>
+              </w:rPr>
+              <w:t>Karapiperis</w:t>
+            </w:r>
+            <w:proofErr w:type="spellEnd"/>
+            <w:r>
+              <w:rPr>
+                <w:color w:val="000000"/>
+              </w:rPr>
+              <w:t xml:space="preserve">, K., Kumar, S., &amp; </w:t>
+            </w:r>
+            <w:proofErr w:type="spellStart"/>
+            <w:r>
+              <w:rPr>
+                <w:color w:val="000000"/>
+              </w:rPr>
+              <w:t>Kochmann</w:t>
+            </w:r>
+            <w:proofErr w:type="spellEnd"/>
+            <w:r>
+              <w:rPr>
+                <w:color w:val="000000"/>
+              </w:rPr>
+              <w:t xml:space="preserve">, D. M. (2023). Unifying the design space and optimizing linear and nonlinear truss metamaterials by generative </w:t>
+            </w:r>
+            <w:proofErr w:type="spellStart"/>
+            <w:r>
+              <w:rPr>
+                <w:color w:val="000000"/>
+              </w:rPr>
+              <w:t>modeling</w:t>
+            </w:r>
+            <w:proofErr w:type="spellEnd"/>
+            <w:r>
+              <w:rPr>
+                <w:color w:val="000000"/>
+              </w:rPr>
+              <w:t>.</w:t>
             </w:r>
             <w:r>
               <w:rPr>
@@ -2286,20 +2549,76 @@
               <w:rPr>
                 <w:color w:val="000000"/>
               </w:rPr>
-              <w:t>Long, L., Cartis, C., &amp; Shustin, P. F. (2024). Dimensionality Reduction Techniques for Global Bayesian Optimisation. arXiv preprint arXiv:2412.09183.</w:t>
-            </w:r>
-          </w:p>
-          <w:p>
-            <w:pPr>
-              <w:rPr>
-                <w:color w:val="000000"/>
-              </w:rPr>
-            </w:pPr>
-            <w:r>
-              <w:rPr>
-                <w:color w:val="000000"/>
-              </w:rPr>
-              <w:t>Wu, J., Zhang, C., Xue, T., Freeman, W. T., &amp; Tenenbaum, J. B. (2016). Learning a probabilistic latent space of object shapes via 3D generative-adversarial modeling.</w:t>
+              <w:t xml:space="preserve">Long, L., </w:t>
+            </w:r>
+            <w:proofErr w:type="spellStart"/>
+            <w:r>
+              <w:rPr>
+                <w:color w:val="000000"/>
+              </w:rPr>
+              <w:t>Cartis</w:t>
+            </w:r>
+            <w:proofErr w:type="spellEnd"/>
+            <w:r>
+              <w:rPr>
+                <w:color w:val="000000"/>
+              </w:rPr>
+              <w:t xml:space="preserve">, C., &amp; </w:t>
+            </w:r>
+            <w:proofErr w:type="spellStart"/>
+            <w:r>
+              <w:rPr>
+                <w:color w:val="000000"/>
+              </w:rPr>
+              <w:t>Shustin</w:t>
+            </w:r>
+            <w:proofErr w:type="spellEnd"/>
+            <w:r>
+              <w:rPr>
+                <w:color w:val="000000"/>
+              </w:rPr>
+              <w:t xml:space="preserve">, P. F. (2024). Dimensionality Reduction Techniques for Global Bayesian Optimisation. </w:t>
+            </w:r>
+            <w:proofErr w:type="spellStart"/>
+            <w:r>
+              <w:rPr>
+                <w:color w:val="000000"/>
+              </w:rPr>
+              <w:t>arXiv</w:t>
+            </w:r>
+            <w:proofErr w:type="spellEnd"/>
+            <w:r>
+              <w:rPr>
+                <w:color w:val="000000"/>
+              </w:rPr>
+              <w:t xml:space="preserve"> preprint arXiv:2412.09183.</w:t>
+            </w:r>
+          </w:p>
+          <w:p>
+            <w:pPr>
+              <w:rPr>
+                <w:color w:val="000000"/>
+              </w:rPr>
+            </w:pPr>
+            <w:r>
+              <w:rPr>
+                <w:color w:val="000000"/>
+              </w:rPr>
+              <w:t xml:space="preserve">Wu, J., Zhang, C., Xue, T., Freeman, W. T., &amp; Tenenbaum, J. B. (2016). Learning a probabilistic latent space of object shapes via 3D generative-adversarial </w:t>
+            </w:r>
+            <w:proofErr w:type="spellStart"/>
+            <w:r>
+              <w:rPr>
+                <w:color w:val="000000"/>
+              </w:rPr>
+              <w:t>modeling</w:t>
+            </w:r>
+            <w:proofErr w:type="spellEnd"/>
+            <w:r>
+              <w:rPr>
+                <w:color w:val="000000"/>
+              </w:rPr>
+              <w:t>.</w:t>
             </w:r>
             <w:r>
               <w:rPr>
@@ -2329,11 +2648,47 @@
                 <w:color w:val="000000"/>
               </w:rPr>
             </w:pPr>
-            <w:r>
-              <w:rPr>
-                <w:color w:val="000000"/>
-              </w:rPr>
-              <w:t>Siivola, E., Paleyes, A., González, J., &amp; Vehtari, A. (2021). Good practices for Bayesian optimization of high dimensional structured spaces. In</w:t>
+            <w:proofErr w:type="spellStart"/>
+            <w:r>
+              <w:rPr>
+                <w:color w:val="000000"/>
+              </w:rPr>
+              <w:t>Siivola</w:t>
+            </w:r>
+            <w:proofErr w:type="spellEnd"/>
+            <w:r>
+              <w:rPr>
+                <w:color w:val="000000"/>
+              </w:rPr>
+              <w:t xml:space="preserve">, E., </w:t>
+            </w:r>
+            <w:proofErr w:type="spellStart"/>
+            <w:r>
+              <w:rPr>
+                <w:color w:val="000000"/>
+              </w:rPr>
+              <w:t>Paleyes</w:t>
+            </w:r>
+            <w:proofErr w:type="spellEnd"/>
+            <w:r>
+              <w:rPr>
+                <w:color w:val="000000"/>
+              </w:rPr>
+              <w:t xml:space="preserve">, A., González, J., &amp; </w:t>
+            </w:r>
+            <w:proofErr w:type="spellStart"/>
+            <w:r>
+              <w:rPr>
+                <w:color w:val="000000"/>
+              </w:rPr>
+              <w:t>Vehtari</w:t>
+            </w:r>
+            <w:proofErr w:type="spellEnd"/>
+            <w:r>
+              <w:rPr>
+                <w:color w:val="000000"/>
+              </w:rPr>
+              <w:t>, A. (2021). Good practices for Bayesian optimization of high dimensional structured spaces. In</w:t>
             </w:r>
             <w:r>
               <w:rPr>
@@ -2370,11 +2725,33 @@
                 <w:color w:val="000000"/>
               </w:rPr>
             </w:pPr>
-            <w:r>
-              <w:rPr>
-                <w:color w:val="000000"/>
-              </w:rPr>
-              <w:t>Danhaive, R., &amp; Mueller, C. T. (2021). Design subspace learning: Structural design space exploration using performance-conditioned generative modeling.</w:t>
+            <w:proofErr w:type="spellStart"/>
+            <w:r>
+              <w:rPr>
+                <w:color w:val="000000"/>
+              </w:rPr>
+              <w:t>Danhaive</w:t>
+            </w:r>
+            <w:proofErr w:type="spellEnd"/>
+            <w:r>
+              <w:rPr>
+                <w:color w:val="000000"/>
+              </w:rPr>
+              <w:t xml:space="preserve">, R., &amp; Mueller, C. T. (2021). Design subspace learning: Structural design space exploration using performance-conditioned generative </w:t>
+            </w:r>
+            <w:proofErr w:type="spellStart"/>
+            <w:r>
+              <w:rPr>
+                <w:color w:val="000000"/>
+              </w:rPr>
+              <w:t>modeling</w:t>
+            </w:r>
+            <w:proofErr w:type="spellEnd"/>
+            <w:r>
+              <w:rPr>
+                <w:color w:val="000000"/>
+              </w:rPr>
+              <w:t>.</w:t>
             </w:r>
             <w:r>
               <w:rPr>
@@ -2416,8 +2793,539 @@
               <w:rPr>
                 <w:color w:val="000000"/>
               </w:rPr>
-              <w:t>. https://doi.org/10.1016/j.autcon.2021.103664</w:t>
-            </w:r>
+              <w:t xml:space="preserve">. </w:t>
+            </w:r>
+            <w:hyperlink r:id="rId13" w:history="1">
+              <w:r>
+                <w:rPr>
+                  <w:rStyle w:val="Hyperlink"/>
+                </w:rPr>
+                <w:t>https://doi.org/10.1016/j.autcon.2021.103664</w:t>
+              </w:r>
+            </w:hyperlink>
+          </w:p>
+          <w:p>
+            <w:pPr>
+              <w:rPr>
+                <w:color w:val="000000"/>
+              </w:rPr>
+            </w:pPr>
+          </w:p>
+          <w:p>
+            <w:pPr>
+              <w:rPr>
+                <w:color w:val="000000"/>
+              </w:rPr>
+            </w:pPr>
+            <w:r>
+              <w:rPr>
+                <w:color w:val="000000"/>
+              </w:rPr>
+              <w:t>Gupta, S., Tiwari, R., &amp; Nair, S. B. (2007). Multi-objective design optimisation of rolling bearings using genetic algorithms.</w:t>
+            </w:r>
+            <w:r>
+              <w:rPr>
+                <w:rStyle w:val="apple-converted-space"/>
+                <w:color w:val="000000"/>
+              </w:rPr>
+              <w:t> </w:t>
+            </w:r>
+            <w:r>
+              <w:rPr>
+                <w:i/>
+                <w:iCs/>
+                <w:color w:val="000000"/>
+              </w:rPr>
+              <w:t>Mechanism and Machine Theory</w:t>
+            </w:r>
+            <w:r>
+              <w:rPr>
+                <w:color w:val="000000"/>
+              </w:rPr>
+              <w:t>,</w:t>
+            </w:r>
+            <w:r>
+              <w:rPr>
+                <w:rStyle w:val="apple-converted-space"/>
+                <w:color w:val="000000"/>
+              </w:rPr>
+              <w:t> </w:t>
+            </w:r>
+            <w:r>
+              <w:rPr>
+                <w:i/>
+                <w:iCs/>
+                <w:color w:val="000000"/>
+              </w:rPr>
+              <w:t>42</w:t>
+            </w:r>
+            <w:r>
+              <w:rPr>
+                <w:color w:val="000000"/>
+              </w:rPr>
+              <w:t xml:space="preserve">(10). </w:t>
+            </w:r>
+            <w:hyperlink r:id="rId14" w:history="1">
+              <w:r>
+                <w:rPr>
+                  <w:rStyle w:val="Hyperlink"/>
+                </w:rPr>
+                <w:t>https://doi.org/10.1016/j.mechmachtheory.2006.10.002</w:t>
+              </w:r>
+            </w:hyperlink>
+          </w:p>
+          <w:p>
+            <w:pPr>
+              <w:rPr>
+                <w:color w:val="000000"/>
+              </w:rPr>
+            </w:pPr>
+            <w:r>
+              <w:rPr>
+                <w:color w:val="000000"/>
+              </w:rPr>
+              <w:t xml:space="preserve">Sun, J., Frazer, J. H., &amp; </w:t>
+            </w:r>
+            <w:proofErr w:type="spellStart"/>
+            <w:r>
+              <w:rPr>
+                <w:color w:val="000000"/>
+              </w:rPr>
+              <w:t>Mingxi</w:t>
+            </w:r>
+            <w:proofErr w:type="spellEnd"/>
+            <w:r>
+              <w:rPr>
+                <w:color w:val="000000"/>
+              </w:rPr>
+              <w:t>, T. (2007). Shape optimisation using evolutionary techniques in product design.</w:t>
+            </w:r>
+            <w:r>
+              <w:rPr>
+                <w:rStyle w:val="apple-converted-space"/>
+                <w:color w:val="000000"/>
+              </w:rPr>
+              <w:t> </w:t>
+            </w:r>
+            <w:r>
+              <w:rPr>
+                <w:i/>
+                <w:iCs/>
+                <w:color w:val="000000"/>
+              </w:rPr>
+              <w:t>Computers and Industrial Engineering</w:t>
+            </w:r>
+            <w:r>
+              <w:rPr>
+                <w:color w:val="000000"/>
+              </w:rPr>
+              <w:t>,</w:t>
+            </w:r>
+            <w:r>
+              <w:rPr>
+                <w:rStyle w:val="apple-converted-space"/>
+                <w:color w:val="000000"/>
+              </w:rPr>
+              <w:t> </w:t>
+            </w:r>
+            <w:r>
+              <w:rPr>
+                <w:i/>
+                <w:iCs/>
+                <w:color w:val="000000"/>
+              </w:rPr>
+              <w:t>53</w:t>
+            </w:r>
+            <w:r>
+              <w:rPr>
+                <w:color w:val="000000"/>
+              </w:rPr>
+              <w:t xml:space="preserve">(2). </w:t>
+            </w:r>
+            <w:hyperlink r:id="rId15" w:history="1">
+              <w:r>
+                <w:rPr>
+                  <w:rStyle w:val="Hyperlink"/>
+                </w:rPr>
+                <w:t>https://doi.org/10.1016/j.cie.2007.06.010</w:t>
+              </w:r>
+            </w:hyperlink>
+          </w:p>
+          <w:p>
+            <w:pPr>
+              <w:rPr>
+                <w:color w:val="000000"/>
+              </w:rPr>
+            </w:pPr>
+            <w:r>
+              <w:rPr>
+                <w:color w:val="000000"/>
+              </w:rPr>
+              <w:t xml:space="preserve">Demo, N., </w:t>
+            </w:r>
+            <w:proofErr w:type="spellStart"/>
+            <w:r>
+              <w:rPr>
+                <w:color w:val="000000"/>
+              </w:rPr>
+              <w:t>Ortali</w:t>
+            </w:r>
+            <w:proofErr w:type="spellEnd"/>
+            <w:r>
+              <w:rPr>
+                <w:color w:val="000000"/>
+              </w:rPr>
+              <w:t xml:space="preserve">, G., Gustin, G., </w:t>
+            </w:r>
+            <w:proofErr w:type="spellStart"/>
+            <w:r>
+              <w:rPr>
+                <w:color w:val="000000"/>
+              </w:rPr>
+              <w:t>Rozza</w:t>
+            </w:r>
+            <w:proofErr w:type="spellEnd"/>
+            <w:r>
+              <w:rPr>
+                <w:color w:val="000000"/>
+              </w:rPr>
+              <w:t xml:space="preserve">, G., &amp; </w:t>
+            </w:r>
+            <w:proofErr w:type="spellStart"/>
+            <w:r>
+              <w:rPr>
+                <w:color w:val="000000"/>
+              </w:rPr>
+              <w:t>Lavini</w:t>
+            </w:r>
+            <w:proofErr w:type="spellEnd"/>
+            <w:r>
+              <w:rPr>
+                <w:color w:val="000000"/>
+              </w:rPr>
+              <w:t xml:space="preserve">, G. (2021). An efficient computational framework for naval shape design and optimization problems by means of data-driven reduced order </w:t>
+            </w:r>
+            <w:proofErr w:type="spellStart"/>
+            <w:r>
+              <w:rPr>
+                <w:color w:val="000000"/>
+              </w:rPr>
+              <w:t>modeling</w:t>
+            </w:r>
+            <w:proofErr w:type="spellEnd"/>
+            <w:r>
+              <w:rPr>
+                <w:color w:val="000000"/>
+              </w:rPr>
+              <w:t xml:space="preserve"> techniques.</w:t>
+            </w:r>
+            <w:r>
+              <w:rPr>
+                <w:rStyle w:val="apple-converted-space"/>
+                <w:color w:val="000000"/>
+              </w:rPr>
+              <w:t> </w:t>
+            </w:r>
+            <w:proofErr w:type="spellStart"/>
+            <w:r>
+              <w:rPr>
+                <w:i/>
+                <w:iCs/>
+                <w:color w:val="000000"/>
+              </w:rPr>
+              <w:t>Bolletino</w:t>
+            </w:r>
+            <w:proofErr w:type="spellEnd"/>
+            <w:r>
+              <w:rPr>
+                <w:i/>
+                <w:iCs/>
+                <w:color w:val="000000"/>
+              </w:rPr>
+              <w:t xml:space="preserve"> Dell </w:t>
+            </w:r>
+            <w:proofErr w:type="spellStart"/>
+            <w:r>
+              <w:rPr>
+                <w:i/>
+                <w:iCs/>
+                <w:color w:val="000000"/>
+              </w:rPr>
+              <w:t>Unione</w:t>
+            </w:r>
+            <w:proofErr w:type="spellEnd"/>
+            <w:r>
+              <w:rPr>
+                <w:i/>
+                <w:iCs/>
+                <w:color w:val="000000"/>
+              </w:rPr>
+              <w:t xml:space="preserve"> </w:t>
+            </w:r>
+            <w:proofErr w:type="spellStart"/>
+            <w:r>
+              <w:rPr>
+                <w:i/>
+                <w:iCs/>
+                <w:color w:val="000000"/>
+              </w:rPr>
+              <w:t>Matematica</w:t>
+            </w:r>
+            <w:proofErr w:type="spellEnd"/>
+            <w:r>
+              <w:rPr>
+                <w:i/>
+                <w:iCs/>
+                <w:color w:val="000000"/>
+              </w:rPr>
+              <w:t xml:space="preserve"> </w:t>
+            </w:r>
+            <w:proofErr w:type="spellStart"/>
+            <w:r>
+              <w:rPr>
+                <w:i/>
+                <w:iCs/>
+                <w:color w:val="000000"/>
+              </w:rPr>
+              <w:t>Italiana</w:t>
+            </w:r>
+            <w:proofErr w:type="spellEnd"/>
+            <w:r>
+              <w:rPr>
+                <w:color w:val="000000"/>
+              </w:rPr>
+              <w:t>,</w:t>
+            </w:r>
+            <w:r>
+              <w:rPr>
+                <w:rStyle w:val="apple-converted-space"/>
+                <w:color w:val="000000"/>
+              </w:rPr>
+              <w:t> </w:t>
+            </w:r>
+            <w:r>
+              <w:rPr>
+                <w:i/>
+                <w:iCs/>
+                <w:color w:val="000000"/>
+              </w:rPr>
+              <w:t>14</w:t>
+            </w:r>
+            <w:r>
+              <w:rPr>
+                <w:color w:val="000000"/>
+              </w:rPr>
+              <w:t>(1). https://doi.org/10.1007/s40574-020-00263-4</w:t>
+            </w:r>
+          </w:p>
+          <w:p>
+            <w:pPr>
+              <w:rPr>
+                <w:color w:val="000000"/>
+              </w:rPr>
+            </w:pPr>
+            <w:proofErr w:type="spellStart"/>
+            <w:r>
+              <w:rPr>
+                <w:color w:val="000000"/>
+              </w:rPr>
+              <w:t>Laurenceau</w:t>
+            </w:r>
+            <w:proofErr w:type="spellEnd"/>
+            <w:r>
+              <w:rPr>
+                <w:color w:val="000000"/>
+              </w:rPr>
+              <w:t xml:space="preserve">, J., Meaux, M., </w:t>
+            </w:r>
+            <w:proofErr w:type="spellStart"/>
+            <w:r>
+              <w:rPr>
+                <w:color w:val="000000"/>
+              </w:rPr>
+              <w:t>Montagnac</w:t>
+            </w:r>
+            <w:proofErr w:type="spellEnd"/>
+            <w:r>
+              <w:rPr>
+                <w:color w:val="000000"/>
+              </w:rPr>
+              <w:t xml:space="preserve">, M., &amp; </w:t>
+            </w:r>
+            <w:proofErr w:type="spellStart"/>
+            <w:r>
+              <w:rPr>
+                <w:color w:val="000000"/>
+              </w:rPr>
+              <w:t>Sagaut</w:t>
+            </w:r>
+            <w:proofErr w:type="spellEnd"/>
+            <w:r>
+              <w:rPr>
+                <w:color w:val="000000"/>
+              </w:rPr>
+              <w:t>, P. (2010). Comparison of gradient-based and gradient-enhanced response-surface-based optimizers.</w:t>
+            </w:r>
+            <w:r>
+              <w:rPr>
+                <w:rStyle w:val="apple-converted-space"/>
+                <w:color w:val="000000"/>
+              </w:rPr>
+              <w:t> </w:t>
+            </w:r>
+            <w:r>
+              <w:rPr>
+                <w:i/>
+                <w:iCs/>
+                <w:color w:val="000000"/>
+              </w:rPr>
+              <w:t>AIAA Journal</w:t>
+            </w:r>
+            <w:r>
+              <w:rPr>
+                <w:color w:val="000000"/>
+              </w:rPr>
+              <w:t>,</w:t>
+            </w:r>
+            <w:r>
+              <w:rPr>
+                <w:rStyle w:val="apple-converted-space"/>
+                <w:color w:val="000000"/>
+              </w:rPr>
+              <w:t> </w:t>
+            </w:r>
+            <w:r>
+              <w:rPr>
+                <w:i/>
+                <w:iCs/>
+                <w:color w:val="000000"/>
+              </w:rPr>
+              <w:t>48</w:t>
+            </w:r>
+            <w:r>
+              <w:rPr>
+                <w:color w:val="000000"/>
+              </w:rPr>
+              <w:t>(5). https://doi.org/10.2514/1.45331</w:t>
+            </w:r>
+          </w:p>
+          <w:p>
+            <w:pPr>
+              <w:rPr>
+                <w:color w:val="000000"/>
+              </w:rPr>
+            </w:pPr>
+            <w:proofErr w:type="spellStart"/>
+            <w:r>
+              <w:rPr>
+                <w:rFonts w:ascii="Segoe UI" w:hAnsi="Segoe UI" w:cs="Segoe UI"/>
+                <w:color w:val="222222"/>
+                <w:shd w:val="clear" w:color="auto" w:fill="FFFFFF"/>
+              </w:rPr>
+              <w:t>Catalani</w:t>
+            </w:r>
+            <w:proofErr w:type="spellEnd"/>
+            <w:r>
+              <w:rPr>
+                <w:rFonts w:ascii="Segoe UI" w:hAnsi="Segoe UI" w:cs="Segoe UI"/>
+                <w:color w:val="222222"/>
+                <w:shd w:val="clear" w:color="auto" w:fill="FFFFFF"/>
+              </w:rPr>
+              <w:t>, G., Agarwal, S., Bertrand, X.</w:t>
+            </w:r>
+            <w:r>
+              <w:rPr>
+                <w:rStyle w:val="apple-converted-space"/>
+                <w:rFonts w:ascii="Segoe UI" w:hAnsi="Segoe UI" w:cs="Segoe UI"/>
+                <w:color w:val="222222"/>
+                <w:shd w:val="clear" w:color="auto" w:fill="FFFFFF"/>
+              </w:rPr>
+              <w:t> </w:t>
+            </w:r>
+            <w:r>
+              <w:rPr>
+                <w:rFonts w:ascii="Segoe UI" w:hAnsi="Segoe UI" w:cs="Segoe UI"/>
+                <w:i/>
+                <w:iCs/>
+                <w:color w:val="222222"/>
+              </w:rPr>
+              <w:t>et al.</w:t>
+            </w:r>
+            <w:r>
+              <w:rPr>
+                <w:rStyle w:val="apple-converted-space"/>
+                <w:rFonts w:ascii="Segoe UI" w:hAnsi="Segoe UI" w:cs="Segoe UI"/>
+                <w:color w:val="222222"/>
+                <w:shd w:val="clear" w:color="auto" w:fill="FFFFFF"/>
+              </w:rPr>
+              <w:t> </w:t>
+            </w:r>
+            <w:r>
+              <w:rPr>
+                <w:rFonts w:ascii="Segoe UI" w:hAnsi="Segoe UI" w:cs="Segoe UI"/>
+                <w:color w:val="222222"/>
+                <w:shd w:val="clear" w:color="auto" w:fill="FFFFFF"/>
+              </w:rPr>
+              <w:t>Neural fields for rapid aircraft aerodynamics simulations.</w:t>
+            </w:r>
+            <w:r>
+              <w:rPr>
+                <w:rStyle w:val="apple-converted-space"/>
+                <w:rFonts w:ascii="Segoe UI" w:hAnsi="Segoe UI" w:cs="Segoe UI"/>
+                <w:color w:val="222222"/>
+                <w:shd w:val="clear" w:color="auto" w:fill="FFFFFF"/>
+              </w:rPr>
+              <w:t> </w:t>
+            </w:r>
+            <w:r>
+              <w:rPr>
+                <w:rFonts w:ascii="Segoe UI" w:hAnsi="Segoe UI" w:cs="Segoe UI"/>
+                <w:i/>
+                <w:iCs/>
+                <w:color w:val="222222"/>
+              </w:rPr>
+              <w:t>Sci Rep</w:t>
+            </w:r>
+            <w:r>
+              <w:rPr>
+                <w:rStyle w:val="apple-converted-space"/>
+                <w:rFonts w:ascii="Segoe UI" w:hAnsi="Segoe UI" w:cs="Segoe UI"/>
+                <w:color w:val="222222"/>
+                <w:shd w:val="clear" w:color="auto" w:fill="FFFFFF"/>
+              </w:rPr>
+              <w:t> </w:t>
+            </w:r>
+            <w:r>
+              <w:rPr>
+                <w:rFonts w:ascii="Segoe UI" w:hAnsi="Segoe UI" w:cs="Segoe UI"/>
+                <w:b/>
+                <w:bCs/>
+                <w:color w:val="222222"/>
+              </w:rPr>
+              <w:t>14</w:t>
+            </w:r>
+            <w:r>
+              <w:rPr>
+                <w:rFonts w:ascii="Segoe UI" w:hAnsi="Segoe UI" w:cs="Segoe UI"/>
+                <w:color w:val="222222"/>
+                <w:shd w:val="clear" w:color="auto" w:fill="FFFFFF"/>
+              </w:rPr>
+              <w:t>, 25496 (2024). https://doi.org/10.1038/s41598-024-76983-w</w:t>
+            </w:r>
+          </w:p>
+          <w:p>
+            <w:pPr>
+              <w:rPr>
+                <w:color w:val="000000"/>
+              </w:rPr>
+            </w:pPr>
+          </w:p>
+          <w:p>
+            <w:pPr>
+              <w:rPr>
+                <w:color w:val="000000"/>
+              </w:rPr>
+            </w:pPr>
           </w:p>
           <w:p>
             <w:pPr>
@@ -2530,7 +3438,7 @@
               </w:rPr>
               <w:t xml:space="preserve">Mark Hobbs – </w:t>
             </w:r>
-            <w:hyperlink r:id="rId13" w:history="1">
+            <w:hyperlink r:id="rId16" w:history="1">
               <w:r>
                 <w:rPr>
                   <w:rStyle w:val="Hyperlink"/>
@@ -3035,6 +3943,7 @@
                 <w:b/>
                 <w:bCs/>
               </w:rPr>
+              <w:lastRenderedPageBreak/>
               <w:t xml:space="preserve">Resources and </w:t>
             </w:r>
             <w:r>
@@ -3132,7 +4041,7 @@
               </w:rPr>
               <w:t xml:space="preserve">Project will be managed in a GitHub repository: </w:t>
             </w:r>
-            <w:hyperlink r:id="rId14" w:history="1">
+            <w:hyperlink r:id="rId17" w:history="1">
               <w:r>
                 <w:rPr>
                   <w:rStyle w:val="Hyperlink"/>
@@ -3268,7 +4177,6 @@
                 <w:rFonts w:cstheme="minorHAnsi"/>
                 <w:bCs/>
               </w:rPr>
-              <w:lastRenderedPageBreak/>
               <w:t xml:space="preserve">The output from this research will be a comprehensive study of methods that </w:t>
             </w:r>
             <w:r>
@@ -3575,7 +4483,7 @@
       </w:pPr>
     </w:p>
     <w:sectPr>
-      <w:headerReference w:type="default" r:id="rId15"/>
+      <w:headerReference w:type="default" r:id="rId18"/>
       <w:pgSz w:w="11906" w:h="16838"/>
       <w:pgMar w:top="1440" w:right="1440" w:bottom="1440" w:left="1440" w:header="397" w:footer="708" w:gutter="0"/>
       <w:cols w:space="708"/>

</xml_diff>

<commit_message>
updated gant and added project milestones to proposal
</commit_message>
<xml_diff>
--- a/01-planning/Admin/msc_project_proposal_20022024.docx
+++ b/01-planning/Admin/msc_project_proposal_20022024.docx
@@ -3873,11 +3873,18 @@
                       <w:rFonts w:cstheme="minorHAnsi"/>
                     </w:rPr>
                   </w:pPr>
+                  <w:r>
+                    <w:rPr>
+                      <w:rFonts w:cstheme="minorHAnsi"/>
+                    </w:rPr>
+                    <w:t>Week 1 – w/c 10.03.25</w:t>
+                  </w:r>
                 </w:p>
               </w:tc>
               <w:tc>
                 <w:tcPr>
                   <w:tcW w:w="6270" w:type="dxa"/>
+                  <w:vAlign w:val="center"/>
                 </w:tcPr>
                 <w:p>
                   <w:pPr>
@@ -3887,9 +3894,10 @@
                   </w:pPr>
                   <w:r>
                     <w:rPr>
-                      <w:rFonts w:cstheme="minorHAnsi"/>
-                    </w:rPr>
-                    <w:t>Dataset creation</w:t>
+                      <w:rFonts w:ascii="Aptos Narrow" w:hAnsi="Aptos Narrow"/>
+                      <w:color w:val="000000"/>
+                    </w:rPr>
+                    <w:t>Submit Proposal</w:t>
                   </w:r>
                 </w:p>
               </w:tc>
@@ -3905,11 +3913,18 @@
                       <w:rFonts w:cstheme="minorHAnsi"/>
                     </w:rPr>
                   </w:pPr>
+                  <w:r>
+                    <w:rPr>
+                      <w:rFonts w:cstheme="minorHAnsi"/>
+                    </w:rPr>
+                    <w:t xml:space="preserve">Week 1 </w:t>
+                  </w:r>
                 </w:p>
               </w:tc>
               <w:tc>
                 <w:tcPr>
                   <w:tcW w:w="6270" w:type="dxa"/>
+                  <w:vAlign w:val="center"/>
                 </w:tcPr>
                 <w:p>
                   <w:pPr>
@@ -3919,9 +3934,10 @@
                   </w:pPr>
                   <w:r>
                     <w:rPr>
-                      <w:rFonts w:cstheme="minorHAnsi"/>
-                    </w:rPr>
-                    <w:t>Literature matrix created</w:t>
+                      <w:rFonts w:ascii="Aptos Narrow" w:hAnsi="Aptos Narrow"/>
+                      <w:color w:val="000000"/>
+                    </w:rPr>
+                    <w:t>Ethics approval form</w:t>
                   </w:r>
                 </w:p>
               </w:tc>
@@ -3937,11 +3953,18 @@
                       <w:rFonts w:cstheme="minorHAnsi"/>
                     </w:rPr>
                   </w:pPr>
+                  <w:r>
+                    <w:rPr>
+                      <w:rFonts w:cstheme="minorHAnsi"/>
+                    </w:rPr>
+                    <w:t>Week 2-4</w:t>
+                  </w:r>
                 </w:p>
               </w:tc>
               <w:tc>
                 <w:tcPr>
                   <w:tcW w:w="6270" w:type="dxa"/>
+                  <w:vAlign w:val="center"/>
                 </w:tcPr>
                 <w:p>
                   <w:pPr>
@@ -3951,7 +3974,252 @@
                   </w:pPr>
                   <w:r>
                     <w:rPr>
-                      <w:rFonts w:cstheme="minorHAnsi"/>
+                      <w:rFonts w:ascii="Aptos Narrow" w:hAnsi="Aptos Narrow"/>
+                      <w:color w:val="000000"/>
+                    </w:rPr>
+                    <w:t>Review literature on geometry representation</w:t>
+                  </w:r>
+                </w:p>
+              </w:tc>
+            </w:tr>
+            <w:tr>
+              <w:tc>
+                <w:tcPr>
+                  <w:tcW w:w="2427" w:type="dxa"/>
+                </w:tcPr>
+                <w:p>
+                  <w:pPr>
+                    <w:rPr>
+                      <w:rFonts w:cstheme="minorHAnsi"/>
+                    </w:rPr>
+                  </w:pPr>
+                  <w:r>
+                    <w:rPr>
+                      <w:rFonts w:cstheme="minorHAnsi"/>
+                    </w:rPr>
+                    <w:t>Week 4-6</w:t>
+                  </w:r>
+                </w:p>
+              </w:tc>
+              <w:tc>
+                <w:tcPr>
+                  <w:tcW w:w="6270" w:type="dxa"/>
+                  <w:vAlign w:val="center"/>
+                </w:tcPr>
+                <w:p>
+                  <w:pPr>
+                    <w:rPr>
+                      <w:rFonts w:cstheme="minorHAnsi"/>
+                    </w:rPr>
+                  </w:pPr>
+                  <w:r>
+                    <w:rPr>
+                      <w:rFonts w:ascii="Aptos Narrow" w:hAnsi="Aptos Narrow"/>
+                      <w:color w:val="000000"/>
+                    </w:rPr>
+                    <w:t>Review literature for shape optimisation in low-dimensional space.</w:t>
+                  </w:r>
+                </w:p>
+              </w:tc>
+            </w:tr>
+            <w:tr>
+              <w:tc>
+                <w:tcPr>
+                  <w:tcW w:w="2427" w:type="dxa"/>
+                </w:tcPr>
+                <w:p>
+                  <w:pPr>
+                    <w:rPr>
+                      <w:rFonts w:cstheme="minorHAnsi"/>
+                    </w:rPr>
+                  </w:pPr>
+                  <w:r>
+                    <w:rPr>
+                      <w:rFonts w:cstheme="minorHAnsi"/>
+                    </w:rPr>
+                    <w:t>Week 2-6</w:t>
+                  </w:r>
+                </w:p>
+              </w:tc>
+              <w:tc>
+                <w:tcPr>
+                  <w:tcW w:w="6270" w:type="dxa"/>
+                  <w:vAlign w:val="center"/>
+                </w:tcPr>
+                <w:p>
+                  <w:pPr>
+                    <w:rPr>
+                      <w:rFonts w:cstheme="minorHAnsi"/>
+                    </w:rPr>
+                  </w:pPr>
+                  <w:r>
+                    <w:rPr>
+                      <w:rFonts w:ascii="Aptos Narrow" w:hAnsi="Aptos Narrow"/>
+                      <w:color w:val="000000"/>
+                    </w:rPr>
+                    <w:t>Identify main gaps and establish problem statement(s)</w:t>
+                  </w:r>
+                </w:p>
+              </w:tc>
+            </w:tr>
+            <w:tr>
+              <w:tc>
+                <w:tcPr>
+                  <w:tcW w:w="2427" w:type="dxa"/>
+                  <w:shd w:val="clear" w:color="auto" w:fill="92D050"/>
+                </w:tcPr>
+                <w:p>
+                  <w:pPr>
+                    <w:rPr>
+                      <w:rFonts w:cstheme="minorHAnsi"/>
+                    </w:rPr>
+                  </w:pPr>
+                  <w:r>
+                    <w:rPr>
+                      <w:rFonts w:cstheme="minorHAnsi"/>
+                    </w:rPr>
+                    <w:t>Week 5</w:t>
+                  </w:r>
+                </w:p>
+              </w:tc>
+              <w:tc>
+                <w:tcPr>
+                  <w:tcW w:w="6270" w:type="dxa"/>
+                  <w:shd w:val="clear" w:color="auto" w:fill="92D050"/>
+                  <w:vAlign w:val="center"/>
+                </w:tcPr>
+                <w:p>
+                  <w:pPr>
+                    <w:rPr>
+                      <w:rFonts w:cstheme="minorHAnsi"/>
+                    </w:rPr>
+                  </w:pPr>
+                  <w:r>
+                    <w:rPr>
+                      <w:rFonts w:ascii="Aptos Narrow" w:hAnsi="Aptos Narrow"/>
+                      <w:b/>
+                      <w:bCs/>
+                      <w:color w:val="000000"/>
+                    </w:rPr>
+                    <w:t>Milestone: Produced literature matrix.</w:t>
+                  </w:r>
+                </w:p>
+              </w:tc>
+            </w:tr>
+            <w:tr>
+              <w:tc>
+                <w:tcPr>
+                  <w:tcW w:w="2427" w:type="dxa"/>
+                </w:tcPr>
+                <w:p>
+                  <w:pPr>
+                    <w:rPr>
+                      <w:rFonts w:cstheme="minorHAnsi"/>
+                    </w:rPr>
+                  </w:pPr>
+                  <w:r>
+                    <w:rPr>
+                      <w:rFonts w:cstheme="minorHAnsi"/>
+                    </w:rPr>
+                    <w:t>Week 5</w:t>
+                  </w:r>
+                </w:p>
+              </w:tc>
+              <w:tc>
+                <w:tcPr>
+                  <w:tcW w:w="6270" w:type="dxa"/>
+                  <w:vAlign w:val="center"/>
+                </w:tcPr>
+                <w:p>
+                  <w:pPr>
+                    <w:rPr>
+                      <w:rFonts w:cstheme="minorHAnsi"/>
+                    </w:rPr>
+                  </w:pPr>
+                  <w:r>
+                    <w:rPr>
+                      <w:rFonts w:ascii="Aptos Narrow" w:hAnsi="Aptos Narrow"/>
+                      <w:color w:val="000000"/>
+                    </w:rPr>
+                    <w:t>Create MSc thesis report structure.</w:t>
+                  </w:r>
+                </w:p>
+              </w:tc>
+            </w:tr>
+            <w:tr>
+              <w:tc>
+                <w:tcPr>
+                  <w:tcW w:w="2427" w:type="dxa"/>
+                </w:tcPr>
+                <w:p>
+                  <w:pPr>
+                    <w:rPr>
+                      <w:rFonts w:cstheme="minorHAnsi"/>
+                    </w:rPr>
+                  </w:pPr>
+                  <w:r>
+                    <w:rPr>
+                      <w:rFonts w:cstheme="minorHAnsi"/>
+                    </w:rPr>
+                    <w:t>Week 5</w:t>
+                  </w:r>
+                </w:p>
+              </w:tc>
+              <w:tc>
+                <w:tcPr>
+                  <w:tcW w:w="6270" w:type="dxa"/>
+                  <w:vAlign w:val="center"/>
+                </w:tcPr>
+                <w:p>
+                  <w:pPr>
+                    <w:rPr>
+                      <w:rFonts w:cstheme="minorHAnsi"/>
+                    </w:rPr>
+                  </w:pPr>
+                  <w:r>
+                    <w:rPr>
+                      <w:rFonts w:ascii="Aptos Narrow" w:hAnsi="Aptos Narrow"/>
+                      <w:color w:val="000000"/>
+                    </w:rPr>
+                    <w:t>Define methodology and research approach.</w:t>
+                  </w:r>
+                </w:p>
+              </w:tc>
+            </w:tr>
+            <w:tr>
+              <w:tc>
+                <w:tcPr>
+                  <w:tcW w:w="2427" w:type="dxa"/>
+                </w:tcPr>
+                <w:p>
+                  <w:pPr>
+                    <w:rPr>
+                      <w:rFonts w:cstheme="minorHAnsi"/>
+                    </w:rPr>
+                  </w:pPr>
+                  <w:r>
+                    <w:rPr>
+                      <w:rFonts w:cstheme="minorHAnsi"/>
+                    </w:rPr>
+                    <w:t>Week 4-7</w:t>
+                  </w:r>
+                </w:p>
+              </w:tc>
+              <w:tc>
+                <w:tcPr>
+                  <w:tcW w:w="6270" w:type="dxa"/>
+                  <w:vAlign w:val="center"/>
+                </w:tcPr>
+                <w:p>
+                  <w:pPr>
+                    <w:rPr>
+                      <w:rFonts w:cstheme="minorHAnsi"/>
+                    </w:rPr>
+                  </w:pPr>
+                  <w:r>
+                    <w:rPr>
+                      <w:rFonts w:ascii="Aptos Narrow" w:hAnsi="Aptos Narrow"/>
+                      <w:color w:val="000000"/>
                     </w:rPr>
                     <w:t>Write literature review</w:t>
                   </w:r>
@@ -3969,11 +4237,18 @@
                       <w:rFonts w:cstheme="minorHAnsi"/>
                     </w:rPr>
                   </w:pPr>
+                  <w:r>
+                    <w:rPr>
+                      <w:rFonts w:cstheme="minorHAnsi"/>
+                    </w:rPr>
+                    <w:t>Week 6-7</w:t>
+                  </w:r>
                 </w:p>
               </w:tc>
               <w:tc>
                 <w:tcPr>
                   <w:tcW w:w="6270" w:type="dxa"/>
+                  <w:vAlign w:val="center"/>
                 </w:tcPr>
                 <w:p>
                   <w:pPr>
@@ -3983,9 +4258,67 @@
                   </w:pPr>
                   <w:r>
                     <w:rPr>
-                      <w:rFonts w:cstheme="minorHAnsi"/>
-                    </w:rPr>
-                    <w:t>Model identification &amp; down selection.</w:t>
+                      <w:rFonts w:ascii="Aptos Narrow" w:hAnsi="Aptos Narrow"/>
+                      <w:color w:val="000000"/>
+                    </w:rPr>
+                    <w:t xml:space="preserve">Write up </w:t>
+                  </w:r>
+                  <w:proofErr w:type="spellStart"/>
+                  <w:r>
+                    <w:rPr>
+                      <w:rFonts w:ascii="Aptos Narrow" w:hAnsi="Aptos Narrow"/>
+                      <w:color w:val="000000"/>
+                    </w:rPr>
+                    <w:t>metholodogy</w:t>
+                  </w:r>
+                  <w:proofErr w:type="spellEnd"/>
+                </w:p>
+              </w:tc>
+            </w:tr>
+            <w:tr>
+              <w:tc>
+                <w:tcPr>
+                  <w:tcW w:w="2427" w:type="dxa"/>
+                  <w:shd w:val="clear" w:color="auto" w:fill="92D050"/>
+                </w:tcPr>
+                <w:p>
+                  <w:pPr>
+                    <w:rPr>
+                      <w:rFonts w:cstheme="minorHAnsi"/>
+                      <w:b/>
+                      <w:bCs/>
+                    </w:rPr>
+                  </w:pPr>
+                  <w:r>
+                    <w:rPr>
+                      <w:rFonts w:cstheme="minorHAnsi"/>
+                      <w:b/>
+                      <w:bCs/>
+                    </w:rPr>
+                    <w:t>Week 7</w:t>
+                  </w:r>
+                </w:p>
+              </w:tc>
+              <w:tc>
+                <w:tcPr>
+                  <w:tcW w:w="6270" w:type="dxa"/>
+                  <w:shd w:val="clear" w:color="auto" w:fill="92D050"/>
+                  <w:vAlign w:val="center"/>
+                </w:tcPr>
+                <w:p>
+                  <w:pPr>
+                    <w:rPr>
+                      <w:rFonts w:cstheme="minorHAnsi"/>
+                    </w:rPr>
+                  </w:pPr>
+                  <w:r>
+                    <w:rPr>
+                      <w:rFonts w:ascii="Aptos Narrow" w:hAnsi="Aptos Narrow"/>
+                      <w:b/>
+                      <w:bCs/>
+                      <w:color w:val="000000"/>
+                    </w:rPr>
+                    <w:t>Milestone: Literature review draft completed.</w:t>
                   </w:r>
                 </w:p>
               </w:tc>
@@ -4001,11 +4334,18 @@
                       <w:rFonts w:cstheme="minorHAnsi"/>
                     </w:rPr>
                   </w:pPr>
+                  <w:r>
+                    <w:rPr>
+                      <w:rFonts w:cstheme="minorHAnsi"/>
+                    </w:rPr>
+                    <w:t>Week 2-3</w:t>
+                  </w:r>
                 </w:p>
               </w:tc>
               <w:tc>
                 <w:tcPr>
                   <w:tcW w:w="6270" w:type="dxa"/>
+                  <w:vAlign w:val="center"/>
                 </w:tcPr>
                 <w:p>
                   <w:pPr>
@@ -4015,9 +4355,10 @@
                   </w:pPr>
                   <w:r>
                     <w:rPr>
-                      <w:rFonts w:cstheme="minorHAnsi"/>
-                    </w:rPr>
-                    <w:t>Construct models &amp; code for geometry representation.</w:t>
+                      <w:rFonts w:ascii="Aptos Narrow" w:hAnsi="Aptos Narrow"/>
+                      <w:color w:val="000000"/>
+                    </w:rPr>
+                    <w:t>Collect or generate 2D shape dataset.</w:t>
                   </w:r>
                 </w:p>
               </w:tc>
@@ -4033,11 +4374,18 @@
                       <w:rFonts w:cstheme="minorHAnsi"/>
                     </w:rPr>
                   </w:pPr>
+                  <w:r>
+                    <w:rPr>
+                      <w:rFonts w:cstheme="minorHAnsi"/>
+                    </w:rPr>
+                    <w:t>Week 3-4</w:t>
+                  </w:r>
                 </w:p>
               </w:tc>
               <w:tc>
                 <w:tcPr>
                   <w:tcW w:w="6270" w:type="dxa"/>
+                  <w:vAlign w:val="center"/>
                 </w:tcPr>
                 <w:p>
                   <w:pPr>
@@ -4047,9 +4395,10 @@
                   </w:pPr>
                   <w:r>
                     <w:rPr>
-                      <w:rFonts w:cstheme="minorHAnsi"/>
-                    </w:rPr>
-                    <w:t>Construct optimisation methods for quantity of interest</w:t>
+                      <w:rFonts w:ascii="Aptos Narrow" w:hAnsi="Aptos Narrow"/>
+                      <w:color w:val="000000"/>
+                    </w:rPr>
+                    <w:t>Pre-process data (resizing, augmentation, normalisation).</w:t>
                   </w:r>
                 </w:p>
               </w:tc>
@@ -4065,16 +4414,626 @@
                       <w:rFonts w:cstheme="minorHAnsi"/>
                     </w:rPr>
                   </w:pPr>
+                  <w:r>
+                    <w:rPr>
+                      <w:rFonts w:cstheme="minorHAnsi"/>
+                    </w:rPr>
+                    <w:t>Week 4-5</w:t>
+                  </w:r>
                 </w:p>
               </w:tc>
               <w:tc>
                 <w:tcPr>
                   <w:tcW w:w="6270" w:type="dxa"/>
+                  <w:vAlign w:val="center"/>
                 </w:tcPr>
                 <w:p>
                   <w:pPr>
                     <w:rPr>
                       <w:rFonts w:cstheme="minorHAnsi"/>
+                    </w:rPr>
+                  </w:pPr>
+                  <w:r>
+                    <w:rPr>
+                      <w:rFonts w:ascii="Aptos Narrow" w:hAnsi="Aptos Narrow"/>
+                      <w:color w:val="000000"/>
+                    </w:rPr>
+                    <w:t>Define evaluation metric for low-dimensional representation.</w:t>
+                  </w:r>
+                </w:p>
+              </w:tc>
+            </w:tr>
+            <w:tr>
+              <w:tc>
+                <w:tcPr>
+                  <w:tcW w:w="2427" w:type="dxa"/>
+                  <w:shd w:val="clear" w:color="auto" w:fill="92D050"/>
+                </w:tcPr>
+                <w:p>
+                  <w:pPr>
+                    <w:rPr>
+                      <w:rFonts w:cstheme="minorHAnsi"/>
+                      <w:b/>
+                      <w:bCs/>
+                    </w:rPr>
+                  </w:pPr>
+                  <w:r>
+                    <w:rPr>
+                      <w:rFonts w:cstheme="minorHAnsi"/>
+                      <w:b/>
+                      <w:bCs/>
+                    </w:rPr>
+                    <w:t>Week 5</w:t>
+                  </w:r>
+                </w:p>
+              </w:tc>
+              <w:tc>
+                <w:tcPr>
+                  <w:tcW w:w="6270" w:type="dxa"/>
+                  <w:shd w:val="clear" w:color="auto" w:fill="92D050"/>
+                  <w:vAlign w:val="center"/>
+                </w:tcPr>
+                <w:p>
+                  <w:pPr>
+                    <w:rPr>
+                      <w:rFonts w:cstheme="minorHAnsi"/>
+                    </w:rPr>
+                  </w:pPr>
+                  <w:r>
+                    <w:rPr>
+                      <w:rFonts w:ascii="Aptos Narrow" w:hAnsi="Aptos Narrow"/>
+                      <w:b/>
+                      <w:bCs/>
+                      <w:color w:val="000000"/>
+                    </w:rPr>
+                    <w:t>Milestone: 2D shape dataset &amp; processed.</w:t>
+                  </w:r>
+                </w:p>
+              </w:tc>
+            </w:tr>
+            <w:tr>
+              <w:tc>
+                <w:tcPr>
+                  <w:tcW w:w="2427" w:type="dxa"/>
+                </w:tcPr>
+                <w:p>
+                  <w:pPr>
+                    <w:rPr>
+                      <w:rFonts w:cstheme="minorHAnsi"/>
+                    </w:rPr>
+                  </w:pPr>
+                  <w:r>
+                    <w:rPr>
+                      <w:rFonts w:cstheme="minorHAnsi"/>
+                    </w:rPr>
+                    <w:t>Week 6</w:t>
+                  </w:r>
+                </w:p>
+              </w:tc>
+              <w:tc>
+                <w:tcPr>
+                  <w:tcW w:w="6270" w:type="dxa"/>
+                  <w:vAlign w:val="center"/>
+                </w:tcPr>
+                <w:p>
+                  <w:pPr>
+                    <w:rPr>
+                      <w:rFonts w:cstheme="minorHAnsi"/>
+                    </w:rPr>
+                  </w:pPr>
+                  <w:r>
+                    <w:rPr>
+                      <w:rFonts w:ascii="Aptos Narrow" w:hAnsi="Aptos Narrow"/>
+                      <w:color w:val="000000"/>
+                    </w:rPr>
+                    <w:t>Create GitHub project structure for model comparison.</w:t>
+                  </w:r>
+                </w:p>
+              </w:tc>
+            </w:tr>
+            <w:tr>
+              <w:tc>
+                <w:tcPr>
+                  <w:tcW w:w="2427" w:type="dxa"/>
+                </w:tcPr>
+                <w:p>
+                  <w:pPr>
+                    <w:rPr>
+                      <w:rFonts w:cstheme="minorHAnsi"/>
+                    </w:rPr>
+                  </w:pPr>
+                  <w:r>
+                    <w:rPr>
+                      <w:rFonts w:cstheme="minorHAnsi"/>
+                    </w:rPr>
+                    <w:t>Week 6-9</w:t>
+                  </w:r>
+                </w:p>
+              </w:tc>
+              <w:tc>
+                <w:tcPr>
+                  <w:tcW w:w="6270" w:type="dxa"/>
+                  <w:vAlign w:val="center"/>
+                </w:tcPr>
+                <w:p>
+                  <w:pPr>
+                    <w:rPr>
+                      <w:rFonts w:cstheme="minorHAnsi"/>
+                    </w:rPr>
+                  </w:pPr>
+                  <w:r>
+                    <w:rPr>
+                      <w:rFonts w:ascii="Aptos Narrow" w:hAnsi="Aptos Narrow"/>
+                      <w:color w:val="000000"/>
+                    </w:rPr>
+                    <w:t>Create geometry representation models/methods in Python.</w:t>
+                  </w:r>
+                </w:p>
+              </w:tc>
+            </w:tr>
+            <w:tr>
+              <w:tc>
+                <w:tcPr>
+                  <w:tcW w:w="2427" w:type="dxa"/>
+                </w:tcPr>
+                <w:p>
+                  <w:pPr>
+                    <w:rPr>
+                      <w:rFonts w:cstheme="minorHAnsi"/>
+                    </w:rPr>
+                  </w:pPr>
+                  <w:r>
+                    <w:rPr>
+                      <w:rFonts w:cstheme="minorHAnsi"/>
+                    </w:rPr>
+                    <w:t>Week 8-10</w:t>
+                  </w:r>
+                </w:p>
+              </w:tc>
+              <w:tc>
+                <w:tcPr>
+                  <w:tcW w:w="6270" w:type="dxa"/>
+                  <w:vAlign w:val="center"/>
+                </w:tcPr>
+                <w:p>
+                  <w:pPr>
+                    <w:rPr>
+                      <w:rFonts w:cstheme="minorHAnsi"/>
+                    </w:rPr>
+                  </w:pPr>
+                  <w:r>
+                    <w:rPr>
+                      <w:rFonts w:ascii="Aptos Narrow" w:hAnsi="Aptos Narrow"/>
+                      <w:color w:val="000000"/>
+                    </w:rPr>
+                    <w:t xml:space="preserve">Train &amp; Validate techniques to obtain low-dimensional geometry embeddings. </w:t>
+                  </w:r>
+                </w:p>
+              </w:tc>
+            </w:tr>
+            <w:tr>
+              <w:tc>
+                <w:tcPr>
+                  <w:tcW w:w="2427" w:type="dxa"/>
+                </w:tcPr>
+                <w:p>
+                  <w:pPr>
+                    <w:rPr>
+                      <w:rFonts w:cstheme="minorHAnsi"/>
+                    </w:rPr>
+                  </w:pPr>
+                  <w:r>
+                    <w:rPr>
+                      <w:rFonts w:cstheme="minorHAnsi"/>
+                    </w:rPr>
+                    <w:t>Week 8-10</w:t>
+                  </w:r>
+                </w:p>
+              </w:tc>
+              <w:tc>
+                <w:tcPr>
+                  <w:tcW w:w="6270" w:type="dxa"/>
+                  <w:vAlign w:val="center"/>
+                </w:tcPr>
+                <w:p>
+                  <w:pPr>
+                    <w:rPr>
+                      <w:rFonts w:cstheme="minorHAnsi"/>
+                    </w:rPr>
+                  </w:pPr>
+                  <w:r>
+                    <w:rPr>
+                      <w:rFonts w:ascii="Aptos Narrow" w:hAnsi="Aptos Narrow"/>
+                      <w:color w:val="000000"/>
+                    </w:rPr>
+                    <w:t>Assess smoothness, interpretability and effectiveness of representations.</w:t>
+                  </w:r>
+                </w:p>
+              </w:tc>
+            </w:tr>
+            <w:tr>
+              <w:tc>
+                <w:tcPr>
+                  <w:tcW w:w="2427" w:type="dxa"/>
+                  <w:shd w:val="clear" w:color="auto" w:fill="92D050"/>
+                </w:tcPr>
+                <w:p>
+                  <w:pPr>
+                    <w:rPr>
+                      <w:rFonts w:cstheme="minorHAnsi"/>
+                      <w:b/>
+                      <w:bCs/>
+                    </w:rPr>
+                  </w:pPr>
+                  <w:r>
+                    <w:rPr>
+                      <w:rFonts w:cstheme="minorHAnsi"/>
+                      <w:b/>
+                      <w:bCs/>
+                    </w:rPr>
+                    <w:t>Week 10</w:t>
+                  </w:r>
+                </w:p>
+              </w:tc>
+              <w:tc>
+                <w:tcPr>
+                  <w:tcW w:w="6270" w:type="dxa"/>
+                  <w:shd w:val="clear" w:color="auto" w:fill="92D050"/>
+                  <w:vAlign w:val="center"/>
+                </w:tcPr>
+                <w:p>
+                  <w:pPr>
+                    <w:rPr>
+                      <w:rFonts w:cstheme="minorHAnsi"/>
+                      <w:b/>
+                      <w:bCs/>
+                    </w:rPr>
+                  </w:pPr>
+                  <w:r>
+                    <w:rPr>
+                      <w:rFonts w:ascii="Aptos Narrow" w:hAnsi="Aptos Narrow"/>
+                      <w:b/>
+                      <w:bCs/>
+                      <w:color w:val="000000"/>
+                    </w:rPr>
+                    <w:t>Milestone: Geometry Representation techniques tested.</w:t>
+                  </w:r>
+                </w:p>
+              </w:tc>
+            </w:tr>
+            <w:tr>
+              <w:tc>
+                <w:tcPr>
+                  <w:tcW w:w="2427" w:type="dxa"/>
+                </w:tcPr>
+                <w:p>
+                  <w:pPr>
+                    <w:rPr>
+                      <w:rFonts w:cstheme="minorHAnsi"/>
+                    </w:rPr>
+                  </w:pPr>
+                  <w:r>
+                    <w:rPr>
+                      <w:rFonts w:cstheme="minorHAnsi"/>
+                    </w:rPr>
+                    <w:t>Week 9-11</w:t>
+                  </w:r>
+                </w:p>
+              </w:tc>
+              <w:tc>
+                <w:tcPr>
+                  <w:tcW w:w="6270" w:type="dxa"/>
+                  <w:vAlign w:val="center"/>
+                </w:tcPr>
+                <w:p>
+                  <w:pPr>
+                    <w:rPr>
+                      <w:rFonts w:cstheme="minorHAnsi"/>
+                    </w:rPr>
+                  </w:pPr>
+                  <w:r>
+                    <w:rPr>
+                      <w:rFonts w:ascii="Aptos Narrow" w:hAnsi="Aptos Narrow"/>
+                      <w:color w:val="000000"/>
+                    </w:rPr>
+                    <w:t>Create optimisation technique scripts.</w:t>
+                  </w:r>
+                </w:p>
+              </w:tc>
+            </w:tr>
+            <w:tr>
+              <w:tc>
+                <w:tcPr>
+                  <w:tcW w:w="2427" w:type="dxa"/>
+                </w:tcPr>
+                <w:p>
+                  <w:pPr>
+                    <w:rPr>
+                      <w:rFonts w:cstheme="minorHAnsi"/>
+                    </w:rPr>
+                  </w:pPr>
+                  <w:r>
+                    <w:rPr>
+                      <w:rFonts w:cstheme="minorHAnsi"/>
+                    </w:rPr>
+                    <w:t>Week 11-13</w:t>
+                  </w:r>
+                </w:p>
+              </w:tc>
+              <w:tc>
+                <w:tcPr>
+                  <w:tcW w:w="6270" w:type="dxa"/>
+                  <w:vAlign w:val="center"/>
+                </w:tcPr>
+                <w:p>
+                  <w:pPr>
+                    <w:rPr>
+                      <w:rFonts w:cstheme="minorHAnsi"/>
+                    </w:rPr>
+                  </w:pPr>
+                  <w:r>
+                    <w:rPr>
+                      <w:rFonts w:ascii="Aptos Narrow" w:hAnsi="Aptos Narrow"/>
+                      <w:color w:val="000000"/>
+                    </w:rPr>
+                    <w:t>Integrate learned representations into compactness optimisation framework.</w:t>
+                  </w:r>
+                </w:p>
+              </w:tc>
+            </w:tr>
+            <w:tr>
+              <w:tc>
+                <w:tcPr>
+                  <w:tcW w:w="2427" w:type="dxa"/>
+                </w:tcPr>
+                <w:p>
+                  <w:pPr>
+                    <w:rPr>
+                      <w:rFonts w:cstheme="minorHAnsi"/>
+                    </w:rPr>
+                  </w:pPr>
+                  <w:r>
+                    <w:rPr>
+                      <w:rFonts w:cstheme="minorHAnsi"/>
+                    </w:rPr>
+                    <w:t>Week 13-14</w:t>
+                  </w:r>
+                </w:p>
+              </w:tc>
+              <w:tc>
+                <w:tcPr>
+                  <w:tcW w:w="6270" w:type="dxa"/>
+                  <w:vAlign w:val="center"/>
+                </w:tcPr>
+                <w:p>
+                  <w:pPr>
+                    <w:rPr>
+                      <w:rFonts w:cstheme="minorHAnsi"/>
+                    </w:rPr>
+                  </w:pPr>
+                  <w:r>
+                    <w:rPr>
+                      <w:rFonts w:ascii="Aptos Narrow" w:hAnsi="Aptos Narrow"/>
+                      <w:color w:val="000000"/>
+                    </w:rPr>
+                    <w:t>Evaluate effectiveness of different representations for optimisation task.</w:t>
+                  </w:r>
+                </w:p>
+              </w:tc>
+            </w:tr>
+            <w:tr>
+              <w:tc>
+                <w:tcPr>
+                  <w:tcW w:w="2427" w:type="dxa"/>
+                  <w:shd w:val="clear" w:color="auto" w:fill="92D050"/>
+                </w:tcPr>
+                <w:p>
+                  <w:pPr>
+                    <w:rPr>
+                      <w:rFonts w:cstheme="minorHAnsi"/>
+                      <w:b/>
+                      <w:bCs/>
+                    </w:rPr>
+                  </w:pPr>
+                  <w:r>
+                    <w:rPr>
+                      <w:rFonts w:cstheme="minorHAnsi"/>
+                      <w:b/>
+                      <w:bCs/>
+                    </w:rPr>
+                    <w:t>Week 14</w:t>
+                  </w:r>
+                </w:p>
+              </w:tc>
+              <w:tc>
+                <w:tcPr>
+                  <w:tcW w:w="6270" w:type="dxa"/>
+                  <w:shd w:val="clear" w:color="auto" w:fill="92D050"/>
+                  <w:vAlign w:val="center"/>
+                </w:tcPr>
+                <w:p>
+                  <w:pPr>
+                    <w:rPr>
+                      <w:rFonts w:cstheme="minorHAnsi"/>
+                      <w:b/>
+                      <w:bCs/>
+                    </w:rPr>
+                  </w:pPr>
+                  <w:r>
+                    <w:rPr>
+                      <w:rFonts w:ascii="Aptos Narrow" w:hAnsi="Aptos Narrow"/>
+                      <w:b/>
+                      <w:bCs/>
+                      <w:color w:val="000000"/>
+                    </w:rPr>
+                    <w:t>Milestone: Integrated geometry representation and design exploration.</w:t>
+                  </w:r>
+                </w:p>
+              </w:tc>
+            </w:tr>
+            <w:tr>
+              <w:tc>
+                <w:tcPr>
+                  <w:tcW w:w="2427" w:type="dxa"/>
+                </w:tcPr>
+                <w:p>
+                  <w:pPr>
+                    <w:rPr>
+                      <w:rFonts w:cstheme="minorHAnsi"/>
+                    </w:rPr>
+                  </w:pPr>
+                  <w:r>
+                    <w:rPr>
+                      <w:rFonts w:cstheme="minorHAnsi"/>
+                    </w:rPr>
+                    <w:t>Week 14-18</w:t>
+                  </w:r>
+                </w:p>
+              </w:tc>
+              <w:tc>
+                <w:tcPr>
+                  <w:tcW w:w="6270" w:type="dxa"/>
+                  <w:vAlign w:val="center"/>
+                </w:tcPr>
+                <w:p>
+                  <w:pPr>
+                    <w:rPr>
+                      <w:rFonts w:cstheme="minorHAnsi"/>
+                    </w:rPr>
+                  </w:pPr>
+                  <w:r>
+                    <w:rPr>
+                      <w:rFonts w:ascii="Aptos Narrow" w:hAnsi="Aptos Narrow"/>
+                      <w:color w:val="000000"/>
+                    </w:rPr>
+                    <w:t>Draft final dissertation, including results &amp; discussion.</w:t>
+                  </w:r>
+                </w:p>
+              </w:tc>
+            </w:tr>
+            <w:tr>
+              <w:tc>
+                <w:tcPr>
+                  <w:tcW w:w="2427" w:type="dxa"/>
+                </w:tcPr>
+                <w:p>
+                  <w:pPr>
+                    <w:rPr>
+                      <w:rFonts w:cstheme="minorHAnsi"/>
+                    </w:rPr>
+                  </w:pPr>
+                  <w:r>
+                    <w:rPr>
+                      <w:rFonts w:cstheme="minorHAnsi"/>
+                    </w:rPr>
+                    <w:t>Week 19-21</w:t>
+                  </w:r>
+                </w:p>
+              </w:tc>
+              <w:tc>
+                <w:tcPr>
+                  <w:tcW w:w="6270" w:type="dxa"/>
+                  <w:vAlign w:val="center"/>
+                </w:tcPr>
+                <w:p>
+                  <w:pPr>
+                    <w:rPr>
+                      <w:rFonts w:ascii="Aptos Narrow" w:hAnsi="Aptos Narrow"/>
+                      <w:color w:val="000000"/>
+                    </w:rPr>
+                  </w:pPr>
+                  <w:r>
+                    <w:rPr>
+                      <w:rFonts w:ascii="Aptos Narrow" w:hAnsi="Aptos Narrow"/>
+                      <w:color w:val="000000"/>
+                    </w:rPr>
+                    <w:t>Review &amp; edit final report.</w:t>
+                  </w:r>
+                </w:p>
+              </w:tc>
+            </w:tr>
+            <w:tr>
+              <w:tc>
+                <w:tcPr>
+                  <w:tcW w:w="2427" w:type="dxa"/>
+                  <w:shd w:val="clear" w:color="auto" w:fill="92D050"/>
+                </w:tcPr>
+                <w:p>
+                  <w:pPr>
+                    <w:rPr>
+                      <w:rFonts w:cstheme="minorHAnsi"/>
+                    </w:rPr>
+                  </w:pPr>
+                  <w:r>
+                    <w:rPr>
+                      <w:rFonts w:cstheme="minorHAnsi"/>
+                    </w:rPr>
+                    <w:t>Week 21 – w/</w:t>
+                  </w:r>
+                  <w:proofErr w:type="gramStart"/>
+                  <w:r>
+                    <w:rPr>
+                      <w:rFonts w:cstheme="minorHAnsi"/>
+                    </w:rPr>
+                    <w:t>c  11</w:t>
+                  </w:r>
+                  <w:proofErr w:type="gramEnd"/>
+                  <w:r>
+                    <w:rPr>
+                      <w:rFonts w:cstheme="minorHAnsi"/>
+                    </w:rPr>
+                    <w:t>.08.25</w:t>
+                  </w:r>
+                </w:p>
+              </w:tc>
+              <w:tc>
+                <w:tcPr>
+                  <w:tcW w:w="6270" w:type="dxa"/>
+                  <w:shd w:val="clear" w:color="auto" w:fill="92D050"/>
+                  <w:vAlign w:val="center"/>
+                </w:tcPr>
+                <w:p>
+                  <w:pPr>
+                    <w:rPr>
+                      <w:rFonts w:ascii="Aptos Narrow" w:hAnsi="Aptos Narrow"/>
+                      <w:color w:val="000000"/>
+                    </w:rPr>
+                  </w:pPr>
+                  <w:r>
+                    <w:rPr>
+                      <w:rFonts w:ascii="Aptos Narrow" w:hAnsi="Aptos Narrow"/>
+                      <w:b/>
+                      <w:bCs/>
+                      <w:color w:val="000000"/>
+                    </w:rPr>
+                    <w:t>Milestone: Dissertation submitted.</w:t>
+                  </w:r>
+                </w:p>
+              </w:tc>
+            </w:tr>
+            <w:tr>
+              <w:tc>
+                <w:tcPr>
+                  <w:tcW w:w="2427" w:type="dxa"/>
+                </w:tcPr>
+                <w:p>
+                  <w:pPr>
+                    <w:rPr>
+                      <w:rFonts w:cstheme="minorHAnsi"/>
+                    </w:rPr>
+                  </w:pPr>
+                </w:p>
+              </w:tc>
+              <w:tc>
+                <w:tcPr>
+                  <w:tcW w:w="6270" w:type="dxa"/>
+                  <w:vAlign w:val="center"/>
+                </w:tcPr>
+                <w:p>
+                  <w:pPr>
+                    <w:rPr>
+                      <w:rFonts w:ascii="Aptos Narrow" w:hAnsi="Aptos Narrow"/>
+                      <w:color w:val="000000"/>
                     </w:rPr>
                   </w:pPr>
                 </w:p>
@@ -4096,75 +5055,13 @@
               <w:tc>
                 <w:tcPr>
                   <w:tcW w:w="6270" w:type="dxa"/>
+                  <w:vAlign w:val="center"/>
                 </w:tcPr>
                 <w:p>
                   <w:pPr>
                     <w:rPr>
-                      <w:rFonts w:cstheme="minorHAnsi"/>
-                    </w:rPr>
-                  </w:pPr>
-                </w:p>
-              </w:tc>
-            </w:tr>
-            <w:tr>
-              <w:tc>
-                <w:tcPr>
-                  <w:tcW w:w="2427" w:type="dxa"/>
-                </w:tcPr>
-                <w:p>
-                  <w:pPr>
-                    <w:rPr>
-                      <w:rFonts w:cstheme="minorHAnsi"/>
-                    </w:rPr>
-                  </w:pPr>
-                  <w:r>
-                    <w:rPr>
-                      <w:rFonts w:cstheme="minorHAnsi"/>
-                    </w:rPr>
-                    <w:t>14/08/2025</w:t>
-                  </w:r>
-                </w:p>
-              </w:tc>
-              <w:tc>
-                <w:tcPr>
-                  <w:tcW w:w="6270" w:type="dxa"/>
-                </w:tcPr>
-                <w:p>
-                  <w:pPr>
-                    <w:rPr>
-                      <w:rFonts w:cstheme="minorHAnsi"/>
-                    </w:rPr>
-                  </w:pPr>
-                  <w:r>
-                    <w:rPr>
-                      <w:rFonts w:cstheme="minorHAnsi"/>
-                    </w:rPr>
-                    <w:t>Submission deadline.</w:t>
-                  </w:r>
-                </w:p>
-              </w:tc>
-            </w:tr>
-            <w:tr>
-              <w:tc>
-                <w:tcPr>
-                  <w:tcW w:w="2427" w:type="dxa"/>
-                </w:tcPr>
-                <w:p>
-                  <w:pPr>
-                    <w:rPr>
-                      <w:rFonts w:cstheme="minorHAnsi"/>
-                    </w:rPr>
-                  </w:pPr>
-                </w:p>
-              </w:tc>
-              <w:tc>
-                <w:tcPr>
-                  <w:tcW w:w="6270" w:type="dxa"/>
-                </w:tcPr>
-                <w:p>
-                  <w:pPr>
-                    <w:rPr>
-                      <w:rFonts w:cstheme="minorHAnsi"/>
+                      <w:rFonts w:ascii="Aptos Narrow" w:hAnsi="Aptos Narrow"/>
+                      <w:color w:val="000000"/>
                     </w:rPr>
                   </w:pPr>
                 </w:p>
@@ -4307,6 +5204,7 @@
               <w:rPr>
                 <w:rFonts w:cstheme="minorHAnsi"/>
               </w:rPr>
+              <w:lastRenderedPageBreak/>
               <w:t xml:space="preserve">Project will be managed in a GitHub repository: </w:t>
             </w:r>
             <w:hyperlink r:id="rId19" w:history="1">

</xml_diff>

<commit_message>
added project plan into proposal form
</commit_message>
<xml_diff>
--- a/01-planning/Admin/msc_project_proposal_20022024.docx
+++ b/01-planning/Admin/msc_project_proposal_20022024.docx
@@ -5011,62 +5011,6 @@
                 </w:p>
               </w:tc>
             </w:tr>
-            <w:tr>
-              <w:tc>
-                <w:tcPr>
-                  <w:tcW w:w="2427" w:type="dxa"/>
-                </w:tcPr>
-                <w:p>
-                  <w:pPr>
-                    <w:rPr>
-                      <w:rFonts w:cstheme="minorHAnsi"/>
-                    </w:rPr>
-                  </w:pPr>
-                </w:p>
-              </w:tc>
-              <w:tc>
-                <w:tcPr>
-                  <w:tcW w:w="6270" w:type="dxa"/>
-                  <w:vAlign w:val="center"/>
-                </w:tcPr>
-                <w:p>
-                  <w:pPr>
-                    <w:rPr>
-                      <w:rFonts w:ascii="Aptos Narrow" w:hAnsi="Aptos Narrow"/>
-                      <w:color w:val="000000"/>
-                    </w:rPr>
-                  </w:pPr>
-                </w:p>
-              </w:tc>
-            </w:tr>
-            <w:tr>
-              <w:tc>
-                <w:tcPr>
-                  <w:tcW w:w="2427" w:type="dxa"/>
-                </w:tcPr>
-                <w:p>
-                  <w:pPr>
-                    <w:rPr>
-                      <w:rFonts w:cstheme="minorHAnsi"/>
-                    </w:rPr>
-                  </w:pPr>
-                </w:p>
-              </w:tc>
-              <w:tc>
-                <w:tcPr>
-                  <w:tcW w:w="6270" w:type="dxa"/>
-                  <w:vAlign w:val="center"/>
-                </w:tcPr>
-                <w:p>
-                  <w:pPr>
-                    <w:rPr>
-                      <w:rFonts w:ascii="Aptos Narrow" w:hAnsi="Aptos Narrow"/>
-                      <w:color w:val="000000"/>
-                    </w:rPr>
-                  </w:pPr>
-                </w:p>
-              </w:tc>
-            </w:tr>
           </w:tbl>
           <w:p>
             <w:pPr>
@@ -5076,6 +5020,23 @@
                 <w:bCs/>
               </w:rPr>
             </w:pPr>
+          </w:p>
+          <w:p>
+            <w:pPr>
+              <w:rPr>
+                <w:rFonts w:cstheme="minorHAnsi"/>
+                <w:b/>
+                <w:bCs/>
+              </w:rPr>
+            </w:pPr>
+            <w:r>
+              <w:rPr>
+                <w:rFonts w:cstheme="minorHAnsi"/>
+                <w:b/>
+                <w:bCs/>
+              </w:rPr>
+              <w:t>***See table on page 9 for full project plan.</w:t>
+            </w:r>
           </w:p>
         </w:tc>
       </w:tr>
@@ -5240,34 +5201,7 @@
               <w:rPr>
                 <w:rFonts w:cstheme="minorHAnsi"/>
               </w:rPr>
-              <w:t xml:space="preserve">Many industry-relevant problems exhibit complex failure behaviour influenced by multiple factors that may not be apparent or comprehensible. Consequently, to avoid distracting from the underlying principles, the data will be simplified to two-dimensional geometric shapes. Adding additional complexity cannot be reasonably justified in accordance with the objectives of this research and risks obscuring the predictive accuracy and performance of selected models in isolation of challenge-problem induced error sources. </w:t>
-            </w:r>
-            <w:r>
-              <w:rPr>
-                <w:rFonts w:cstheme="minorHAnsi"/>
-                <w:highlight w:val="yellow"/>
-              </w:rPr>
-              <w:t>‘Simplified to see what can be achieved</w:t>
-            </w:r>
-            <w:r>
-              <w:rPr>
-                <w:rFonts w:cstheme="minorHAnsi"/>
-                <w:highlight w:val="yellow"/>
-              </w:rPr>
-              <w:t xml:space="preserve"> in the space</w:t>
-            </w:r>
-            <w:r>
-              <w:rPr>
-                <w:rFonts w:cstheme="minorHAnsi"/>
-                <w:highlight w:val="yellow"/>
-              </w:rPr>
-              <w:t>’</w:t>
-            </w:r>
-            <w:r>
-              <w:rPr>
-                <w:rFonts w:cstheme="minorHAnsi"/>
-              </w:rPr>
-              <w:t xml:space="preserve"> – change this.</w:t>
+              <w:t>Many industry-relevant problems exhibit complex failure behaviour influenced by multiple factors that may not be apparent or comprehensible. Consequently, to avoid distracting from the underlying principles, the data will be simplified to two-dimensional geometric shapes. Adding additional complexity cannot be reasonably justified in accordance with the objectives of this research and risks obscuring the predictive accuracy and performance of selected models in isolation of challenge-problem induced error sources.</w:t>
             </w:r>
           </w:p>
           <w:p>
@@ -5648,8 +5582,116 @@
         </w:rPr>
       </w:pPr>
     </w:p>
+    <w:p>
+      <w:pPr>
+        <w:spacing w:after="0" w:line="240" w:lineRule="auto"/>
+        <w:rPr>
+          <w:sz w:val="24"/>
+          <w:szCs w:val="24"/>
+        </w:rPr>
+      </w:pPr>
+    </w:p>
+    <w:p>
+      <w:pPr>
+        <w:spacing w:after="0" w:line="240" w:lineRule="auto"/>
+        <w:rPr>
+          <w:sz w:val="24"/>
+          <w:szCs w:val="24"/>
+        </w:rPr>
+      </w:pPr>
+    </w:p>
+    <w:p>
+      <w:pPr>
+        <w:spacing w:after="0" w:line="240" w:lineRule="auto"/>
+        <w:rPr>
+          <w:sz w:val="24"/>
+          <w:szCs w:val="24"/>
+        </w:rPr>
+      </w:pPr>
+    </w:p>
+    <w:p>
+      <w:pPr>
+        <w:spacing w:after="0" w:line="240" w:lineRule="auto"/>
+        <w:rPr>
+          <w:sz w:val="24"/>
+          <w:szCs w:val="24"/>
+        </w:rPr>
+      </w:pPr>
+    </w:p>
+    <w:p>
+      <w:pPr>
+        <w:spacing w:after="0" w:line="240" w:lineRule="auto"/>
+        <w:rPr>
+          <w:sz w:val="24"/>
+          <w:szCs w:val="24"/>
+        </w:rPr>
+      </w:pPr>
+    </w:p>
+    <w:p>
+      <w:pPr>
+        <w:spacing w:after="0" w:line="240" w:lineRule="auto"/>
+        <w:rPr>
+          <w:sz w:val="24"/>
+          <w:szCs w:val="24"/>
+        </w:rPr>
+      </w:pPr>
+    </w:p>
+    <w:p>
+      <w:pPr>
+        <w:spacing w:after="0" w:line="240" w:lineRule="auto"/>
+        <w:jc w:val="center"/>
+        <w:rPr>
+          <w:sz w:val="24"/>
+          <w:szCs w:val="24"/>
+        </w:rPr>
+      </w:pPr>
+      <w:r>
+        <w:rPr>
+          <w:sz w:val="24"/>
+          <w:szCs w:val="24"/>
+        </w:rPr>
+        <w:lastRenderedPageBreak/>
+        <w:drawing>
+          <wp:inline distT="0" distB="0" distL="0" distR="0" wp14:anchorId="5BC794A8" wp14:editId="7C9162D8">
+            <wp:extent cx="8844194" cy="2985626"/>
+            <wp:effectExtent l="0" t="4445" r="3810" b="3810"/>
+            <wp:docPr id="449584216" name="Picture 1"/>
+            <wp:cNvGraphicFramePr>
+              <a:graphicFrameLocks xmlns:a="http://schemas.openxmlformats.org/drawingml/2006/main" noChangeAspect="1"/>
+            </wp:cNvGraphicFramePr>
+            <a:graphic xmlns:a="http://schemas.openxmlformats.org/drawingml/2006/main">
+              <a:graphicData uri="http://schemas.openxmlformats.org/drawingml/2006/picture">
+                <pic:pic xmlns:pic="http://schemas.openxmlformats.org/drawingml/2006/picture">
+                  <pic:nvPicPr>
+                    <pic:cNvPr id="449584216" name=""/>
+                    <pic:cNvPicPr/>
+                  </pic:nvPicPr>
+                  <pic:blipFill>
+                    <a:blip r:embed="rId20"/>
+                    <a:stretch>
+                      <a:fillRect/>
+                    </a:stretch>
+                  </pic:blipFill>
+                  <pic:spPr>
+                    <a:xfrm rot="16200000">
+                      <a:off x="0" y="0"/>
+                      <a:ext cx="8879708" cy="2997615"/>
+                    </a:xfrm>
+                    <a:prstGeom prst="rect">
+                      <a:avLst/>
+                    </a:prstGeom>
+                  </pic:spPr>
+                </pic:pic>
+              </a:graphicData>
+            </a:graphic>
+          </wp:inline>
+        </w:drawing>
+      </w:r>
+    </w:p>
     <w:sectPr>
-      <w:headerReference w:type="default" r:id="rId20"/>
+      <w:headerReference w:type="default" r:id="rId21"/>
+      <w:footerReference w:type="even" r:id="rId22"/>
+      <w:footerReference w:type="default" r:id="rId23"/>
       <w:pgSz w:w="11906" w:h="16838"/>
       <w:pgMar w:top="1440" w:right="1440" w:bottom="1440" w:left="1440" w:header="397" w:footer="708" w:gutter="0"/>
       <w:cols w:space="708"/>
@@ -5689,6 +5731,123 @@
     </w:p>
   </w:endnote>
 </w:endnotes>
+</file>
+
+<file path=word/footer1.xml><?xml version="1.0" encoding="utf-8"?>
+<w:ftr xmlns:wpc="http://schemas.microsoft.com/office/word/2010/wordprocessingCanvas" xmlns:cx="http://schemas.microsoft.com/office/drawing/2014/chartex" xmlns:cx1="http://schemas.microsoft.com/office/drawing/2015/9/8/chartex" xmlns:cx2="http://schemas.microsoft.com/office/drawing/2015/10/21/chartex" xmlns:cx3="http://schemas.microsoft.com/office/drawing/2016/5/9/chartex" xmlns:cx4="http://schemas.microsoft.com/office/drawing/2016/5/10/chartex" xmlns:cx5="http://schemas.microsoft.com/office/drawing/2016/5/11/chartex" xmlns:cx6="http://schemas.microsoft.com/office/drawing/2016/5/12/chartex" xmlns:cx7="http://schemas.microsoft.com/office/drawing/2016/5/13/chartex" xmlns:cx8="http://schemas.microsoft.com/office/drawing/2016/5/14/chartex" xmlns:mc="http://schemas.openxmlformats.org/markup-compatibility/2006" xmlns:aink="http://schemas.microsoft.com/office/drawing/2016/ink" xmlns:am3d="http://schemas.microsoft.com/office/drawing/2017/model3d" xmlns:o="urn:schemas-microsoft-com:office:office" xmlns:oel="http://schemas.microsoft.com/office/2019/extlst" xmlns:r="http://schemas.openxmlformats.org/officeDocument/2006/relationships" xmlns:m="http://schemas.openxmlformats.org/officeDocument/2006/math" xmlns:v="urn:schemas-microsoft-com:vml" xmlns:wp14="http://schemas.microsoft.com/office/word/2010/wordprocessingDrawing" xmlns:wp="http://schemas.openxmlformats.org/drawingml/2006/wordprocessingDrawing" xmlns:w10="urn:schemas-microsoft-com:office:word" xmlns:w="http://schemas.openxmlformats.org/wordprocessingml/2006/main" xmlns:w14="http://schemas.microsoft.com/office/word/2010/wordml" xmlns:w15="http://schemas.microsoft.com/office/word/2012/wordml" xmlns:w16cex="http://schemas.microsoft.com/office/word/2018/wordml/cex" xmlns:w16cid="http://schemas.microsoft.com/office/word/2016/wordml/cid" xmlns:w16="http://schemas.microsoft.com/office/word/2018/wordml" xmlns:w16du="http://schemas.microsoft.com/office/word/2023/wordml/word16du" xmlns:w16sdtdh="http://schemas.microsoft.com/office/word/2020/wordml/sdtdatahash" xmlns:w16sdtfl="http://schemas.microsoft.com/office/word/2024/wordml/sdtformatlock" xmlns:w16se="http://schemas.microsoft.com/office/word/2015/wordml/symex" xmlns:wpg="http://schemas.microsoft.com/office/word/2010/wordprocessingGroup" xmlns:wpi="http://schemas.microsoft.com/office/word/2010/wordprocessingInk" xmlns:wne="http://schemas.microsoft.com/office/word/2006/wordml" xmlns:wps="http://schemas.microsoft.com/office/word/2010/wordprocessingShape" mc:Ignorable="w14 w15 w16se w16cid w16 w16cex w16sdtdh w16sdtfl w16du wp14">
+  <w:sdt>
+    <w:sdtPr>
+      <w:rPr>
+        <w:rStyle w:val="PageNumber"/>
+      </w:rPr>
+      <w:id w:val="1653560210"/>
+      <w:docPartObj>
+        <w:docPartGallery w:val="Page Numbers (Bottom of Page)"/>
+        <w:docPartUnique/>
+      </w:docPartObj>
+    </w:sdtPr>
+    <w:sdtContent>
+      <w:p>
+        <w:pPr>
+          <w:pStyle w:val="Footer"/>
+          <w:framePr w:wrap="none" w:vAnchor="text" w:hAnchor="margin" w:xAlign="right" w:y="1"/>
+          <w:rPr>
+            <w:rStyle w:val="PageNumber"/>
+          </w:rPr>
+        </w:pPr>
+        <w:r>
+          <w:rPr>
+            <w:rStyle w:val="PageNumber"/>
+          </w:rPr>
+          <w:fldChar w:fldCharType="begin"/>
+        </w:r>
+        <w:r>
+          <w:rPr>
+            <w:rStyle w:val="PageNumber"/>
+          </w:rPr>
+          <w:instrText xml:space="preserve"> PAGE </w:instrText>
+        </w:r>
+        <w:r>
+          <w:rPr>
+            <w:rStyle w:val="PageNumber"/>
+          </w:rPr>
+          <w:fldChar w:fldCharType="end"/>
+        </w:r>
+      </w:p>
+    </w:sdtContent>
+  </w:sdt>
+  <w:p>
+    <w:pPr>
+      <w:pStyle w:val="Footer"/>
+      <w:ind w:right="360"/>
+    </w:pPr>
+  </w:p>
+</w:ftr>
+</file>
+
+<file path=word/footer2.xml><?xml version="1.0" encoding="utf-8"?>
+<w:ftr xmlns:wpc="http://schemas.microsoft.com/office/word/2010/wordprocessingCanvas" xmlns:cx="http://schemas.microsoft.com/office/drawing/2014/chartex" xmlns:cx1="http://schemas.microsoft.com/office/drawing/2015/9/8/chartex" xmlns:cx2="http://schemas.microsoft.com/office/drawing/2015/10/21/chartex" xmlns:cx3="http://schemas.microsoft.com/office/drawing/2016/5/9/chartex" xmlns:cx4="http://schemas.microsoft.com/office/drawing/2016/5/10/chartex" xmlns:cx5="http://schemas.microsoft.com/office/drawing/2016/5/11/chartex" xmlns:cx6="http://schemas.microsoft.com/office/drawing/2016/5/12/chartex" xmlns:cx7="http://schemas.microsoft.com/office/drawing/2016/5/13/chartex" xmlns:cx8="http://schemas.microsoft.com/office/drawing/2016/5/14/chartex" xmlns:mc="http://schemas.openxmlformats.org/markup-compatibility/2006" xmlns:aink="http://schemas.microsoft.com/office/drawing/2016/ink" xmlns:am3d="http://schemas.microsoft.com/office/drawing/2017/model3d" xmlns:o="urn:schemas-microsoft-com:office:office" xmlns:oel="http://schemas.microsoft.com/office/2019/extlst" xmlns:r="http://schemas.openxmlformats.org/officeDocument/2006/relationships" xmlns:m="http://schemas.openxmlformats.org/officeDocument/2006/math" xmlns:v="urn:schemas-microsoft-com:vml" xmlns:wp14="http://schemas.microsoft.com/office/word/2010/wordprocessingDrawing" xmlns:wp="http://schemas.openxmlformats.org/drawingml/2006/wordprocessingDrawing" xmlns:w10="urn:schemas-microsoft-com:office:word" xmlns:w="http://schemas.openxmlformats.org/wordprocessingml/2006/main" xmlns:w14="http://schemas.microsoft.com/office/word/2010/wordml" xmlns:w15="http://schemas.microsoft.com/office/word/2012/wordml" xmlns:w16cex="http://schemas.microsoft.com/office/word/2018/wordml/cex" xmlns:w16cid="http://schemas.microsoft.com/office/word/2016/wordml/cid" xmlns:w16="http://schemas.microsoft.com/office/word/2018/wordml" xmlns:w16du="http://schemas.microsoft.com/office/word/2023/wordml/word16du" xmlns:w16sdtdh="http://schemas.microsoft.com/office/word/2020/wordml/sdtdatahash" xmlns:w16sdtfl="http://schemas.microsoft.com/office/word/2024/wordml/sdtformatlock" xmlns:w16se="http://schemas.microsoft.com/office/word/2015/wordml/symex" xmlns:wpg="http://schemas.microsoft.com/office/word/2010/wordprocessingGroup" xmlns:wpi="http://schemas.microsoft.com/office/word/2010/wordprocessingInk" xmlns:wne="http://schemas.microsoft.com/office/word/2006/wordml" xmlns:wps="http://schemas.microsoft.com/office/word/2010/wordprocessingShape" mc:Ignorable="w14 w15 w16se w16cid w16 w16cex w16sdtdh w16sdtfl w16du wp14">
+  <w:sdt>
+    <w:sdtPr>
+      <w:rPr>
+        <w:rStyle w:val="PageNumber"/>
+      </w:rPr>
+      <w:id w:val="1618713959"/>
+      <w:docPartObj>
+        <w:docPartGallery w:val="Page Numbers (Bottom of Page)"/>
+        <w:docPartUnique/>
+      </w:docPartObj>
+    </w:sdtPr>
+    <w:sdtContent>
+      <w:p>
+        <w:pPr>
+          <w:pStyle w:val="Footer"/>
+          <w:framePr w:wrap="none" w:vAnchor="text" w:hAnchor="margin" w:xAlign="right" w:y="1"/>
+          <w:rPr>
+            <w:rStyle w:val="PageNumber"/>
+          </w:rPr>
+        </w:pPr>
+        <w:r>
+          <w:rPr>
+            <w:rStyle w:val="PageNumber"/>
+          </w:rPr>
+          <w:fldChar w:fldCharType="begin"/>
+        </w:r>
+        <w:r>
+          <w:rPr>
+            <w:rStyle w:val="PageNumber"/>
+          </w:rPr>
+          <w:instrText xml:space="preserve"> PAGE </w:instrText>
+        </w:r>
+        <w:r>
+          <w:rPr>
+            <w:rStyle w:val="PageNumber"/>
+          </w:rPr>
+          <w:fldChar w:fldCharType="separate"/>
+        </w:r>
+        <w:r>
+          <w:rPr>
+            <w:rStyle w:val="PageNumber"/>
+            <w:noProof/>
+          </w:rPr>
+          <w:t>9</w:t>
+        </w:r>
+        <w:r>
+          <w:rPr>
+            <w:rStyle w:val="PageNumber"/>
+          </w:rPr>
+          <w:fldChar w:fldCharType="end"/>
+        </w:r>
+      </w:p>
+    </w:sdtContent>
+  </w:sdt>
+  <w:p>
+    <w:pPr>
+      <w:pStyle w:val="Footer"/>
+      <w:ind w:right="360"/>
+    </w:pPr>
+  </w:p>
+</w:ftr>
 </file>
 
 <file path=word/footnotes.xml><?xml version="1.0" encoding="utf-8"?>
@@ -7636,6 +7795,14 @@
       <w:u w:val="single"/>
     </w:rPr>
   </w:style>
+  <w:style w:type="character" w:styleId="PageNumber">
+    <w:name w:val="page number"/>
+    <w:basedOn w:val="DefaultParagraphFont"/>
+    <w:uiPriority w:val="99"/>
+    <w:semiHidden/>
+    <w:unhideWhenUsed/>
+    <w:rsid w:val="00C5183F"/>
+  </w:style>
 </w:styles>
 </file>
 

</xml_diff>

<commit_message>
updated timeline to include obejectives met
</commit_message>
<xml_diff>
--- a/01-planning/Admin/msc_project_proposal_20022024.docx
+++ b/01-planning/Admin/msc_project_proposal_20022024.docx
@@ -681,11 +681,15 @@
             <w:pPr>
               <w:rPr>
                 <w:rFonts w:cstheme="minorHAnsi"/>
-              </w:rPr>
-            </w:pPr>
-            <w:r>
-              <w:rPr>
-                <w:rFonts w:cstheme="minorHAnsi"/>
+                <w:b/>
+                <w:bCs/>
+              </w:rPr>
+            </w:pPr>
+            <w:r>
+              <w:rPr>
+                <w:rFonts w:cstheme="minorHAnsi"/>
+                <w:b/>
+                <w:bCs/>
               </w:rPr>
               <w:t>Objectives:</w:t>
             </w:r>
@@ -705,6 +709,12 @@
               <w:rPr>
                 <w:rFonts w:cstheme="minorHAnsi"/>
               </w:rPr>
+              <w:t xml:space="preserve">#1 </w:t>
+            </w:r>
+            <w:r>
+              <w:rPr>
+                <w:rFonts w:cstheme="minorHAnsi"/>
+              </w:rPr>
               <w:t>Investigate techniques and approaches for representing geometry in a low dimensional form to enable sample efficient design space optimisation and carry out a</w:t>
             </w:r>
             <w:r>
@@ -741,6 +751,12 @@
               <w:rPr>
                 <w:rFonts w:cstheme="minorHAnsi"/>
               </w:rPr>
+              <w:t xml:space="preserve">#2 </w:t>
+            </w:r>
+            <w:r>
+              <w:rPr>
+                <w:rFonts w:cstheme="minorHAnsi"/>
+              </w:rPr>
               <w:t>Develop approaches for representing a 2D geometries in in a lower dimensional space that can be used directly as part of a geometric shape optimisation problem</w:t>
             </w:r>
             <w:r>
@@ -777,6 +793,12 @@
               <w:rPr>
                 <w:rFonts w:cstheme="minorHAnsi"/>
               </w:rPr>
+              <w:t xml:space="preserve">#3 </w:t>
+            </w:r>
+            <w:r>
+              <w:rPr>
+                <w:rFonts w:cstheme="minorHAnsi"/>
+              </w:rPr>
               <w:t>The research will assess which approaches to geometry representation provide the most interpretable and controllable representation that can be harnessed to conduct targeted design modification and optimisation</w:t>
             </w:r>
             <w:r>
@@ -820,7 +842,25 @@
               <w:rPr>
                 <w:rFonts w:cstheme="minorHAnsi"/>
               </w:rPr>
-              <w:t xml:space="preserve">; however, this approach could be extended to other industry problems, such as optimising the lift to drag </w:t>
+              <w:t>.</w:t>
+            </w:r>
+            <w:r>
+              <w:rPr>
+                <w:rFonts w:cstheme="minorHAnsi"/>
+              </w:rPr>
+              <w:t xml:space="preserve"> </w:t>
+            </w:r>
+            <w:r>
+              <w:rPr>
+                <w:rFonts w:cstheme="minorHAnsi"/>
+              </w:rPr>
+              <w:t>T</w:t>
+            </w:r>
+            <w:r>
+              <w:rPr>
+                <w:rFonts w:cstheme="minorHAnsi"/>
+              </w:rPr>
+              <w:t xml:space="preserve">his approach could be extended to other industry problems, such as optimising the lift to drag </w:t>
             </w:r>
             <w:r>
               <w:rPr>
@@ -832,27 +872,37 @@
               <w:rPr>
                 <w:rFonts w:cstheme="minorHAnsi"/>
               </w:rPr>
-              <w:t xml:space="preserve"> for an </w:t>
-            </w:r>
-            <w:proofErr w:type="spellStart"/>
-            <w:r>
-              <w:rPr>
-                <w:rFonts w:cstheme="minorHAnsi"/>
-              </w:rPr>
-              <w:t>airfoil</w:t>
-            </w:r>
-            <w:proofErr w:type="spellEnd"/>
-            <w:r>
-              <w:rPr>
-                <w:rFonts w:cstheme="minorHAnsi"/>
-              </w:rPr>
-              <w:t>.</w:t>
-            </w:r>
-            <w:r>
-              <w:rPr>
-                <w:rFonts w:cstheme="minorHAnsi"/>
-              </w:rPr>
-              <w:t xml:space="preserve"> The quantify of interest to be optimised will be labelled as compactness, and described by:</w:t>
+              <w:t xml:space="preserve"> for an air</w:t>
+            </w:r>
+            <w:r>
+              <w:rPr>
+                <w:rFonts w:cstheme="minorHAnsi"/>
+              </w:rPr>
+              <w:t xml:space="preserve"> </w:t>
+            </w:r>
+            <w:r>
+              <w:rPr>
+                <w:rFonts w:cstheme="minorHAnsi"/>
+              </w:rPr>
+              <w:t>foil.</w:t>
+            </w:r>
+            <w:r>
+              <w:rPr>
+                <w:rFonts w:cstheme="minorHAnsi"/>
+              </w:rPr>
+              <w:t xml:space="preserve"> The quanti</w:t>
+            </w:r>
+            <w:r>
+              <w:rPr>
+                <w:rFonts w:cstheme="minorHAnsi"/>
+              </w:rPr>
+              <w:t>t</w:t>
+            </w:r>
+            <w:r>
+              <w:rPr>
+                <w:rFonts w:cstheme="minorHAnsi"/>
+              </w:rPr>
+              <w:t>y of interest to be optimised will be labelled as compactness, and described by:</w:t>
             </w:r>
           </w:p>
           <w:p>
@@ -922,19 +972,13 @@
               <w:rPr>
                 <w:rFonts w:eastAsiaTheme="minorEastAsia" w:cstheme="minorHAnsi"/>
               </w:rPr>
-              <w:t xml:space="preserve"> – therefore the ‘design space’ is a single variable over</w:t>
+              <w:t xml:space="preserve"> – therefore the ‘design space’ </w:t>
             </w:r>
             <w:r>
               <w:rPr>
                 <w:rFonts w:eastAsiaTheme="minorEastAsia" w:cstheme="minorHAnsi"/>
               </w:rPr>
-              <w:t xml:space="preserve"> parameterised by</w:t>
-            </w:r>
-            <w:r>
-              <w:rPr>
-                <w:rFonts w:eastAsiaTheme="minorEastAsia" w:cstheme="minorHAnsi"/>
-              </w:rPr>
-              <w:t xml:space="preserve"> </w:t>
+              <w:t xml:space="preserve">spans a continuum over the parameter </w:t>
             </w:r>
             <m:oMath>
               <m:r>
@@ -948,13 +992,25 @@
               <w:rPr>
                 <w:rFonts w:eastAsiaTheme="minorEastAsia" w:cstheme="minorHAnsi"/>
               </w:rPr>
-              <w:t xml:space="preserve"> . The below </w:t>
+              <w:t xml:space="preserve"> . The </w:t>
             </w:r>
             <w:r>
               <w:rPr>
                 <w:rFonts w:eastAsiaTheme="minorEastAsia" w:cstheme="minorHAnsi"/>
               </w:rPr>
-              <w:t xml:space="preserve">equation for </w:t>
+              <w:t xml:space="preserve">equation </w:t>
+            </w:r>
+            <w:r>
+              <w:rPr>
+                <w:rFonts w:eastAsiaTheme="minorEastAsia" w:cstheme="minorHAnsi"/>
+              </w:rPr>
+              <w:t xml:space="preserve">below </w:t>
+            </w:r>
+            <w:r>
+              <w:rPr>
+                <w:rFonts w:eastAsiaTheme="minorEastAsia" w:cstheme="minorHAnsi"/>
+              </w:rPr>
+              <w:t xml:space="preserve">for </w:t>
             </w:r>
             <w:r>
               <w:rPr>
@@ -993,21 +1049,19 @@
               <w:rPr>
                 <w:rFonts w:eastAsiaTheme="minorEastAsia" w:cstheme="minorHAnsi"/>
               </w:rPr>
-              <w:t xml:space="preserve"> as the single parameter </w:t>
-            </w:r>
-            <m:oMath>
-              <m:r>
-                <w:rPr>
-                  <w:rFonts w:ascii="Cambria Math" w:eastAsiaTheme="minorEastAsia" w:hAnsi="Cambria Math" w:cstheme="minorHAnsi"/>
-                </w:rPr>
-                <m:t>r</m:t>
-              </m:r>
-            </m:oMath>
+              <w:t xml:space="preserve"> as the </w:t>
+            </w:r>
             <w:r>
               <w:rPr>
                 <w:rFonts w:eastAsiaTheme="minorEastAsia" w:cstheme="minorHAnsi"/>
               </w:rPr>
-              <w:t xml:space="preserve"> is inversely proportional to the compactness. </w:t>
+              <w:t xml:space="preserve">compactness is inversely proportional to the </w:t>
+            </w:r>
+            <w:r>
+              <w:rPr>
+                <w:rFonts w:eastAsiaTheme="minorEastAsia" w:cstheme="minorHAnsi"/>
+              </w:rPr>
+              <w:t xml:space="preserve">compactness. </w:t>
             </w:r>
             <w:r>
               <w:rPr>
@@ -1140,14 +1194,32 @@
           <w:p>
             <w:pPr>
               <w:rPr>
-                <w:rFonts w:cstheme="minorHAnsi"/>
-              </w:rPr>
-            </w:pPr>
-            <w:r>
-              <w:rPr>
-                <w:rFonts w:cstheme="minorHAnsi"/>
-              </w:rPr>
-              <w:t>In contrast, some arbitrarily complex shape with a combination of smooth edges and straight sides</w:t>
+                <w:rFonts w:eastAsiaTheme="minorEastAsia" w:cstheme="minorHAnsi"/>
+              </w:rPr>
+            </w:pPr>
+            <w:r>
+              <w:rPr>
+                <w:rFonts w:cstheme="minorHAnsi"/>
+              </w:rPr>
+              <w:t xml:space="preserve">This is </w:t>
+            </w:r>
+            <w:r>
+              <w:rPr>
+                <w:rFonts w:cstheme="minorHAnsi"/>
+              </w:rPr>
+              <w:t xml:space="preserve">a </w:t>
+            </w:r>
+            <w:r>
+              <w:rPr>
+                <w:rFonts w:cstheme="minorHAnsi"/>
+              </w:rPr>
+              <w:t>simple example, however</w:t>
+            </w:r>
+            <w:r>
+              <w:rPr>
+                <w:rFonts w:cstheme="minorHAnsi"/>
+              </w:rPr>
+              <w:t>, some arbitrarily complex shape with a combination of smooth edges and straight sides</w:t>
             </w:r>
             <w:r>
               <w:rPr>
@@ -1207,7 +1279,130 @@
               <w:rPr>
                 <w:rFonts w:cstheme="minorHAnsi"/>
               </w:rPr>
-              <w:t xml:space="preserve"> The motivation of this research is to enable a concise descriptor of the way in which arbitrary </w:t>
+              <w:t xml:space="preserve"> </w:t>
+            </w:r>
+            <w:r>
+              <w:rPr>
+                <w:rFonts w:cstheme="minorHAnsi"/>
+              </w:rPr>
+              <w:t xml:space="preserve">If we consider shapes as binary images, where the structures are composed of 1s and 0 denoting presence of a shape material, it is not difficult to prove how over even a small canvas of 128x128 pixels, the design space has </w:t>
+            </w:r>
+            <m:oMath>
+              <m:sSup>
+                <m:sSupPr>
+                  <m:ctrlPr>
+                    <w:rPr>
+                      <w:rFonts w:ascii="Cambria Math" w:hAnsi="Cambria Math" w:cstheme="minorHAnsi"/>
+                      <w:i/>
+                    </w:rPr>
+                  </m:ctrlPr>
+                </m:sSupPr>
+                <m:e>
+                  <m:r>
+                    <w:rPr>
+                      <w:rFonts w:ascii="Cambria Math" w:hAnsi="Cambria Math" w:cstheme="minorHAnsi"/>
+                    </w:rPr>
+                    <m:t>2</m:t>
+                  </m:r>
+                </m:e>
+                <m:sup>
+                  <m:r>
+                    <w:rPr>
+                      <w:rFonts w:ascii="Cambria Math" w:hAnsi="Cambria Math" w:cstheme="minorHAnsi"/>
+                    </w:rPr>
+                    <m:t>128×128</m:t>
+                  </m:r>
+                </m:sup>
+              </m:sSup>
+            </m:oMath>
+            <w:r>
+              <w:rPr>
+                <w:rFonts w:eastAsiaTheme="minorEastAsia" w:cstheme="minorHAnsi"/>
+              </w:rPr>
+              <w:t xml:space="preserve"> possible combinations of pixels. Extending this into 3D </w:t>
+            </w:r>
+            <m:oMath>
+              <m:r>
+                <w:rPr>
+                  <w:rFonts w:ascii="Cambria Math" w:eastAsiaTheme="minorEastAsia" w:hAnsi="Cambria Math" w:cstheme="minorHAnsi"/>
+                </w:rPr>
+                <m:t>(</m:t>
+              </m:r>
+              <m:sSup>
+                <m:sSupPr>
+                  <m:ctrlPr>
+                    <w:rPr>
+                      <w:rFonts w:ascii="Cambria Math" w:eastAsiaTheme="minorEastAsia" w:hAnsi="Cambria Math" w:cstheme="minorHAnsi"/>
+                      <w:i/>
+                    </w:rPr>
+                  </m:ctrlPr>
+                </m:sSupPr>
+                <m:e>
+                  <m:r>
+                    <w:rPr>
+                      <w:rFonts w:ascii="Cambria Math" w:eastAsiaTheme="minorEastAsia" w:hAnsi="Cambria Math" w:cstheme="minorHAnsi"/>
+                    </w:rPr>
+                    <m:t>2</m:t>
+                  </m:r>
+                </m:e>
+                <m:sup>
+                  <m:r>
+                    <w:rPr>
+                      <w:rFonts w:ascii="Cambria Math" w:eastAsiaTheme="minorEastAsia" w:hAnsi="Cambria Math" w:cstheme="minorHAnsi"/>
+                    </w:rPr>
+                    <m:t>128*128*128</m:t>
+                  </m:r>
+                </m:sup>
+              </m:sSup>
+              <m:r>
+                <w:rPr>
+                  <w:rFonts w:ascii="Cambria Math" w:eastAsiaTheme="minorEastAsia" w:hAnsi="Cambria Math" w:cstheme="minorHAnsi"/>
+                </w:rPr>
+                <m:t>)</m:t>
+              </m:r>
+            </m:oMath>
+            <w:r>
+              <w:rPr>
+                <w:rFonts w:eastAsiaTheme="minorEastAsia" w:cstheme="minorHAnsi"/>
+              </w:rPr>
+              <w:t xml:space="preserve"> dimensions become computationally unfeasible.</w:t>
+            </w:r>
+          </w:p>
+          <w:p>
+            <w:pPr>
+              <w:rPr>
+                <w:rFonts w:cstheme="minorHAnsi"/>
+              </w:rPr>
+            </w:pPr>
+            <w:r>
+              <w:rPr>
+                <w:rFonts w:cstheme="minorHAnsi"/>
+              </w:rPr>
+              <w:t xml:space="preserve">The motivation of this research is to enable a concise </w:t>
+            </w:r>
+            <w:r>
+              <w:rPr>
+                <w:rFonts w:cstheme="minorHAnsi"/>
+              </w:rPr>
+              <w:t>descriptor</w:t>
+            </w:r>
+            <w:r>
+              <w:rPr>
+                <w:rFonts w:cstheme="minorHAnsi"/>
+              </w:rPr>
+              <w:t xml:space="preserve"> </w:t>
+            </w:r>
+            <w:r>
+              <w:rPr>
+                <w:rFonts w:cstheme="minorHAnsi"/>
+              </w:rPr>
+              <w:t>for</w:t>
+            </w:r>
+            <w:r>
+              <w:rPr>
+                <w:rFonts w:cstheme="minorHAnsi"/>
+              </w:rPr>
+              <w:t xml:space="preserve"> the way in which arbitrary </w:t>
             </w:r>
             <w:r>
               <w:rPr>
@@ -1367,6 +1562,7 @@
                 <w:rFonts w:cstheme="minorHAnsi"/>
                 <w:bCs/>
               </w:rPr>
+              <w:lastRenderedPageBreak/>
               <w:t xml:space="preserve">The project will be conducted by firstly </w:t>
             </w:r>
             <w:r>
@@ -1692,7 +1888,6 @@
                 <w:rFonts w:cstheme="minorHAnsi"/>
                 <w:bCs/>
               </w:rPr>
-              <w:lastRenderedPageBreak/>
               <w:t xml:space="preserve">Generative models may </w:t>
             </w:r>
             <w:r>
@@ -2000,7 +2195,7 @@
               </w:rPr>
               <w:t xml:space="preserve">. </w:t>
             </w:r>
-            <w:hyperlink r:id="rId10" w:history="1">
+            <w:hyperlink r:id="rId12" w:history="1">
               <w:r>
                 <w:rPr>
                   <w:rStyle w:val="Hyperlink"/>
@@ -2109,18 +2304,27 @@
             <w:pPr>
               <w:rPr>
                 <w:color w:val="000000"/>
-              </w:rPr>
-            </w:pPr>
-            <w:r>
-              <w:rPr>
-                <w:color w:val="000000"/>
-              </w:rPr>
-              <w:t xml:space="preserve">Sun, JM., Wu, T. &amp; Gao, L. Recent advances in implicit representation-based 3D shape generation. Vis. </w:t>
+                <w:lang w:val="nb-NO"/>
+              </w:rPr>
+            </w:pPr>
+            <w:r>
+              <w:rPr>
+                <w:color w:val="000000"/>
+              </w:rPr>
+              <w:t xml:space="preserve">Sun, JM., Wu, T. &amp; Gao, L. Recent advances in implicit representation-based 3D shape generation. </w:t>
+            </w:r>
+            <w:r>
+              <w:rPr>
+                <w:color w:val="000000"/>
+                <w:lang w:val="nb-NO"/>
+              </w:rPr>
+              <w:t xml:space="preserve">Vis. </w:t>
             </w:r>
             <w:proofErr w:type="spellStart"/>
             <w:r>
               <w:rPr>
                 <w:color w:val="000000"/>
+                <w:lang w:val="nb-NO"/>
               </w:rPr>
               <w:t>Intell</w:t>
             </w:r>
@@ -2128,13 +2332,15 @@
             <w:r>
               <w:rPr>
                 <w:color w:val="000000"/>
+                <w:lang w:val="nb-NO"/>
               </w:rPr>
               <w:t xml:space="preserve">. 2, 9 (2024). </w:t>
             </w:r>
-            <w:hyperlink r:id="rId11" w:history="1">
+            <w:hyperlink r:id="rId13" w:history="1">
               <w:r>
                 <w:rPr>
                   <w:rStyle w:val="Hyperlink"/>
+                  <w:lang w:val="nb-NO"/>
                 </w:rPr>
                 <w:t>https://doi.org/10.1007/s44267-024-00042-</w:t>
               </w:r>
@@ -2144,11 +2350,13 @@
             <w:pPr>
               <w:rPr>
                 <w:color w:val="000000"/>
-              </w:rPr>
-            </w:pPr>
-            <w:r>
-              <w:rPr>
-                <w:color w:val="000000"/>
+                <w:lang w:val="nb-NO"/>
+              </w:rPr>
+            </w:pPr>
+            <w:r>
+              <w:rPr>
+                <w:color w:val="000000"/>
+                <w:lang w:val="nb-NO"/>
               </w:rPr>
               <w:t xml:space="preserve">Sharp, N., </w:t>
             </w:r>
@@ -2156,6 +2364,7 @@
             <w:r>
               <w:rPr>
                 <w:color w:val="000000"/>
+                <w:lang w:val="nb-NO"/>
               </w:rPr>
               <w:t>Attaiki</w:t>
             </w:r>
@@ -2163,6 +2372,7 @@
             <w:r>
               <w:rPr>
                 <w:color w:val="000000"/>
+                <w:lang w:val="nb-NO"/>
               </w:rPr>
               <w:t xml:space="preserve">, S., Crane, K., &amp; </w:t>
             </w:r>
@@ -2170,6 +2380,7 @@
             <w:r>
               <w:rPr>
                 <w:color w:val="000000"/>
+                <w:lang w:val="nb-NO"/>
               </w:rPr>
               <w:t>Ovsjanikov</w:t>
             </w:r>
@@ -2177,6 +2388,7 @@
             <w:r>
               <w:rPr>
                 <w:color w:val="000000"/>
+                <w:lang w:val="nb-NO"/>
               </w:rPr>
               <w:t xml:space="preserve">, M. (2022). </w:t>
             </w:r>
@@ -2184,6 +2396,7 @@
             <w:r>
               <w:rPr>
                 <w:color w:val="000000"/>
+                <w:lang w:val="nb-NO"/>
               </w:rPr>
               <w:t>DiffusionNet</w:t>
             </w:r>
@@ -2191,13 +2404,63 @@
             <w:r>
               <w:rPr>
                 <w:color w:val="000000"/>
-              </w:rPr>
-              <w:t>: Discretization Agnostic Learning on Surfaces.</w:t>
+                <w:lang w:val="nb-NO"/>
+              </w:rPr>
+              <w:t xml:space="preserve">: </w:t>
+            </w:r>
+            <w:proofErr w:type="spellStart"/>
+            <w:r>
+              <w:rPr>
+                <w:color w:val="000000"/>
+                <w:lang w:val="nb-NO"/>
+              </w:rPr>
+              <w:t>Discretization</w:t>
+            </w:r>
+            <w:proofErr w:type="spellEnd"/>
+            <w:r>
+              <w:rPr>
+                <w:color w:val="000000"/>
+                <w:lang w:val="nb-NO"/>
+              </w:rPr>
+              <w:t xml:space="preserve"> </w:t>
+            </w:r>
+            <w:proofErr w:type="spellStart"/>
+            <w:r>
+              <w:rPr>
+                <w:color w:val="000000"/>
+                <w:lang w:val="nb-NO"/>
+              </w:rPr>
+              <w:t>Agnostic</w:t>
+            </w:r>
+            <w:proofErr w:type="spellEnd"/>
+            <w:r>
+              <w:rPr>
+                <w:color w:val="000000"/>
+                <w:lang w:val="nb-NO"/>
+              </w:rPr>
+              <w:t xml:space="preserve"> Learning </w:t>
+            </w:r>
+            <w:proofErr w:type="spellStart"/>
+            <w:r>
+              <w:rPr>
+                <w:color w:val="000000"/>
+                <w:lang w:val="nb-NO"/>
+              </w:rPr>
+              <w:t>on</w:t>
+            </w:r>
+            <w:proofErr w:type="spellEnd"/>
+            <w:r>
+              <w:rPr>
+                <w:color w:val="000000"/>
+                <w:lang w:val="nb-NO"/>
+              </w:rPr>
+              <w:t xml:space="preserve"> Surfaces.</w:t>
             </w:r>
             <w:r>
               <w:rPr>
                 <w:rStyle w:val="apple-converted-space"/>
                 <w:color w:val="000000"/>
+                <w:lang w:val="nb-NO"/>
               </w:rPr>
               <w:t> </w:t>
             </w:r>
@@ -2206,150 +2469,54 @@
                 <w:i/>
                 <w:iCs/>
                 <w:color w:val="000000"/>
-              </w:rPr>
-              <w:t>ACM Transactions on Graphics</w:t>
-            </w:r>
-            <w:r>
-              <w:rPr>
-                <w:color w:val="000000"/>
-              </w:rPr>
-              <w:t>,</w:t>
-            </w:r>
-            <w:r>
-              <w:rPr>
-                <w:rStyle w:val="apple-converted-space"/>
-                <w:color w:val="000000"/>
-              </w:rPr>
-              <w:t> </w:t>
-            </w:r>
+                <w:lang w:val="nb-NO"/>
+              </w:rPr>
+              <w:t xml:space="preserve">ACM </w:t>
+            </w:r>
+            <w:proofErr w:type="spellStart"/>
             <w:r>
               <w:rPr>
                 <w:i/>
                 <w:iCs/>
                 <w:color w:val="000000"/>
-              </w:rPr>
-              <w:t>41</w:t>
-            </w:r>
-            <w:r>
-              <w:rPr>
-                <w:color w:val="000000"/>
-              </w:rPr>
-              <w:t>(3). https://doi.org/10.1145/3507905</w:t>
-            </w:r>
-          </w:p>
-          <w:p>
-            <w:pPr>
-              <w:rPr>
-                <w:color w:val="000000"/>
-              </w:rPr>
-            </w:pPr>
-            <w:r>
-              <w:rPr>
-                <w:color w:val="000000"/>
-              </w:rPr>
-              <w:t xml:space="preserve">Wu, Z., Song, S., Khosla, A., Yu, F., Zhang, L., Tang, X., &amp; Xiao, J. (2015). 3D </w:t>
-            </w:r>
-            <w:proofErr w:type="spellStart"/>
-            <w:r>
-              <w:rPr>
-                <w:color w:val="000000"/>
-              </w:rPr>
-              <w:t>ShapeNets</w:t>
+                <w:lang w:val="nb-NO"/>
+              </w:rPr>
+              <w:t>Transactions</w:t>
             </w:r>
             <w:proofErr w:type="spellEnd"/>
-            <w:r>
-              <w:rPr>
-                <w:color w:val="000000"/>
-              </w:rPr>
-              <w:t>: A deep representation for volumetric shapes.</w:t>
-            </w:r>
-            <w:r>
-              <w:rPr>
-                <w:rStyle w:val="apple-converted-space"/>
-                <w:color w:val="000000"/>
-              </w:rPr>
-              <w:t> </w:t>
-            </w:r>
             <w:r>
               <w:rPr>
                 <w:i/>
                 <w:iCs/>
                 <w:color w:val="000000"/>
-              </w:rPr>
-              <w:t>Proceedings of the IEEE Computer Society Conference on Computer Vision and Pattern Recognition</w:t>
-            </w:r>
-            <w:r>
-              <w:rPr>
-                <w:color w:val="000000"/>
-              </w:rPr>
-              <w:t>,</w:t>
-            </w:r>
-            <w:r>
-              <w:rPr>
-                <w:rStyle w:val="apple-converted-space"/>
-                <w:color w:val="000000"/>
-              </w:rPr>
-              <w:t> </w:t>
-            </w:r>
+                <w:lang w:val="nb-NO"/>
+              </w:rPr>
+              <w:t xml:space="preserve"> </w:t>
+            </w:r>
+            <w:proofErr w:type="spellStart"/>
             <w:r>
               <w:rPr>
                 <w:i/>
                 <w:iCs/>
                 <w:color w:val="000000"/>
-              </w:rPr>
-              <w:t>07-12-June-2015</w:t>
-            </w:r>
-            <w:r>
-              <w:rPr>
-                <w:color w:val="000000"/>
-              </w:rPr>
-              <w:t>, 1912–1920. https://doi.org/10.1109/CVPR.2015.7298801</w:t>
-            </w:r>
-          </w:p>
-          <w:p>
-            <w:pPr>
-              <w:rPr>
-                <w:color w:val="000000"/>
-              </w:rPr>
-            </w:pPr>
-            <w:r>
-              <w:rPr>
-                <w:color w:val="000000"/>
-              </w:rPr>
-              <w:t xml:space="preserve">Qi, C. R., Su, H., Mo, K., &amp; Guibas, L. J. (2017). </w:t>
-            </w:r>
-            <w:proofErr w:type="spellStart"/>
-            <w:r>
-              <w:rPr>
-                <w:color w:val="000000"/>
-              </w:rPr>
-              <w:t>PointNet</w:t>
+                <w:lang w:val="nb-NO"/>
+              </w:rPr>
+              <w:t>on</w:t>
             </w:r>
             <w:proofErr w:type="spellEnd"/>
-            <w:r>
-              <w:rPr>
-                <w:color w:val="000000"/>
-              </w:rPr>
-              <w:t>: Deep learning on point sets for 3D classification and segmentation.</w:t>
-            </w:r>
-            <w:r>
-              <w:rPr>
-                <w:rStyle w:val="apple-converted-space"/>
-                <w:color w:val="000000"/>
-              </w:rPr>
-              <w:t> </w:t>
-            </w:r>
             <w:r>
               <w:rPr>
                 <w:i/>
                 <w:iCs/>
                 <w:color w:val="000000"/>
-              </w:rPr>
-              <w:t>Proceedings - 30th IEEE Conference on Computer Vision and Pattern Recognition, CVPR 2017</w:t>
-            </w:r>
-            <w:r>
-              <w:rPr>
-                <w:color w:val="000000"/>
+                <w:lang w:val="nb-NO"/>
+              </w:rPr>
+              <w:t xml:space="preserve"> Graphics</w:t>
+            </w:r>
+            <w:r>
+              <w:rPr>
+                <w:color w:val="000000"/>
+                <w:lang w:val="nb-NO"/>
               </w:rPr>
               <w:t>,</w:t>
             </w:r>
@@ -2357,6 +2524,7 @@
               <w:rPr>
                 <w:rStyle w:val="apple-converted-space"/>
                 <w:color w:val="000000"/>
+                <w:lang w:val="nb-NO"/>
               </w:rPr>
               <w:t> </w:t>
             </w:r>
@@ -2365,41 +2533,82 @@
                 <w:i/>
                 <w:iCs/>
                 <w:color w:val="000000"/>
-              </w:rPr>
-              <w:t>2017-January</w:t>
-            </w:r>
-            <w:r>
-              <w:rPr>
-                <w:color w:val="000000"/>
-              </w:rPr>
-              <w:t>, 77–85. https://doi.org/10.1109/CVPR.2017.16</w:t>
-            </w:r>
-          </w:p>
-          <w:p>
-            <w:pPr>
-              <w:rPr>
-                <w:color w:val="000000"/>
-              </w:rPr>
-            </w:pPr>
-            <w:r>
-              <w:rPr>
-                <w:color w:val="000000"/>
-              </w:rPr>
-              <w:t xml:space="preserve">Tripp, A., </w:t>
+                <w:lang w:val="nb-NO"/>
+              </w:rPr>
+              <w:t>41</w:t>
+            </w:r>
+            <w:r>
+              <w:rPr>
+                <w:color w:val="000000"/>
+                <w:lang w:val="nb-NO"/>
+              </w:rPr>
+              <w:t>(3). https://doi.org/10.1145/3507905</w:t>
+            </w:r>
+          </w:p>
+          <w:p>
+            <w:pPr>
+              <w:rPr>
+                <w:color w:val="000000"/>
+              </w:rPr>
+            </w:pPr>
+            <w:r>
+              <w:rPr>
+                <w:color w:val="000000"/>
+                <w:lang w:val="nb-NO"/>
+              </w:rPr>
+              <w:t xml:space="preserve">Wu, Z., Song, S., </w:t>
             </w:r>
             <w:proofErr w:type="spellStart"/>
             <w:r>
               <w:rPr>
                 <w:color w:val="000000"/>
-              </w:rPr>
-              <w:t>Daxberger</w:t>
+                <w:lang w:val="nb-NO"/>
+              </w:rPr>
+              <w:t>Khosla</w:t>
             </w:r>
             <w:proofErr w:type="spellEnd"/>
             <w:r>
               <w:rPr>
                 <w:color w:val="000000"/>
-              </w:rPr>
-              <w:t>, E., &amp; Hernández-Lobato, J. M. (2020). Sample-efficient optimization in the latent space of deep generative models via weighted retraining.</w:t>
+                <w:lang w:val="nb-NO"/>
+              </w:rPr>
+              <w:t xml:space="preserve">, A., Yu, F., Zhang, L., Tang, </w:t>
+            </w:r>
+            <w:proofErr w:type="spellStart"/>
+            <w:r>
+              <w:rPr>
+                <w:color w:val="000000"/>
+                <w:lang w:val="nb-NO"/>
+              </w:rPr>
+              <w:t>X</w:t>
+            </w:r>
+            <w:proofErr w:type="spellEnd"/>
+            <w:r>
+              <w:rPr>
+                <w:color w:val="000000"/>
+                <w:lang w:val="nb-NO"/>
+              </w:rPr>
+              <w:t xml:space="preserve">., &amp; Xiao, J. (2015). </w:t>
+            </w:r>
+            <w:r>
+              <w:rPr>
+                <w:color w:val="000000"/>
+              </w:rPr>
+              <w:t xml:space="preserve">3D </w:t>
+            </w:r>
+            <w:proofErr w:type="spellStart"/>
+            <w:r>
+              <w:rPr>
+                <w:color w:val="000000"/>
+              </w:rPr>
+              <w:t>ShapeNets</w:t>
+            </w:r>
+            <w:proofErr w:type="spellEnd"/>
+            <w:r>
+              <w:rPr>
+                <w:color w:val="000000"/>
+              </w:rPr>
+              <w:t>: A deep representation for volumetric shapes.</w:t>
             </w:r>
             <w:r>
               <w:rPr>
@@ -2414,7 +2623,7 @@
                 <w:iCs/>
                 <w:color w:val="000000"/>
               </w:rPr>
-              <w:t>Advances in Neural Information Processing Systems</w:t>
+              <w:t>Proceedings of the IEEE Computer Society Conference on Computer Vision and Pattern Recognition</w:t>
             </w:r>
             <w:r>
               <w:rPr>
@@ -2435,88 +2644,64 @@
                 <w:iCs/>
                 <w:color w:val="000000"/>
               </w:rPr>
-              <w:t>2020-December</w:t>
-            </w:r>
-            <w:r>
-              <w:rPr>
-                <w:color w:val="000000"/>
-              </w:rPr>
-              <w:t>.</w:t>
-            </w:r>
-          </w:p>
-          <w:p>
-            <w:pPr>
-              <w:rPr>
-                <w:color w:val="000000"/>
-              </w:rPr>
-            </w:pPr>
-            <w:r>
-              <w:rPr>
-                <w:color w:val="000000"/>
-              </w:rPr>
-              <w:t xml:space="preserve">Zhen Wei, Edouard R. Dufour, Colin Pelletier, Pascal </w:t>
+              <w:t>07-12-June-2015</w:t>
+            </w:r>
+            <w:r>
+              <w:rPr>
+                <w:color w:val="000000"/>
+              </w:rPr>
+              <w:t>, 1912–1920. https://doi.org/10.1109/CVPR.2015.7298801</w:t>
+            </w:r>
+          </w:p>
+          <w:p>
+            <w:pPr>
+              <w:rPr>
+                <w:color w:val="000000"/>
+              </w:rPr>
+            </w:pPr>
+            <w:r>
+              <w:rPr>
+                <w:color w:val="000000"/>
+                <w:lang w:val="fr-FR"/>
+              </w:rPr>
+              <w:t xml:space="preserve">Qi, C. R., Su, H., Mo, K., &amp; </w:t>
             </w:r>
             <w:proofErr w:type="spellStart"/>
             <w:r>
               <w:rPr>
                 <w:color w:val="000000"/>
-              </w:rPr>
-              <w:t>Fua</w:t>
+                <w:lang w:val="fr-FR"/>
+              </w:rPr>
+              <w:t>Guibas</w:t>
             </w:r>
             <w:proofErr w:type="spellEnd"/>
             <w:r>
               <w:rPr>
                 <w:color w:val="000000"/>
-              </w:rPr>
-              <w:t xml:space="preserve"> and Michaël </w:t>
+                <w:lang w:val="fr-FR"/>
+              </w:rPr>
+              <w:t xml:space="preserve">, L. J. (2017). </w:t>
             </w:r>
             <w:proofErr w:type="spellStart"/>
             <w:r>
               <w:rPr>
                 <w:color w:val="000000"/>
               </w:rPr>
-              <w:t>Bauerheim</w:t>
+              <w:t>PointNet</w:t>
             </w:r>
             <w:proofErr w:type="spellEnd"/>
             <w:r>
               <w:rPr>
                 <w:color w:val="000000"/>
               </w:rPr>
-              <w:t xml:space="preserve"> (2024). </w:t>
-            </w:r>
-            <w:proofErr w:type="spellStart"/>
-            <w:r>
-              <w:rPr>
-                <w:color w:val="000000"/>
-              </w:rPr>
-              <w:t>Diffairfoil</w:t>
-            </w:r>
-            <w:proofErr w:type="spellEnd"/>
-            <w:r>
-              <w:rPr>
-                <w:color w:val="000000"/>
-              </w:rPr>
-              <w:t xml:space="preserve">: An efficient novel </w:t>
-            </w:r>
-            <w:proofErr w:type="spellStart"/>
-            <w:r>
-              <w:rPr>
-                <w:color w:val="000000"/>
-              </w:rPr>
-              <w:t>airfoil</w:t>
-            </w:r>
-            <w:proofErr w:type="spellEnd"/>
-            <w:r>
-              <w:rPr>
-                <w:color w:val="000000"/>
-              </w:rPr>
-              <w:t xml:space="preserve"> sampler based on latent space diffusion model for aerodynamic shape optimization</w:t>
-            </w:r>
-            <w:r>
-              <w:rPr>
-                <w:color w:val="000000"/>
-              </w:rPr>
-              <w:t xml:space="preserve">. </w:t>
+              <w:t>: Deep learning on point sets for 3D classification and segmentation.</w:t>
+            </w:r>
+            <w:r>
+              <w:rPr>
+                <w:rStyle w:val="apple-converted-space"/>
+                <w:color w:val="000000"/>
+              </w:rPr>
+              <w:t> </w:t>
             </w:r>
             <w:r>
               <w:rPr>
@@ -2524,7 +2709,20 @@
                 <w:iCs/>
                 <w:color w:val="000000"/>
               </w:rPr>
-              <w:t>AIAA AVIATION FORUM AND ASCEND 2024</w:t>
+              <w:t>Proceedings - 30th IEEE Conference on Computer Vision and Pattern Recognition, CVPR 2017</w:t>
+            </w:r>
+            <w:r>
+              <w:rPr>
+                <w:color w:val="000000"/>
+              </w:rPr>
+              <w:t>,</w:t>
+            </w:r>
+            <w:r>
+              <w:rPr>
+                <w:rStyle w:val="apple-converted-space"/>
+                <w:color w:val="000000"/>
+              </w:rPr>
+              <w:t> </w:t>
             </w:r>
             <w:r>
               <w:rPr>
@@ -2532,68 +2730,40 @@
                 <w:iCs/>
                 <w:color w:val="000000"/>
               </w:rPr>
-              <w:t xml:space="preserve">, </w:t>
-            </w:r>
-            <w:r>
-              <w:rPr>
-                <w:color w:val="000000"/>
-              </w:rPr>
-              <w:t>July 2024.</w:t>
-            </w:r>
-          </w:p>
-          <w:p>
-            <w:pPr>
-              <w:rPr>
-                <w:color w:val="000000"/>
-              </w:rPr>
-            </w:pPr>
-            <w:r>
-              <w:rPr>
-                <w:color w:val="000000"/>
-              </w:rPr>
-              <w:t xml:space="preserve">Zheng, L., </w:t>
+              <w:t>2017-January</w:t>
+            </w:r>
+            <w:r>
+              <w:rPr>
+                <w:color w:val="000000"/>
+              </w:rPr>
+              <w:t>, 77–85. https://doi.org/10.1109/CVPR.2017.16</w:t>
+            </w:r>
+          </w:p>
+          <w:p>
+            <w:pPr>
+              <w:rPr>
+                <w:color w:val="000000"/>
+              </w:rPr>
+            </w:pPr>
+            <w:r>
+              <w:rPr>
+                <w:color w:val="000000"/>
+              </w:rPr>
+              <w:t xml:space="preserve">Tripp, A., </w:t>
             </w:r>
             <w:proofErr w:type="spellStart"/>
             <w:r>
               <w:rPr>
                 <w:color w:val="000000"/>
               </w:rPr>
-              <w:t>Karapiperis</w:t>
+              <w:t>Daxberger</w:t>
             </w:r>
             <w:proofErr w:type="spellEnd"/>
             <w:r>
               <w:rPr>
                 <w:color w:val="000000"/>
               </w:rPr>
-              <w:t xml:space="preserve">, K., Kumar, S., &amp; </w:t>
-            </w:r>
-            <w:proofErr w:type="spellStart"/>
-            <w:r>
-              <w:rPr>
-                <w:color w:val="000000"/>
-              </w:rPr>
-              <w:t>Kochmann</w:t>
-            </w:r>
-            <w:proofErr w:type="spellEnd"/>
-            <w:r>
-              <w:rPr>
-                <w:color w:val="000000"/>
-              </w:rPr>
-              <w:t xml:space="preserve">, D. M. (2023). Unifying the design space and optimizing linear and nonlinear truss metamaterials by generative </w:t>
-            </w:r>
-            <w:proofErr w:type="spellStart"/>
-            <w:r>
-              <w:rPr>
-                <w:color w:val="000000"/>
-              </w:rPr>
-              <w:t>modeling</w:t>
-            </w:r>
-            <w:proofErr w:type="spellEnd"/>
-            <w:r>
-              <w:rPr>
-                <w:color w:val="000000"/>
-              </w:rPr>
-              <w:t>.</w:t>
+              <w:t>, E., &amp; Hernández-Lobato, J. M. (2020). Sample-efficient optimization in the latent space of deep generative models via weighted retraining.</w:t>
             </w:r>
             <w:r>
               <w:rPr>
@@ -2608,7 +2778,7 @@
                 <w:iCs/>
                 <w:color w:val="000000"/>
               </w:rPr>
-              <w:t>Nature Communications</w:t>
+              <w:t>Advances in Neural Information Processing Systems</w:t>
             </w:r>
             <w:r>
               <w:rPr>
@@ -2629,18 +2799,239 @@
                 <w:iCs/>
                 <w:color w:val="000000"/>
               </w:rPr>
+              <w:t>2020-December</w:t>
+            </w:r>
+            <w:r>
+              <w:rPr>
+                <w:color w:val="000000"/>
+              </w:rPr>
+              <w:t>.</w:t>
+            </w:r>
+          </w:p>
+          <w:p>
+            <w:pPr>
+              <w:rPr>
+                <w:color w:val="000000"/>
+              </w:rPr>
+            </w:pPr>
+            <w:r>
+              <w:rPr>
+                <w:color w:val="000000"/>
+              </w:rPr>
+              <w:t xml:space="preserve">Zhen Wei, Edouard R. Dufour, Colin Pelletier, Pascal </w:t>
+            </w:r>
+            <w:proofErr w:type="spellStart"/>
+            <w:r>
+              <w:rPr>
+                <w:color w:val="000000"/>
+              </w:rPr>
+              <w:t>Fua</w:t>
+            </w:r>
+            <w:proofErr w:type="spellEnd"/>
+            <w:r>
+              <w:rPr>
+                <w:color w:val="000000"/>
+              </w:rPr>
+              <w:t xml:space="preserve"> and Michaël </w:t>
+            </w:r>
+            <w:proofErr w:type="spellStart"/>
+            <w:r>
+              <w:rPr>
+                <w:color w:val="000000"/>
+              </w:rPr>
+              <w:t>Bauerheim</w:t>
+            </w:r>
+            <w:proofErr w:type="spellEnd"/>
+            <w:r>
+              <w:rPr>
+                <w:color w:val="000000"/>
+              </w:rPr>
+              <w:t xml:space="preserve"> (2024). </w:t>
+            </w:r>
+            <w:proofErr w:type="spellStart"/>
+            <w:r>
+              <w:rPr>
+                <w:color w:val="000000"/>
+              </w:rPr>
+              <w:t>Diffairfoil</w:t>
+            </w:r>
+            <w:proofErr w:type="spellEnd"/>
+            <w:r>
+              <w:rPr>
+                <w:color w:val="000000"/>
+              </w:rPr>
+              <w:t xml:space="preserve">: An efficient novel </w:t>
+            </w:r>
+            <w:proofErr w:type="spellStart"/>
+            <w:r>
+              <w:rPr>
+                <w:color w:val="000000"/>
+              </w:rPr>
+              <w:t>airfoil</w:t>
+            </w:r>
+            <w:proofErr w:type="spellEnd"/>
+            <w:r>
+              <w:rPr>
+                <w:color w:val="000000"/>
+              </w:rPr>
+              <w:t xml:space="preserve"> sampler based on latent space diffusion model for aerodynamic shape optimization</w:t>
+            </w:r>
+            <w:r>
+              <w:rPr>
+                <w:color w:val="000000"/>
+              </w:rPr>
+              <w:t xml:space="preserve">. </w:t>
+            </w:r>
+            <w:r>
+              <w:rPr>
+                <w:i/>
+                <w:iCs/>
+                <w:color w:val="000000"/>
+              </w:rPr>
+              <w:t>AIAA AVIATION FORUM AND ASCEND 2024</w:t>
+            </w:r>
+            <w:r>
+              <w:rPr>
+                <w:i/>
+                <w:iCs/>
+                <w:color w:val="000000"/>
+              </w:rPr>
+              <w:t xml:space="preserve">, </w:t>
+            </w:r>
+            <w:r>
+              <w:rPr>
+                <w:color w:val="000000"/>
+              </w:rPr>
+              <w:t>July 2024.</w:t>
+            </w:r>
+          </w:p>
+          <w:p>
+            <w:pPr>
+              <w:rPr>
+                <w:color w:val="000000"/>
+                <w:lang w:val="fr-FR"/>
+              </w:rPr>
+            </w:pPr>
+            <w:proofErr w:type="spellStart"/>
+            <w:r>
+              <w:rPr>
+                <w:color w:val="000000"/>
+                <w:lang w:val="nb-NO"/>
+              </w:rPr>
+              <w:t>Zheng</w:t>
+            </w:r>
+            <w:proofErr w:type="spellEnd"/>
+            <w:r>
+              <w:rPr>
+                <w:color w:val="000000"/>
+                <w:lang w:val="nb-NO"/>
+              </w:rPr>
+              <w:t xml:space="preserve">, L., </w:t>
+            </w:r>
+            <w:proofErr w:type="spellStart"/>
+            <w:r>
+              <w:rPr>
+                <w:color w:val="000000"/>
+                <w:lang w:val="nb-NO"/>
+              </w:rPr>
+              <w:t>Karapiperis</w:t>
+            </w:r>
+            <w:proofErr w:type="spellEnd"/>
+            <w:r>
+              <w:rPr>
+                <w:color w:val="000000"/>
+                <w:lang w:val="nb-NO"/>
+              </w:rPr>
+              <w:t xml:space="preserve">, K., Kumar, S., &amp; </w:t>
+            </w:r>
+            <w:proofErr w:type="spellStart"/>
+            <w:r>
+              <w:rPr>
+                <w:color w:val="000000"/>
+                <w:lang w:val="nb-NO"/>
+              </w:rPr>
+              <w:t>Kochmann</w:t>
+            </w:r>
+            <w:proofErr w:type="spellEnd"/>
+            <w:r>
+              <w:rPr>
+                <w:color w:val="000000"/>
+                <w:lang w:val="nb-NO"/>
+              </w:rPr>
+              <w:t xml:space="preserve">, D. M. (2023). </w:t>
+            </w:r>
+            <w:r>
+              <w:rPr>
+                <w:color w:val="000000"/>
+              </w:rPr>
+              <w:t xml:space="preserve">Unifying the design space and optimizing linear and nonlinear truss metamaterials by generative </w:t>
+            </w:r>
+            <w:proofErr w:type="spellStart"/>
+            <w:r>
+              <w:rPr>
+                <w:color w:val="000000"/>
+              </w:rPr>
+              <w:t>modeling</w:t>
+            </w:r>
+            <w:proofErr w:type="spellEnd"/>
+            <w:r>
+              <w:rPr>
+                <w:color w:val="000000"/>
+              </w:rPr>
+              <w:t>.</w:t>
+            </w:r>
+            <w:r>
+              <w:rPr>
+                <w:rStyle w:val="apple-converted-space"/>
+                <w:color w:val="000000"/>
+              </w:rPr>
+              <w:t> </w:t>
+            </w:r>
+            <w:r>
+              <w:rPr>
+                <w:i/>
+                <w:iCs/>
+                <w:color w:val="000000"/>
+                <w:lang w:val="fr-FR"/>
+              </w:rPr>
+              <w:t>Nature Communications</w:t>
+            </w:r>
+            <w:r>
+              <w:rPr>
+                <w:color w:val="000000"/>
+                <w:lang w:val="fr-FR"/>
+              </w:rPr>
+              <w:t>,</w:t>
+            </w:r>
+            <w:r>
+              <w:rPr>
+                <w:rStyle w:val="apple-converted-space"/>
+                <w:color w:val="000000"/>
+                <w:lang w:val="fr-FR"/>
+              </w:rPr>
+              <w:t> </w:t>
+            </w:r>
+            <w:r>
+              <w:rPr>
+                <w:i/>
+                <w:iCs/>
+                <w:color w:val="000000"/>
+                <w:lang w:val="fr-FR"/>
+              </w:rPr>
               <w:t>14</w:t>
             </w:r>
             <w:r>
               <w:rPr>
                 <w:color w:val="000000"/>
+                <w:lang w:val="fr-FR"/>
               </w:rPr>
               <w:t xml:space="preserve">(1). </w:t>
             </w:r>
-            <w:hyperlink r:id="rId12" w:history="1">
+            <w:hyperlink r:id="rId14" w:history="1">
               <w:r>
                 <w:rPr>
                   <w:rStyle w:val="Hyperlink"/>
+                  <w:lang w:val="fr-FR"/>
                 </w:rPr>
                 <w:t>https://doi.org/10.1038/s41467-023-42068-x</w:t>
               </w:r>
@@ -2650,11 +3041,13 @@
             <w:pPr>
               <w:rPr>
                 <w:color w:val="000000"/>
-              </w:rPr>
-            </w:pPr>
-            <w:r>
-              <w:rPr>
-                <w:color w:val="000000"/>
+                <w:lang w:val="fr-FR"/>
+              </w:rPr>
+            </w:pPr>
+            <w:r>
+              <w:rPr>
+                <w:color w:val="000000"/>
+                <w:lang w:val="fr-FR"/>
               </w:rPr>
               <w:t xml:space="preserve">Long, L., </w:t>
             </w:r>
@@ -2662,6 +3055,7 @@
             <w:r>
               <w:rPr>
                 <w:color w:val="000000"/>
+                <w:lang w:val="fr-FR"/>
               </w:rPr>
               <w:t>Cartis</w:t>
             </w:r>
@@ -2669,6 +3063,7 @@
             <w:r>
               <w:rPr>
                 <w:color w:val="000000"/>
+                <w:lang w:val="fr-FR"/>
               </w:rPr>
               <w:t xml:space="preserve">, C., &amp; </w:t>
             </w:r>
@@ -2676,6 +3071,7 @@
             <w:r>
               <w:rPr>
                 <w:color w:val="000000"/>
+                <w:lang w:val="fr-FR"/>
               </w:rPr>
               <w:t>Shustin</w:t>
             </w:r>
@@ -2683,35 +3079,111 @@
             <w:r>
               <w:rPr>
                 <w:color w:val="000000"/>
-              </w:rPr>
-              <w:t xml:space="preserve">, P. F. (2024). Dimensionality Reduction Techniques for Global Bayesian Optimisation. </w:t>
+                <w:lang w:val="fr-FR"/>
+              </w:rPr>
+              <w:t xml:space="preserve">, P. F. (2024). </w:t>
             </w:r>
             <w:proofErr w:type="spellStart"/>
             <w:r>
               <w:rPr>
                 <w:color w:val="000000"/>
+                <w:lang w:val="fr-FR"/>
+              </w:rPr>
+              <w:t>Dimensionality</w:t>
+            </w:r>
+            <w:proofErr w:type="spellEnd"/>
+            <w:r>
+              <w:rPr>
+                <w:color w:val="000000"/>
+                <w:lang w:val="fr-FR"/>
+              </w:rPr>
+              <w:t xml:space="preserve"> Reduction Techniques for Global </w:t>
+            </w:r>
+            <w:proofErr w:type="spellStart"/>
+            <w:r>
+              <w:rPr>
+                <w:color w:val="000000"/>
+                <w:lang w:val="fr-FR"/>
+              </w:rPr>
+              <w:t>Bayesian</w:t>
+            </w:r>
+            <w:proofErr w:type="spellEnd"/>
+            <w:r>
+              <w:rPr>
+                <w:color w:val="000000"/>
+                <w:lang w:val="fr-FR"/>
+              </w:rPr>
+              <w:t xml:space="preserve"> Optimisation. </w:t>
+            </w:r>
+            <w:proofErr w:type="spellStart"/>
+            <w:proofErr w:type="gramStart"/>
+            <w:r>
+              <w:rPr>
+                <w:color w:val="000000"/>
+                <w:lang w:val="fr-FR"/>
               </w:rPr>
               <w:t>arXiv</w:t>
             </w:r>
             <w:proofErr w:type="spellEnd"/>
-            <w:r>
-              <w:rPr>
-                <w:color w:val="000000"/>
-              </w:rPr>
-              <w:t xml:space="preserve"> preprint arXiv:2412.09183.</w:t>
-            </w:r>
-          </w:p>
-          <w:p>
-            <w:pPr>
-              <w:rPr>
-                <w:color w:val="000000"/>
-              </w:rPr>
-            </w:pPr>
-            <w:r>
-              <w:rPr>
-                <w:color w:val="000000"/>
-              </w:rPr>
-              <w:t xml:space="preserve">Wu, J., Zhang, C., Xue, T., Freeman, W. T., &amp; Tenenbaum, J. B. (2016). Learning a probabilistic latent space of object shapes via 3D generative-adversarial </w:t>
+            <w:proofErr w:type="gramEnd"/>
+            <w:r>
+              <w:rPr>
+                <w:color w:val="000000"/>
+                <w:lang w:val="fr-FR"/>
+              </w:rPr>
+              <w:t xml:space="preserve"> </w:t>
+            </w:r>
+            <w:proofErr w:type="spellStart"/>
+            <w:r>
+              <w:rPr>
+                <w:color w:val="000000"/>
+                <w:lang w:val="fr-FR"/>
+              </w:rPr>
+              <w:t>preprint</w:t>
+            </w:r>
+            <w:proofErr w:type="spellEnd"/>
+            <w:r>
+              <w:rPr>
+                <w:color w:val="000000"/>
+                <w:lang w:val="fr-FR"/>
+              </w:rPr>
+              <w:t xml:space="preserve"> arXiv:2412.09183.</w:t>
+            </w:r>
+          </w:p>
+          <w:p>
+            <w:pPr>
+              <w:rPr>
+                <w:color w:val="000000"/>
+              </w:rPr>
+            </w:pPr>
+            <w:r>
+              <w:rPr>
+                <w:color w:val="000000"/>
+                <w:lang w:val="fr-FR"/>
+              </w:rPr>
+              <w:t xml:space="preserve">Wu, J., Zhang, C., Xue, T., Freeman, W. T., &amp; </w:t>
+            </w:r>
+            <w:proofErr w:type="spellStart"/>
+            <w:r>
+              <w:rPr>
+                <w:color w:val="000000"/>
+                <w:lang w:val="fr-FR"/>
+              </w:rPr>
+              <w:t>Tenenbaum</w:t>
+            </w:r>
+            <w:proofErr w:type="spellEnd"/>
+            <w:r>
+              <w:rPr>
+                <w:color w:val="000000"/>
+                <w:lang w:val="fr-FR"/>
+              </w:rPr>
+              <w:t xml:space="preserve">, J. B. (2016). </w:t>
+            </w:r>
+            <w:r>
+              <w:rPr>
+                <w:color w:val="000000"/>
+              </w:rPr>
+              <w:t xml:space="preserve">Learning a probabilistic latent space of object shapes via 3D generative-adversarial </w:t>
             </w:r>
             <w:proofErr w:type="spellStart"/>
             <w:r>
@@ -2830,6 +3302,7 @@
             <w:pPr>
               <w:rPr>
                 <w:color w:val="000000"/>
+                <w:lang w:val="fr-FR"/>
               </w:rPr>
             </w:pPr>
             <w:proofErr w:type="spellStart"/>
@@ -2872,12 +3345,14 @@
                 <w:i/>
                 <w:iCs/>
                 <w:color w:val="000000"/>
+                <w:lang w:val="fr-FR"/>
               </w:rPr>
               <w:t>Automation in Construction</w:t>
             </w:r>
             <w:r>
               <w:rPr>
                 <w:color w:val="000000"/>
+                <w:lang w:val="fr-FR"/>
               </w:rPr>
               <w:t>,</w:t>
             </w:r>
@@ -2885,6 +3360,7 @@
               <w:rPr>
                 <w:rStyle w:val="apple-converted-space"/>
                 <w:color w:val="000000"/>
+                <w:lang w:val="fr-FR"/>
               </w:rPr>
               <w:t> </w:t>
             </w:r>
@@ -2893,19 +3369,22 @@
                 <w:i/>
                 <w:iCs/>
                 <w:color w:val="000000"/>
+                <w:lang w:val="fr-FR"/>
               </w:rPr>
               <w:t>127</w:t>
             </w:r>
             <w:r>
               <w:rPr>
                 <w:color w:val="000000"/>
+                <w:lang w:val="fr-FR"/>
               </w:rPr>
               <w:t xml:space="preserve">. </w:t>
             </w:r>
-            <w:hyperlink r:id="rId13" w:history="1">
+            <w:hyperlink r:id="rId15" w:history="1">
               <w:r>
                 <w:rPr>
                   <w:rStyle w:val="Hyperlink"/>
+                  <w:lang w:val="fr-FR"/>
                 </w:rPr>
                 <w:t>https://doi.org/10.1016/j.autcon.2021.103664</w:t>
               </w:r>
@@ -2915,20 +3394,28 @@
             <w:pPr>
               <w:rPr>
                 <w:color w:val="000000"/>
-              </w:rPr>
-            </w:pPr>
-          </w:p>
-          <w:p>
-            <w:pPr>
-              <w:rPr>
-                <w:color w:val="000000"/>
-              </w:rPr>
-            </w:pPr>
-            <w:r>
-              <w:rPr>
-                <w:color w:val="000000"/>
-              </w:rPr>
-              <w:t>Gupta, S., Tiwari, R., &amp; Nair, S. B. (2007). Multi-objective design optimisation of rolling bearings using genetic algorithms.</w:t>
+                <w:lang w:val="fr-FR"/>
+              </w:rPr>
+            </w:pPr>
+          </w:p>
+          <w:p>
+            <w:pPr>
+              <w:rPr>
+                <w:color w:val="000000"/>
+              </w:rPr>
+            </w:pPr>
+            <w:r>
+              <w:rPr>
+                <w:color w:val="000000"/>
+                <w:lang w:val="fr-FR"/>
+              </w:rPr>
+              <w:t xml:space="preserve">Gupta, S., Tiwari, R., &amp; Nair, S. B. (2007). </w:t>
+            </w:r>
+            <w:r>
+              <w:rPr>
+                <w:color w:val="000000"/>
+              </w:rPr>
+              <w:t>Multi-objective design optimisation of rolling bearings using genetic algorithms.</w:t>
             </w:r>
             <w:r>
               <w:rPr>
@@ -2972,7 +3459,7 @@
               </w:rPr>
               <w:t xml:space="preserve">(10). </w:t>
             </w:r>
-            <w:hyperlink r:id="rId14" w:history="1">
+            <w:hyperlink r:id="rId16" w:history="1">
               <w:r>
                 <w:rPr>
                   <w:rStyle w:val="Hyperlink"/>
@@ -3049,7 +3536,7 @@
               </w:rPr>
               <w:t xml:space="preserve">(2). </w:t>
             </w:r>
-            <w:hyperlink r:id="rId15" w:history="1">
+            <w:hyperlink r:id="rId17" w:history="1">
               <w:r>
                 <w:rPr>
                   <w:rStyle w:val="Hyperlink"/>
@@ -3421,7 +3908,7 @@
               </w:rPr>
               <w:t xml:space="preserve">, 25496 (2024). </w:t>
             </w:r>
-            <w:hyperlink r:id="rId16" w:history="1">
+            <w:hyperlink r:id="rId18" w:history="1">
               <w:r>
                 <w:rPr>
                   <w:rStyle w:val="Hyperlink"/>
@@ -3486,7 +3973,7 @@
               </w:rPr>
               <w:t xml:space="preserve">. </w:t>
             </w:r>
-            <w:hyperlink r:id="rId17" w:history="1">
+            <w:hyperlink r:id="rId19" w:history="1">
               <w:r>
                 <w:rPr>
                   <w:rStyle w:val="Hyperlink"/>
@@ -3501,16 +3988,27 @@
                 <w:color w:val="000000"/>
               </w:rPr>
             </w:pPr>
-            <w:r>
-              <w:rPr>
-                <w:color w:val="000000"/>
-              </w:rPr>
-              <w:t xml:space="preserve">Selig, Michael S. (1996). UIUC </w:t>
-            </w:r>
             <w:proofErr w:type="spellStart"/>
             <w:r>
               <w:rPr>
                 <w:color w:val="000000"/>
+                <w:lang w:val="nb-NO"/>
+              </w:rPr>
+              <w:t>Selig</w:t>
+            </w:r>
+            <w:proofErr w:type="spellEnd"/>
+            <w:r>
+              <w:rPr>
+                <w:color w:val="000000"/>
+                <w:lang w:val="nb-NO"/>
+              </w:rPr>
+              <w:t xml:space="preserve">, Michael S. (1996). UIUC </w:t>
+            </w:r>
+            <w:proofErr w:type="spellStart"/>
+            <w:r>
+              <w:rPr>
+                <w:color w:val="000000"/>
+                <w:lang w:val="nb-NO"/>
               </w:rPr>
               <w:t>airfoil</w:t>
             </w:r>
@@ -3518,8 +4016,31 @@
             <w:r>
               <w:rPr>
                 <w:color w:val="000000"/>
-              </w:rPr>
-              <w:t xml:space="preserve"> data site. Urbana, </w:t>
+                <w:lang w:val="nb-NO"/>
+              </w:rPr>
+              <w:t xml:space="preserve"> data </w:t>
+            </w:r>
+            <w:proofErr w:type="spellStart"/>
+            <w:r>
+              <w:rPr>
+                <w:color w:val="000000"/>
+                <w:lang w:val="nb-NO"/>
+              </w:rPr>
+              <w:t>site</w:t>
+            </w:r>
+            <w:proofErr w:type="spellEnd"/>
+            <w:r>
+              <w:rPr>
+                <w:color w:val="000000"/>
+                <w:lang w:val="nb-NO"/>
+              </w:rPr>
+              <w:t xml:space="preserve">. </w:t>
+            </w:r>
+            <w:r>
+              <w:rPr>
+                <w:color w:val="000000"/>
+              </w:rPr>
+              <w:t xml:space="preserve">Urbana, </w:t>
             </w:r>
             <w:proofErr w:type="gramStart"/>
             <w:r>
@@ -3724,7 +4245,7 @@
               </w:rPr>
               <w:t xml:space="preserve">Mark Hobbs – </w:t>
             </w:r>
-            <w:hyperlink r:id="rId18" w:history="1">
+            <w:hyperlink r:id="rId20" w:history="1">
               <w:r>
                 <w:rPr>
                   <w:rStyle w:val="Hyperlink"/>
@@ -3835,13 +4356,13 @@
               <w:tblLook w:val="04A0" w:firstRow="1" w:lastRow="0" w:firstColumn="1" w:lastColumn="0" w:noHBand="0" w:noVBand="1"/>
             </w:tblPr>
             <w:tblGrid>
-              <w:gridCol w:w="2427"/>
-              <w:gridCol w:w="6270"/>
+              <w:gridCol w:w="2009"/>
+              <w:gridCol w:w="6688"/>
             </w:tblGrid>
             <w:tr>
               <w:tc>
                 <w:tcPr>
-                  <w:tcW w:w="2427" w:type="dxa"/>
+                  <w:tcW w:w="2009" w:type="dxa"/>
                 </w:tcPr>
                 <w:p>
                   <w:pPr>
@@ -3861,7 +4382,7 @@
               </w:tc>
               <w:tc>
                 <w:tcPr>
-                  <w:tcW w:w="6270" w:type="dxa"/>
+                  <w:tcW w:w="6688" w:type="dxa"/>
                 </w:tcPr>
                 <w:p>
                   <w:pPr>
@@ -3883,7 +4404,7 @@
             <w:tr>
               <w:tc>
                 <w:tcPr>
-                  <w:tcW w:w="2427" w:type="dxa"/>
+                  <w:tcW w:w="2009" w:type="dxa"/>
                 </w:tcPr>
                 <w:p>
                   <w:pPr>
@@ -3901,7 +4422,7 @@
               </w:tc>
               <w:tc>
                 <w:tcPr>
-                  <w:tcW w:w="6270" w:type="dxa"/>
+                  <w:tcW w:w="6688" w:type="dxa"/>
                   <w:vAlign w:val="center"/>
                 </w:tcPr>
                 <w:p>
@@ -3923,7 +4444,7 @@
             <w:tr>
               <w:tc>
                 <w:tcPr>
-                  <w:tcW w:w="2427" w:type="dxa"/>
+                  <w:tcW w:w="2009" w:type="dxa"/>
                 </w:tcPr>
                 <w:p>
                   <w:pPr>
@@ -3941,7 +4462,7 @@
               </w:tc>
               <w:tc>
                 <w:tcPr>
-                  <w:tcW w:w="6270" w:type="dxa"/>
+                  <w:tcW w:w="6688" w:type="dxa"/>
                   <w:vAlign w:val="center"/>
                 </w:tcPr>
                 <w:p>
@@ -3956,6 +4477,13 @@
                       <w:color w:val="000000"/>
                     </w:rPr>
                     <w:t>Ethics approval form</w:t>
+                  </w:r>
+                  <w:r>
+                    <w:rPr>
+                      <w:rFonts w:ascii="Aptos Narrow" w:hAnsi="Aptos Narrow"/>
+                      <w:color w:val="000000"/>
+                    </w:rPr>
+                    <w:t>.</w:t>
                   </w:r>
                 </w:p>
               </w:tc>
@@ -3963,7 +4491,7 @@
             <w:tr>
               <w:tc>
                 <w:tcPr>
-                  <w:tcW w:w="2427" w:type="dxa"/>
+                  <w:tcW w:w="2009" w:type="dxa"/>
                 </w:tcPr>
                 <w:p>
                   <w:pPr>
@@ -3981,7 +4509,7 @@
               </w:tc>
               <w:tc>
                 <w:tcPr>
-                  <w:tcW w:w="6270" w:type="dxa"/>
+                  <w:tcW w:w="6688" w:type="dxa"/>
                   <w:vAlign w:val="center"/>
                 </w:tcPr>
                 <w:p>
@@ -4003,7 +4531,7 @@
             <w:tr>
               <w:tc>
                 <w:tcPr>
-                  <w:tcW w:w="2427" w:type="dxa"/>
+                  <w:tcW w:w="2009" w:type="dxa"/>
                 </w:tcPr>
                 <w:p>
                   <w:pPr>
@@ -4021,7 +4549,7 @@
               </w:tc>
               <w:tc>
                 <w:tcPr>
-                  <w:tcW w:w="6270" w:type="dxa"/>
+                  <w:tcW w:w="6688" w:type="dxa"/>
                   <w:vAlign w:val="center"/>
                 </w:tcPr>
                 <w:p>
@@ -4043,7 +4571,7 @@
             <w:tr>
               <w:tc>
                 <w:tcPr>
-                  <w:tcW w:w="2427" w:type="dxa"/>
+                  <w:tcW w:w="2009" w:type="dxa"/>
                 </w:tcPr>
                 <w:p>
                   <w:pPr>
@@ -4061,7 +4589,7 @@
               </w:tc>
               <w:tc>
                 <w:tcPr>
-                  <w:tcW w:w="6270" w:type="dxa"/>
+                  <w:tcW w:w="6688" w:type="dxa"/>
                   <w:vAlign w:val="center"/>
                 </w:tcPr>
                 <w:p>
@@ -4083,7 +4611,7 @@
             <w:tr>
               <w:tc>
                 <w:tcPr>
-                  <w:tcW w:w="2427" w:type="dxa"/>
+                  <w:tcW w:w="2009" w:type="dxa"/>
                   <w:shd w:val="clear" w:color="auto" w:fill="92D050"/>
                 </w:tcPr>
                 <w:p>
@@ -4102,7 +4630,7 @@
               </w:tc>
               <w:tc>
                 <w:tcPr>
-                  <w:tcW w:w="6270" w:type="dxa"/>
+                  <w:tcW w:w="6688" w:type="dxa"/>
                   <w:shd w:val="clear" w:color="auto" w:fill="92D050"/>
                   <w:vAlign w:val="center"/>
                 </w:tcPr>
@@ -4119,7 +4647,16 @@
                       <w:bCs/>
                       <w:color w:val="000000"/>
                     </w:rPr>
-                    <w:t>Milestone: Produced literature matrix.</w:t>
+                    <w:t>Milestone: Produced literature matrix</w:t>
+                  </w:r>
+                  <w:r>
+                    <w:rPr>
+                      <w:rFonts w:ascii="Aptos Narrow" w:hAnsi="Aptos Narrow"/>
+                      <w:b/>
+                      <w:bCs/>
+                      <w:color w:val="000000"/>
+                    </w:rPr>
+                    <w:t xml:space="preserve"> (Objective #1)</w:t>
                   </w:r>
                 </w:p>
               </w:tc>
@@ -4127,7 +4664,7 @@
             <w:tr>
               <w:tc>
                 <w:tcPr>
-                  <w:tcW w:w="2427" w:type="dxa"/>
+                  <w:tcW w:w="2009" w:type="dxa"/>
                 </w:tcPr>
                 <w:p>
                   <w:pPr>
@@ -4145,7 +4682,7 @@
               </w:tc>
               <w:tc>
                 <w:tcPr>
-                  <w:tcW w:w="6270" w:type="dxa"/>
+                  <w:tcW w:w="6688" w:type="dxa"/>
                   <w:vAlign w:val="center"/>
                 </w:tcPr>
                 <w:p>
@@ -4167,7 +4704,7 @@
             <w:tr>
               <w:tc>
                 <w:tcPr>
-                  <w:tcW w:w="2427" w:type="dxa"/>
+                  <w:tcW w:w="2009" w:type="dxa"/>
                 </w:tcPr>
                 <w:p>
                   <w:pPr>
@@ -4185,7 +4722,7 @@
               </w:tc>
               <w:tc>
                 <w:tcPr>
-                  <w:tcW w:w="6270" w:type="dxa"/>
+                  <w:tcW w:w="6688" w:type="dxa"/>
                   <w:vAlign w:val="center"/>
                 </w:tcPr>
                 <w:p>
@@ -4207,7 +4744,7 @@
             <w:tr>
               <w:tc>
                 <w:tcPr>
-                  <w:tcW w:w="2427" w:type="dxa"/>
+                  <w:tcW w:w="2009" w:type="dxa"/>
                 </w:tcPr>
                 <w:p>
                   <w:pPr>
@@ -4225,7 +4762,7 @@
               </w:tc>
               <w:tc>
                 <w:tcPr>
-                  <w:tcW w:w="6270" w:type="dxa"/>
+                  <w:tcW w:w="6688" w:type="dxa"/>
                   <w:vAlign w:val="center"/>
                 </w:tcPr>
                 <w:p>
@@ -4247,7 +4784,7 @@
             <w:tr>
               <w:tc>
                 <w:tcPr>
-                  <w:tcW w:w="2427" w:type="dxa"/>
+                  <w:tcW w:w="2009" w:type="dxa"/>
                 </w:tcPr>
                 <w:p>
                   <w:pPr>
@@ -4265,7 +4802,7 @@
               </w:tc>
               <w:tc>
                 <w:tcPr>
-                  <w:tcW w:w="6270" w:type="dxa"/>
+                  <w:tcW w:w="6688" w:type="dxa"/>
                   <w:vAlign w:val="center"/>
                 </w:tcPr>
                 <w:p>
@@ -4296,7 +4833,7 @@
             <w:tr>
               <w:tc>
                 <w:tcPr>
-                  <w:tcW w:w="2427" w:type="dxa"/>
+                  <w:tcW w:w="2009" w:type="dxa"/>
                   <w:shd w:val="clear" w:color="auto" w:fill="92D050"/>
                 </w:tcPr>
                 <w:p>
@@ -4319,7 +4856,7 @@
               </w:tc>
               <w:tc>
                 <w:tcPr>
-                  <w:tcW w:w="6270" w:type="dxa"/>
+                  <w:tcW w:w="6688" w:type="dxa"/>
                   <w:shd w:val="clear" w:color="auto" w:fill="92D050"/>
                   <w:vAlign w:val="center"/>
                 </w:tcPr>
@@ -4336,7 +4873,16 @@
                       <w:bCs/>
                       <w:color w:val="000000"/>
                     </w:rPr>
-                    <w:t>Milestone: Literature review draft completed.</w:t>
+                    <w:t>Milestone: Literature review draft completed</w:t>
+                  </w:r>
+                  <w:r>
+                    <w:rPr>
+                      <w:rFonts w:ascii="Aptos Narrow" w:hAnsi="Aptos Narrow"/>
+                      <w:b/>
+                      <w:bCs/>
+                      <w:color w:val="000000"/>
+                    </w:rPr>
+                    <w:t xml:space="preserve"> (Objective #1)</w:t>
                   </w:r>
                 </w:p>
               </w:tc>
@@ -4344,7 +4890,7 @@
             <w:tr>
               <w:tc>
                 <w:tcPr>
-                  <w:tcW w:w="2427" w:type="dxa"/>
+                  <w:tcW w:w="2009" w:type="dxa"/>
                 </w:tcPr>
                 <w:p>
                   <w:pPr>
@@ -4362,7 +4908,7 @@
               </w:tc>
               <w:tc>
                 <w:tcPr>
-                  <w:tcW w:w="6270" w:type="dxa"/>
+                  <w:tcW w:w="6688" w:type="dxa"/>
                   <w:vAlign w:val="center"/>
                 </w:tcPr>
                 <w:p>
@@ -4384,7 +4930,7 @@
             <w:tr>
               <w:tc>
                 <w:tcPr>
-                  <w:tcW w:w="2427" w:type="dxa"/>
+                  <w:tcW w:w="2009" w:type="dxa"/>
                 </w:tcPr>
                 <w:p>
                   <w:pPr>
@@ -4402,7 +4948,7 @@
               </w:tc>
               <w:tc>
                 <w:tcPr>
-                  <w:tcW w:w="6270" w:type="dxa"/>
+                  <w:tcW w:w="6688" w:type="dxa"/>
                   <w:vAlign w:val="center"/>
                 </w:tcPr>
                 <w:p>
@@ -4424,7 +4970,7 @@
             <w:tr>
               <w:tc>
                 <w:tcPr>
-                  <w:tcW w:w="2427" w:type="dxa"/>
+                  <w:tcW w:w="2009" w:type="dxa"/>
                 </w:tcPr>
                 <w:p>
                   <w:pPr>
@@ -4442,7 +4988,7 @@
               </w:tc>
               <w:tc>
                 <w:tcPr>
-                  <w:tcW w:w="6270" w:type="dxa"/>
+                  <w:tcW w:w="6688" w:type="dxa"/>
                   <w:vAlign w:val="center"/>
                 </w:tcPr>
                 <w:p>
@@ -4464,7 +5010,7 @@
             <w:tr>
               <w:tc>
                 <w:tcPr>
-                  <w:tcW w:w="2427" w:type="dxa"/>
+                  <w:tcW w:w="2009" w:type="dxa"/>
                   <w:shd w:val="clear" w:color="auto" w:fill="92D050"/>
                 </w:tcPr>
                 <w:p>
@@ -4487,7 +5033,7 @@
               </w:tc>
               <w:tc>
                 <w:tcPr>
-                  <w:tcW w:w="6270" w:type="dxa"/>
+                  <w:tcW w:w="6688" w:type="dxa"/>
                   <w:shd w:val="clear" w:color="auto" w:fill="92D050"/>
                   <w:vAlign w:val="center"/>
                 </w:tcPr>
@@ -4504,7 +5050,16 @@
                       <w:bCs/>
                       <w:color w:val="000000"/>
                     </w:rPr>
-                    <w:t>Milestone: 2D shape dataset &amp; processed.</w:t>
+                    <w:t>Milestone: 2D shape dataset &amp; processed</w:t>
+                  </w:r>
+                  <w:r>
+                    <w:rPr>
+                      <w:rFonts w:ascii="Aptos Narrow" w:hAnsi="Aptos Narrow"/>
+                      <w:b/>
+                      <w:bCs/>
+                      <w:color w:val="000000"/>
+                    </w:rPr>
+                    <w:t xml:space="preserve"> (Objective #2)</w:t>
                   </w:r>
                 </w:p>
               </w:tc>
@@ -4512,7 +5067,7 @@
             <w:tr>
               <w:tc>
                 <w:tcPr>
-                  <w:tcW w:w="2427" w:type="dxa"/>
+                  <w:tcW w:w="2009" w:type="dxa"/>
                 </w:tcPr>
                 <w:p>
                   <w:pPr>
@@ -4530,7 +5085,7 @@
               </w:tc>
               <w:tc>
                 <w:tcPr>
-                  <w:tcW w:w="6270" w:type="dxa"/>
+                  <w:tcW w:w="6688" w:type="dxa"/>
                   <w:vAlign w:val="center"/>
                 </w:tcPr>
                 <w:p>
@@ -4552,7 +5107,7 @@
             <w:tr>
               <w:tc>
                 <w:tcPr>
-                  <w:tcW w:w="2427" w:type="dxa"/>
+                  <w:tcW w:w="2009" w:type="dxa"/>
                 </w:tcPr>
                 <w:p>
                   <w:pPr>
@@ -4570,7 +5125,7 @@
               </w:tc>
               <w:tc>
                 <w:tcPr>
-                  <w:tcW w:w="6270" w:type="dxa"/>
+                  <w:tcW w:w="6688" w:type="dxa"/>
                   <w:vAlign w:val="center"/>
                 </w:tcPr>
                 <w:p>
@@ -4592,7 +5147,7 @@
             <w:tr>
               <w:tc>
                 <w:tcPr>
-                  <w:tcW w:w="2427" w:type="dxa"/>
+                  <w:tcW w:w="2009" w:type="dxa"/>
                 </w:tcPr>
                 <w:p>
                   <w:pPr>
@@ -4610,7 +5165,7 @@
               </w:tc>
               <w:tc>
                 <w:tcPr>
-                  <w:tcW w:w="6270" w:type="dxa"/>
+                  <w:tcW w:w="6688" w:type="dxa"/>
                   <w:vAlign w:val="center"/>
                 </w:tcPr>
                 <w:p>
@@ -4632,7 +5187,7 @@
             <w:tr>
               <w:tc>
                 <w:tcPr>
-                  <w:tcW w:w="2427" w:type="dxa"/>
+                  <w:tcW w:w="2009" w:type="dxa"/>
                 </w:tcPr>
                 <w:p>
                   <w:pPr>
@@ -4650,7 +5205,7 @@
               </w:tc>
               <w:tc>
                 <w:tcPr>
-                  <w:tcW w:w="6270" w:type="dxa"/>
+                  <w:tcW w:w="6688" w:type="dxa"/>
                   <w:vAlign w:val="center"/>
                 </w:tcPr>
                 <w:p>
@@ -4672,7 +5227,7 @@
             <w:tr>
               <w:tc>
                 <w:tcPr>
-                  <w:tcW w:w="2427" w:type="dxa"/>
+                  <w:tcW w:w="2009" w:type="dxa"/>
                   <w:shd w:val="clear" w:color="auto" w:fill="92D050"/>
                 </w:tcPr>
                 <w:p>
@@ -4695,7 +5250,7 @@
               </w:tc>
               <w:tc>
                 <w:tcPr>
-                  <w:tcW w:w="6270" w:type="dxa"/>
+                  <w:tcW w:w="6688" w:type="dxa"/>
                   <w:shd w:val="clear" w:color="auto" w:fill="92D050"/>
                   <w:vAlign w:val="center"/>
                 </w:tcPr>
@@ -4714,7 +5269,16 @@
                       <w:bCs/>
                       <w:color w:val="000000"/>
                     </w:rPr>
-                    <w:t>Milestone: Geometry Representation techniques tested.</w:t>
+                    <w:t>Milestone: Geometry Representation techniques tested</w:t>
+                  </w:r>
+                  <w:r>
+                    <w:rPr>
+                      <w:rFonts w:ascii="Aptos Narrow" w:hAnsi="Aptos Narrow"/>
+                      <w:b/>
+                      <w:bCs/>
+                      <w:color w:val="000000"/>
+                    </w:rPr>
+                    <w:t xml:space="preserve"> (Objective #2 &amp; #3)</w:t>
                   </w:r>
                 </w:p>
               </w:tc>
@@ -4722,7 +5286,7 @@
             <w:tr>
               <w:tc>
                 <w:tcPr>
-                  <w:tcW w:w="2427" w:type="dxa"/>
+                  <w:tcW w:w="2009" w:type="dxa"/>
                 </w:tcPr>
                 <w:p>
                   <w:pPr>
@@ -4740,7 +5304,7 @@
               </w:tc>
               <w:tc>
                 <w:tcPr>
-                  <w:tcW w:w="6270" w:type="dxa"/>
+                  <w:tcW w:w="6688" w:type="dxa"/>
                   <w:vAlign w:val="center"/>
                 </w:tcPr>
                 <w:p>
@@ -4762,7 +5326,7 @@
             <w:tr>
               <w:tc>
                 <w:tcPr>
-                  <w:tcW w:w="2427" w:type="dxa"/>
+                  <w:tcW w:w="2009" w:type="dxa"/>
                 </w:tcPr>
                 <w:p>
                   <w:pPr>
@@ -4780,7 +5344,7 @@
               </w:tc>
               <w:tc>
                 <w:tcPr>
-                  <w:tcW w:w="6270" w:type="dxa"/>
+                  <w:tcW w:w="6688" w:type="dxa"/>
                   <w:vAlign w:val="center"/>
                 </w:tcPr>
                 <w:p>
@@ -4802,7 +5366,7 @@
             <w:tr>
               <w:tc>
                 <w:tcPr>
-                  <w:tcW w:w="2427" w:type="dxa"/>
+                  <w:tcW w:w="2009" w:type="dxa"/>
                 </w:tcPr>
                 <w:p>
                   <w:pPr>
@@ -4820,7 +5384,7 @@
               </w:tc>
               <w:tc>
                 <w:tcPr>
-                  <w:tcW w:w="6270" w:type="dxa"/>
+                  <w:tcW w:w="6688" w:type="dxa"/>
                   <w:vAlign w:val="center"/>
                 </w:tcPr>
                 <w:p>
@@ -4842,7 +5406,7 @@
             <w:tr>
               <w:tc>
                 <w:tcPr>
-                  <w:tcW w:w="2427" w:type="dxa"/>
+                  <w:tcW w:w="2009" w:type="dxa"/>
                   <w:shd w:val="clear" w:color="auto" w:fill="92D050"/>
                 </w:tcPr>
                 <w:p>
@@ -4865,7 +5429,7 @@
               </w:tc>
               <w:tc>
                 <w:tcPr>
-                  <w:tcW w:w="6270" w:type="dxa"/>
+                  <w:tcW w:w="6688" w:type="dxa"/>
                   <w:shd w:val="clear" w:color="auto" w:fill="92D050"/>
                   <w:vAlign w:val="center"/>
                 </w:tcPr>
@@ -4884,7 +5448,16 @@
                       <w:bCs/>
                       <w:color w:val="000000"/>
                     </w:rPr>
-                    <w:t>Milestone: Integrated geometry representation and design exploration.</w:t>
+                    <w:t>Milestone: Integrated geometry representation and design exploration</w:t>
+                  </w:r>
+                  <w:r>
+                    <w:rPr>
+                      <w:rFonts w:ascii="Aptos Narrow" w:hAnsi="Aptos Narrow"/>
+                      <w:b/>
+                      <w:bCs/>
+                      <w:color w:val="000000"/>
+                    </w:rPr>
+                    <w:t xml:space="preserve"> (Objective #3)</w:t>
                   </w:r>
                 </w:p>
               </w:tc>
@@ -4892,7 +5465,7 @@
             <w:tr>
               <w:tc>
                 <w:tcPr>
-                  <w:tcW w:w="2427" w:type="dxa"/>
+                  <w:tcW w:w="2009" w:type="dxa"/>
                 </w:tcPr>
                 <w:p>
                   <w:pPr>
@@ -4910,7 +5483,7 @@
               </w:tc>
               <w:tc>
                 <w:tcPr>
-                  <w:tcW w:w="6270" w:type="dxa"/>
+                  <w:tcW w:w="6688" w:type="dxa"/>
                   <w:vAlign w:val="center"/>
                 </w:tcPr>
                 <w:p>
@@ -4932,7 +5505,7 @@
             <w:tr>
               <w:tc>
                 <w:tcPr>
-                  <w:tcW w:w="2427" w:type="dxa"/>
+                  <w:tcW w:w="2009" w:type="dxa"/>
                 </w:tcPr>
                 <w:p>
                   <w:pPr>
@@ -4950,7 +5523,7 @@
               </w:tc>
               <w:tc>
                 <w:tcPr>
-                  <w:tcW w:w="6270" w:type="dxa"/>
+                  <w:tcW w:w="6688" w:type="dxa"/>
                   <w:vAlign w:val="center"/>
                 </w:tcPr>
                 <w:p>
@@ -4973,7 +5546,7 @@
             <w:tr>
               <w:tc>
                 <w:tcPr>
-                  <w:tcW w:w="2427" w:type="dxa"/>
+                  <w:tcW w:w="2009" w:type="dxa"/>
                   <w:shd w:val="clear" w:color="auto" w:fill="92D050"/>
                 </w:tcPr>
                 <w:p>
@@ -5006,7 +5579,7 @@
               </w:tc>
               <w:tc>
                 <w:tcPr>
-                  <w:tcW w:w="6270" w:type="dxa"/>
+                  <w:tcW w:w="6688" w:type="dxa"/>
                   <w:shd w:val="clear" w:color="auto" w:fill="92D050"/>
                   <w:vAlign w:val="center"/>
                 </w:tcPr>
@@ -5186,7 +5759,7 @@
               <w:lastRenderedPageBreak/>
               <w:t xml:space="preserve">Project will be managed in a GitHub repository: </w:t>
             </w:r>
-            <w:hyperlink r:id="rId19" w:history="1">
+            <w:hyperlink r:id="rId21" w:history="1">
               <w:r>
                 <w:rPr>
                   <w:rStyle w:val="Hyperlink"/>
@@ -5505,6 +6078,46 @@
                 <w:rFonts w:cstheme="minorHAnsi"/>
               </w:rPr>
             </w:pPr>
+            <w:r>
+              <w:rPr>
+                <w:rFonts w:cstheme="minorHAnsi"/>
+              </w:rPr>
+              <w:drawing>
+                <wp:inline distT="0" distB="0" distL="0" distR="0" wp14:anchorId="5969B017" wp14:editId="570D7ACA">
+                  <wp:extent cx="1650206" cy="652553"/>
+                  <wp:effectExtent l="0" t="0" r="1270" b="0"/>
+                  <wp:docPr id="1946721534" name="Picture 1"/>
+                  <wp:cNvGraphicFramePr>
+                    <a:graphicFrameLocks xmlns:a="http://schemas.openxmlformats.org/drawingml/2006/main" noChangeAspect="1"/>
+                  </wp:cNvGraphicFramePr>
+                  <a:graphic xmlns:a="http://schemas.openxmlformats.org/drawingml/2006/main">
+                    <a:graphicData uri="http://schemas.openxmlformats.org/drawingml/2006/picture">
+                      <pic:pic xmlns:pic="http://schemas.openxmlformats.org/drawingml/2006/picture">
+                        <pic:nvPicPr>
+                          <pic:cNvPr id="1946721534" name=""/>
+                          <pic:cNvPicPr/>
+                        </pic:nvPicPr>
+                        <pic:blipFill>
+                          <a:blip r:embed="rId22"/>
+                          <a:stretch>
+                            <a:fillRect/>
+                          </a:stretch>
+                        </pic:blipFill>
+                        <pic:spPr>
+                          <a:xfrm>
+                            <a:off x="0" y="0"/>
+                            <a:ext cx="1681323" cy="664858"/>
+                          </a:xfrm>
+                          <a:prstGeom prst="rect">
+                            <a:avLst/>
+                          </a:prstGeom>
+                        </pic:spPr>
+                      </pic:pic>
+                    </a:graphicData>
+                  </a:graphic>
+                </wp:inline>
+              </w:drawing>
+            </w:r>
           </w:p>
           <w:p>
             <w:pPr>
@@ -5685,7 +6298,7 @@
                     <pic:cNvPicPr/>
                   </pic:nvPicPr>
                   <pic:blipFill>
-                    <a:blip r:embed="rId20"/>
+                    <a:blip r:embed="rId23"/>
                     <a:stretch>
                       <a:fillRect/>
                     </a:stretch>
@@ -5707,9 +6320,9 @@
       </w:r>
     </w:p>
     <w:sectPr>
-      <w:headerReference w:type="default" r:id="rId21"/>
-      <w:footerReference w:type="even" r:id="rId22"/>
-      <w:footerReference w:type="default" r:id="rId23"/>
+      <w:headerReference w:type="default" r:id="rId24"/>
+      <w:footerReference w:type="even" r:id="rId25"/>
+      <w:footerReference w:type="default" r:id="rId26"/>
       <w:pgSz w:w="11906" w:h="16838"/>
       <w:pgMar w:top="1440" w:right="1440" w:bottom="1440" w:left="1440" w:header="397" w:footer="708" w:gutter="0"/>
       <w:cols w:space="708"/>
@@ -8140,6 +8753,22 @@
 </file>
 
 <file path=customXml/item3.xml><?xml version="1.0" encoding="utf-8"?>
+<sisl xmlns:xsi="http://www.w3.org/2001/XMLSchema-instance" xmlns:xsd="http://www.w3.org/2001/XMLSchema" xmlns="http://www.boldonjames.com/2008/01/sie/internal/label" sislVersion="0" policy="e56daa8a-7b27-48ac-85d4-db65acb580b6" origin="userSelected">
+  <element uid="28b8f907-c4fe-4291-886d-ded1ddc540c2" value=""/>
+  <element uid="49330798-7003-4e86-8332-af49f20564a6" value=""/>
+  <element uid="ec6abd3b-c0d6-4fa7-a60a-349d0f822e3b" value=""/>
+  <element uid="46fe2329-c02b-4495-b624-12a499d069e2" value=""/>
+  <element uid="8b2d8d36-50e9-4e35-b179-b787235cbfe0" value=""/>
+</sisl>
+</file>
+
+<file path=customXml/item4.xml><?xml version="1.0" encoding="utf-8"?>
+<WrappedLabelHistory xmlns:xsi="http://www.w3.org/2001/XMLSchema-instance" xmlns:xsd="http://www.w3.org/2001/XMLSchema" xmlns="http://www.boldonjames.com/2016/02/Classifier/internal/wrappedLabelHistory">
+  <Value>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</Value>
+</WrappedLabelHistory>
+</file>
+
+<file path=customXml/item5.xml><?xml version="1.0" encoding="utf-8"?>
 <ct:contentTypeSchema xmlns:ct="http://schemas.microsoft.com/office/2006/metadata/contentType" xmlns:ma="http://schemas.microsoft.com/office/2006/metadata/properties/metaAttributes" ct:_="" ma:_="" ma:contentTypeName="Document" ma:contentTypeID="0x010100A0780F3B1C560649B8E6F9D43481E145" ma:contentTypeVersion="15" ma:contentTypeDescription="Create a new document." ma:contentTypeScope="" ma:versionID="c8c10bceb6db1e88d07465ba25c40fea">
   <xsd:schema xmlns:xsd="http://www.w3.org/2001/XMLSchema" xmlns:xs="http://www.w3.org/2001/XMLSchema" xmlns:p="http://schemas.microsoft.com/office/2006/metadata/properties" xmlns:ns2="fa9a92f5-3260-477f-a58f-f3a51e1f64a6" xmlns:ns3="51d2575b-eaba-46cb-a498-d84e13c08828" targetNamespace="http://schemas.microsoft.com/office/2006/metadata/properties" ma:root="true" ma:fieldsID="d5cc72a9d3190babe5ffe13bcc6788df" ns2:_="" ns3:_="">
     <xsd:import namespace="fa9a92f5-3260-477f-a58f-f3a51e1f64a6"/>
@@ -8396,6 +9025,24 @@
 </file>
 
 <file path=customXml/itemProps3.xml><?xml version="1.0" encoding="utf-8"?>
+<ds:datastoreItem xmlns:ds="http://schemas.openxmlformats.org/officeDocument/2006/customXml" ds:itemID="{10C215EE-8F80-4D62-ABC6-FA00DA15319C}">
+  <ds:schemaRefs>
+    <ds:schemaRef ds:uri="http://www.w3.org/2001/XMLSchema"/>
+    <ds:schemaRef ds:uri="http://www.boldonjames.com/2008/01/sie/internal/label"/>
+  </ds:schemaRefs>
+</ds:datastoreItem>
+</file>
+
+<file path=customXml/itemProps4.xml><?xml version="1.0" encoding="utf-8"?>
+<ds:datastoreItem xmlns:ds="http://schemas.openxmlformats.org/officeDocument/2006/customXml" ds:itemID="{C2A4C003-C599-4D49-9D99-AE14C577FAA9}">
+  <ds:schemaRefs>
+    <ds:schemaRef ds:uri="http://www.w3.org/2001/XMLSchema"/>
+    <ds:schemaRef ds:uri="http://www.boldonjames.com/2016/02/Classifier/internal/wrappedLabelHistory"/>
+  </ds:schemaRefs>
+</ds:datastoreItem>
+</file>
+
+<file path=customXml/itemProps5.xml><?xml version="1.0" encoding="utf-8"?>
 <ds:datastoreItem xmlns:ds="http://schemas.openxmlformats.org/officeDocument/2006/customXml" ds:itemID="{E667F5C2-1B8D-4D7E-BFC8-9EAF85E480FC}">
   <ds:schemaRefs>
     <ds:schemaRef ds:uri="http://schemas.microsoft.com/office/2006/metadata/contentType"/>

</xml_diff>